<commit_message>
menambah fitur set edit saldo awal cuti dan perhitungan sisa cuti n, n1 dan n2 pada generate dokument formulir cuti
</commit_message>
<xml_diff>
--- a/template/pengajuan.docx
+++ b/template/pengajuan.docx
@@ -324,16 +324,6 @@
         </w:rPr>
         <w:t xml:space="preserve">28 Februari 2021</w:t>
       </w:r>
-      <w:r>
-        <w:rPr>
-          <w:rFonts w:ascii="Times New Roman" w:hAnsi="Times New Roman"/>
-        </w:rPr>
-      </w:r>
-      <w:r>
-        <w:rPr>
-          <w:rFonts w:ascii="Times New Roman" w:hAnsi="Times New Roman"/>
-        </w:rPr>
-      </w:r>
     </w:p>
     <w:p>
       <w:pPr>
@@ -352,33 +342,23 @@
           <w:rFonts w:ascii="Times New Roman" w:hAnsi="Times New Roman"/>
         </w:rPr>
       </w:pPr>
-      <w:proofErr w:type="spellStart"/>
       <w:r>
         <w:rPr>
           <w:rFonts w:ascii="Times New Roman" w:hAnsi="Times New Roman"/>
         </w:rPr>
         <w:t>Kepada</w:t>
       </w:r>
-      <w:proofErr w:type="spellEnd"/>
       <w:r>
         <w:rPr>
           <w:rFonts w:ascii="Times New Roman" w:hAnsi="Times New Roman"/>
         </w:rPr>
         <w:t xml:space="preserve"> </w:t>
       </w:r>
-      <w:proofErr w:type="spellStart"/>
       <w:r>
         <w:rPr>
           <w:rFonts w:ascii="Times New Roman" w:hAnsi="Times New Roman"/>
         </w:rPr>
-        <w:t>Yth</w:t>
-      </w:r>
-      <w:proofErr w:type="spellEnd"/>
-      <w:r>
-        <w:rPr>
-          <w:rFonts w:ascii="Times New Roman" w:hAnsi="Times New Roman"/>
-        </w:rPr>
-        <w:t>.</w:t>
+        <w:t>Yth.</w:t>
       </w:r>
     </w:p>
     <w:p>
@@ -579,16 +559,6 @@
               </w:rPr>
               <w:t xml:space="preserve">H. Riduan, S.Ag</w:t>
             </w:r>
-            <w:r>
-              <w:rPr>
-                <w:rFonts w:ascii="Times New Roman" w:hAnsi="Times New Roman"/>
-              </w:rPr>
-            </w:r>
-            <w:r>
-              <w:rPr>
-                <w:rFonts w:ascii="Times New Roman" w:hAnsi="Times New Roman"/>
-              </w:rPr>
-            </w:r>
           </w:p>
         </w:tc>
         <w:tc>
@@ -642,14 +612,12 @@
                 <w:rFonts w:ascii="Times New Roman" w:hAnsi="Times New Roman"/>
               </w:rPr>
             </w:pPr>
-            <w:proofErr w:type="spellStart"/>
             <w:r>
               <w:rPr>
                 <w:rFonts w:ascii="Times New Roman" w:hAnsi="Times New Roman"/>
               </w:rPr>
               <w:t>Jabatan</w:t>
             </w:r>
-            <w:proofErr w:type="spellEnd"/>
           </w:p>
         </w:tc>
         <w:tc>
@@ -669,16 +637,6 @@
               </w:rPr>
               <w:t xml:space="preserve">Ketua</w:t>
             </w:r>
-            <w:r>
-              <w:rPr>
-                <w:rFonts w:ascii="Times New Roman" w:hAnsi="Times New Roman"/>
-              </w:rPr>
-            </w:r>
-            <w:r>
-              <w:rPr>
-                <w:rFonts w:ascii="Times New Roman" w:hAnsi="Times New Roman"/>
-              </w:rPr>
-            </w:r>
           </w:p>
         </w:tc>
         <w:tc>
@@ -696,16 +654,8 @@
               <w:rPr>
                 <w:rFonts w:ascii="Times New Roman" w:hAnsi="Times New Roman"/>
               </w:rPr>
-              <w:t xml:space="preserve">Masa </w:t>
-            </w:r>
-            <w:proofErr w:type="spellStart"/>
-            <w:r>
-              <w:rPr>
-                <w:rFonts w:ascii="Times New Roman" w:hAnsi="Times New Roman"/>
-              </w:rPr>
-              <w:t>Kerja</w:t>
-            </w:r>
-            <w:proofErr w:type="spellEnd"/>
+              <w:t>Masa Kerja</w:t>
+            </w:r>
           </w:p>
         </w:tc>
         <w:tc>
@@ -724,16 +674,6 @@
                 <w:rFonts w:ascii="Times New Roman" w:hAnsi="Times New Roman"/>
               </w:rPr>
               <w:t xml:space="preserve">NaN tahun NaN bulan</w:t>
-            </w:r>
-            <w:r>
-              <w:rPr>
-                <w:rFonts w:ascii="Times New Roman" w:hAnsi="Times New Roman"/>
-              </w:rPr>
-            </w:r>
-            <w:r>
-              <w:rPr>
-                <w:rFonts w:ascii="Times New Roman" w:hAnsi="Times New Roman"/>
-              </w:rPr>
             </w:r>
           </w:p>
         </w:tc>
@@ -754,16 +694,8 @@
               <w:rPr>
                 <w:rFonts w:ascii="Times New Roman" w:hAnsi="Times New Roman"/>
               </w:rPr>
-              <w:t xml:space="preserve">Unit </w:t>
-            </w:r>
-            <w:proofErr w:type="spellStart"/>
-            <w:r>
-              <w:rPr>
-                <w:rFonts w:ascii="Times New Roman" w:hAnsi="Times New Roman"/>
-              </w:rPr>
-              <w:t>Kerja</w:t>
-            </w:r>
-            <w:proofErr w:type="spellEnd"/>
+              <w:t>Unit Kerja</w:t>
+            </w:r>
           </w:p>
         </w:tc>
         <w:tc>
@@ -888,28 +820,12 @@
                 <w:rFonts w:ascii="Times New Roman" w:hAnsi="Times New Roman"/>
               </w:rPr>
             </w:pPr>
-            <w:proofErr w:type="spellStart"/>
-            <w:r>
-              <w:rPr>
-                <w:rFonts w:ascii="Times New Roman" w:hAnsi="Times New Roman"/>
-              </w:rPr>
-              <w:t>Cuti</w:t>
-            </w:r>
-            <w:proofErr w:type="spellEnd"/>
-            <w:r>
-              <w:rPr>
-                <w:rFonts w:ascii="Times New Roman" w:hAnsi="Times New Roman"/>
-              </w:rPr>
-              <w:t xml:space="preserve"> </w:t>
-            </w:r>
-            <w:proofErr w:type="spellStart"/>
-            <w:r>
-              <w:rPr>
-                <w:rFonts w:ascii="Times New Roman" w:hAnsi="Times New Roman"/>
-              </w:rPr>
-              <w:t>Tahunan</w:t>
-            </w:r>
-            <w:proofErr w:type="spellEnd"/>
+            <w:r>
+              <w:rPr>
+                <w:rFonts w:ascii="Times New Roman" w:hAnsi="Times New Roman"/>
+              </w:rPr>
+              <w:t>Cuti Tahunan</w:t>
+            </w:r>
           </w:p>
         </w:tc>
         <w:tc>
@@ -929,16 +845,6 @@
                 <w:rFonts w:ascii="Times New Roman" w:hAnsi="Times New Roman"/>
               </w:rPr>
               <w:t xml:space="preserve">✓</w:t>
-            </w:r>
-            <w:r>
-              <w:rPr>
-                <w:rFonts w:ascii="Times New Roman" w:hAnsi="Times New Roman"/>
-              </w:rPr>
-            </w:r>
-            <w:r>
-              <w:rPr>
-                <w:rFonts w:ascii="Times New Roman" w:hAnsi="Times New Roman"/>
-              </w:rPr>
             </w:r>
           </w:p>
         </w:tc>
@@ -958,28 +864,12 @@
                 <w:rFonts w:ascii="Times New Roman" w:hAnsi="Times New Roman"/>
               </w:rPr>
             </w:pPr>
-            <w:proofErr w:type="spellStart"/>
-            <w:r>
-              <w:rPr>
-                <w:rFonts w:ascii="Times New Roman" w:hAnsi="Times New Roman"/>
-              </w:rPr>
-              <w:t>Cuti</w:t>
-            </w:r>
-            <w:proofErr w:type="spellEnd"/>
-            <w:r>
-              <w:rPr>
-                <w:rFonts w:ascii="Times New Roman" w:hAnsi="Times New Roman"/>
-              </w:rPr>
-              <w:t xml:space="preserve"> </w:t>
-            </w:r>
-            <w:proofErr w:type="spellStart"/>
-            <w:r>
-              <w:rPr>
-                <w:rFonts w:ascii="Times New Roman" w:hAnsi="Times New Roman"/>
-              </w:rPr>
-              <w:t>Besar</w:t>
-            </w:r>
-            <w:proofErr w:type="spellEnd"/>
+            <w:r>
+              <w:rPr>
+                <w:rFonts w:ascii="Times New Roman" w:hAnsi="Times New Roman"/>
+              </w:rPr>
+              <w:t>Cuti Besar</w:t>
+            </w:r>
           </w:p>
         </w:tc>
         <w:tc>
@@ -999,16 +889,6 @@
                 <w:rFonts w:ascii="Times New Roman" w:hAnsi="Times New Roman"/>
               </w:rPr>
               <w:t xml:space="preserve"/>
-            </w:r>
-            <w:r>
-              <w:rPr>
-                <w:rFonts w:ascii="Times New Roman" w:hAnsi="Times New Roman"/>
-              </w:rPr>
-            </w:r>
-            <w:r>
-              <w:rPr>
-                <w:rFonts w:ascii="Times New Roman" w:hAnsi="Times New Roman"/>
-              </w:rPr>
             </w:r>
           </w:p>
         </w:tc>
@@ -1030,28 +910,12 @@
                 <w:rFonts w:ascii="Times New Roman" w:hAnsi="Times New Roman"/>
               </w:rPr>
             </w:pPr>
-            <w:proofErr w:type="spellStart"/>
-            <w:r>
-              <w:rPr>
-                <w:rFonts w:ascii="Times New Roman" w:hAnsi="Times New Roman"/>
-              </w:rPr>
-              <w:t>Cuti</w:t>
-            </w:r>
-            <w:proofErr w:type="spellEnd"/>
-            <w:r>
-              <w:rPr>
-                <w:rFonts w:ascii="Times New Roman" w:hAnsi="Times New Roman"/>
-              </w:rPr>
-              <w:t xml:space="preserve"> </w:t>
-            </w:r>
-            <w:proofErr w:type="spellStart"/>
-            <w:r>
-              <w:rPr>
-                <w:rFonts w:ascii="Times New Roman" w:hAnsi="Times New Roman"/>
-              </w:rPr>
-              <w:t>Sakit</w:t>
-            </w:r>
-            <w:proofErr w:type="spellEnd"/>
+            <w:r>
+              <w:rPr>
+                <w:rFonts w:ascii="Times New Roman" w:hAnsi="Times New Roman"/>
+              </w:rPr>
+              <w:t>Cuti Sakit</w:t>
+            </w:r>
           </w:p>
         </w:tc>
         <w:tc>
@@ -1090,28 +954,12 @@
                 <w:rFonts w:ascii="Times New Roman" w:hAnsi="Times New Roman"/>
               </w:rPr>
             </w:pPr>
-            <w:proofErr w:type="spellStart"/>
-            <w:r>
-              <w:rPr>
-                <w:rFonts w:ascii="Times New Roman" w:hAnsi="Times New Roman"/>
-              </w:rPr>
-              <w:t>Cuti</w:t>
-            </w:r>
-            <w:proofErr w:type="spellEnd"/>
-            <w:r>
-              <w:rPr>
-                <w:rFonts w:ascii="Times New Roman" w:hAnsi="Times New Roman"/>
-              </w:rPr>
-              <w:t xml:space="preserve"> </w:t>
-            </w:r>
-            <w:proofErr w:type="spellStart"/>
-            <w:r>
-              <w:rPr>
-                <w:rFonts w:ascii="Times New Roman" w:hAnsi="Times New Roman"/>
-              </w:rPr>
-              <w:t>Melahirkan</w:t>
-            </w:r>
-            <w:proofErr w:type="spellEnd"/>
+            <w:r>
+              <w:rPr>
+                <w:rFonts w:ascii="Times New Roman" w:hAnsi="Times New Roman"/>
+              </w:rPr>
+              <w:t>Cuti Melahirkan</w:t>
+            </w:r>
           </w:p>
         </w:tc>
         <w:tc>
@@ -1152,42 +1000,12 @@
                 <w:rFonts w:ascii="Times New Roman" w:hAnsi="Times New Roman"/>
               </w:rPr>
             </w:pPr>
-            <w:proofErr w:type="spellStart"/>
-            <w:r>
-              <w:rPr>
-                <w:rFonts w:ascii="Times New Roman" w:hAnsi="Times New Roman"/>
-              </w:rPr>
-              <w:t>Cuti</w:t>
-            </w:r>
-            <w:proofErr w:type="spellEnd"/>
-            <w:r>
-              <w:rPr>
-                <w:rFonts w:ascii="Times New Roman" w:hAnsi="Times New Roman"/>
-              </w:rPr>
-              <w:t xml:space="preserve"> Karena </w:t>
-            </w:r>
-            <w:proofErr w:type="spellStart"/>
-            <w:r>
-              <w:rPr>
-                <w:rFonts w:ascii="Times New Roman" w:hAnsi="Times New Roman"/>
-              </w:rPr>
-              <w:t>Alasan</w:t>
-            </w:r>
-            <w:proofErr w:type="spellEnd"/>
-            <w:r>
-              <w:rPr>
-                <w:rFonts w:ascii="Times New Roman" w:hAnsi="Times New Roman"/>
-              </w:rPr>
-              <w:t xml:space="preserve"> </w:t>
-            </w:r>
-            <w:proofErr w:type="spellStart"/>
-            <w:r>
-              <w:rPr>
-                <w:rFonts w:ascii="Times New Roman" w:hAnsi="Times New Roman"/>
-              </w:rPr>
-              <w:t>Penting</w:t>
-            </w:r>
-            <w:proofErr w:type="spellEnd"/>
+            <w:r>
+              <w:rPr>
+                <w:rFonts w:ascii="Times New Roman" w:hAnsi="Times New Roman"/>
+              </w:rPr>
+              <w:t>Cuti Karena Alasan Penting</w:t>
+            </w:r>
           </w:p>
         </w:tc>
         <w:tc>
@@ -1226,47 +1044,11 @@
                 <w:rFonts w:ascii="Times New Roman" w:hAnsi="Times New Roman"/>
               </w:rPr>
             </w:pPr>
-            <w:proofErr w:type="spellStart"/>
-            <w:r>
-              <w:rPr>
-                <w:rFonts w:ascii="Times New Roman" w:hAnsi="Times New Roman"/>
-              </w:rPr>
-              <w:t>Cuti</w:t>
-            </w:r>
-            <w:proofErr w:type="spellEnd"/>
-            <w:r>
-              <w:rPr>
-                <w:rFonts w:ascii="Times New Roman" w:hAnsi="Times New Roman"/>
-              </w:rPr>
-              <w:t xml:space="preserve"> di </w:t>
-            </w:r>
-            <w:proofErr w:type="spellStart"/>
-            <w:r>
-              <w:rPr>
-                <w:rFonts w:ascii="Times New Roman" w:hAnsi="Times New Roman"/>
-              </w:rPr>
-              <w:t>Luar</w:t>
-            </w:r>
-            <w:proofErr w:type="spellEnd"/>
-            <w:r>
-              <w:rPr>
-                <w:rFonts w:ascii="Times New Roman" w:hAnsi="Times New Roman"/>
-              </w:rPr>
-              <w:t xml:space="preserve"> </w:t>
-            </w:r>
-            <w:proofErr w:type="spellStart"/>
-            <w:r>
-              <w:rPr>
-                <w:rFonts w:ascii="Times New Roman" w:hAnsi="Times New Roman"/>
-              </w:rPr>
-              <w:t>Tanggungan</w:t>
-            </w:r>
-            <w:proofErr w:type="spellEnd"/>
-            <w:r>
-              <w:rPr>
-                <w:rFonts w:ascii="Times New Roman" w:hAnsi="Times New Roman"/>
-              </w:rPr>
-              <w:t xml:space="preserve"> Negara</w:t>
+            <w:r>
+              <w:rPr>
+                <w:rFonts w:ascii="Times New Roman" w:hAnsi="Times New Roman"/>
+              </w:rPr>
+              <w:t>Cuti di Luar Tanggungan Negara</w:t>
             </w:r>
           </w:p>
         </w:tc>
@@ -1362,11 +1144,6 @@
                 <w:rFonts w:ascii="Times New Roman" w:hAnsi="Times New Roman"/>
               </w:rPr>
               <w:t xml:space="preserve">Ingin menghabiskan jatah cuti</w:t>
-            </w:r>
-            <w:r>
-              <w:rPr>
-                <w:rFonts w:ascii="Times New Roman" w:hAnsi="Times New Roman"/>
-              </w:rPr>
             </w:r>
             <w:r>
               <w:rPr>
@@ -1463,14 +1240,12 @@
                 <w:rFonts w:ascii="Times New Roman" w:hAnsi="Times New Roman"/>
               </w:rPr>
             </w:pPr>
-            <w:proofErr w:type="spellStart"/>
             <w:r>
               <w:rPr>
                 <w:rFonts w:ascii="Times New Roman" w:hAnsi="Times New Roman"/>
               </w:rPr>
               <w:t>Selama</w:t>
             </w:r>
-            <w:proofErr w:type="spellEnd"/>
           </w:p>
         </w:tc>
         <w:tc>
@@ -1489,17 +1264,7 @@
               <w:rPr>
                 <w:rFonts w:ascii="Times New Roman" w:hAnsi="Times New Roman"/>
               </w:rPr>
-              <w:t xml:space="preserve">  1 Hari</w:t>
-            </w:r>
-            <w:r>
-              <w:rPr>
-                <w:rFonts w:ascii="Times New Roman" w:hAnsi="Times New Roman"/>
-              </w:rPr>
-            </w:r>
-            <w:r>
-              <w:rPr>
-                <w:rFonts w:ascii="Times New Roman" w:hAnsi="Times New Roman"/>
-              </w:rPr>
+              <w:t xml:space="preserve">  7 Hari</w:t>
             </w:r>
             <w:r>
               <w:rPr>
@@ -1521,28 +1286,12 @@
                 <w:rFonts w:ascii="Times New Roman" w:hAnsi="Times New Roman"/>
               </w:rPr>
             </w:pPr>
-            <w:proofErr w:type="spellStart"/>
-            <w:r>
-              <w:rPr>
-                <w:rFonts w:ascii="Times New Roman" w:hAnsi="Times New Roman"/>
-              </w:rPr>
-              <w:t>Mulai</w:t>
-            </w:r>
-            <w:proofErr w:type="spellEnd"/>
-            <w:r>
-              <w:rPr>
-                <w:rFonts w:ascii="Times New Roman" w:hAnsi="Times New Roman"/>
-              </w:rPr>
-              <w:t xml:space="preserve"> </w:t>
-            </w:r>
-            <w:proofErr w:type="spellStart"/>
-            <w:r>
-              <w:rPr>
-                <w:rFonts w:ascii="Times New Roman" w:hAnsi="Times New Roman"/>
-              </w:rPr>
-              <w:t>Tanggal</w:t>
-            </w:r>
-            <w:proofErr w:type="spellEnd"/>
+            <w:r>
+              <w:rPr>
+                <w:rFonts w:ascii="Times New Roman" w:hAnsi="Times New Roman"/>
+              </w:rPr>
+              <w:t>Mulai Tanggal</w:t>
+            </w:r>
           </w:p>
         </w:tc>
         <w:tc>
@@ -1563,16 +1312,6 @@
               </w:rPr>
               <w:t xml:space="preserve">01 Maret 2021</w:t>
             </w:r>
-            <w:r>
-              <w:rPr>
-                <w:rFonts w:ascii="Book Antiqua" w:hAnsi="Book Antiqua"/>
-              </w:rPr>
-            </w:r>
-            <w:r>
-              <w:rPr>
-                <w:rFonts w:ascii="Book Antiqua" w:hAnsi="Book Antiqua"/>
-              </w:rPr>
-            </w:r>
           </w:p>
         </w:tc>
         <w:tc>
@@ -1612,17 +1351,7 @@
               <w:rPr>
                 <w:rFonts w:ascii="Book Antiqua" w:hAnsi="Book Antiqua"/>
               </w:rPr>
-              <w:t xml:space="preserve">02 Maret 2021</w:t>
-            </w:r>
-            <w:r>
-              <w:rPr>
-                <w:rFonts w:ascii="Book Antiqua" w:hAnsi="Book Antiqua"/>
-              </w:rPr>
-            </w:r>
-            <w:r>
-              <w:rPr>
-                <w:rFonts w:ascii="Book Antiqua" w:hAnsi="Book Antiqua"/>
-              </w:rPr>
+              <w:t xml:space="preserve">08 Maret 2021</w:t>
             </w:r>
           </w:p>
         </w:tc>
@@ -1769,16 +1498,6 @@
               </w:rPr>
               <w:t xml:space="preserve">✓</w:t>
             </w:r>
-            <w:r>
-              <w:rPr>
-                <w:rFonts w:ascii="Times New Roman" w:hAnsi="Times New Roman"/>
-              </w:rPr>
-            </w:r>
-            <w:r>
-              <w:rPr>
-                <w:rFonts w:ascii="Times New Roman" w:hAnsi="Times New Roman"/>
-              </w:rPr>
-            </w:r>
           </w:p>
         </w:tc>
         <w:tc>
@@ -1825,16 +1544,6 @@
               </w:rPr>
               <w:t xml:space="preserve"/>
             </w:r>
-            <w:r>
-              <w:rPr>
-                <w:rFonts w:ascii="Times New Roman" w:hAnsi="Times New Roman"/>
-              </w:rPr>
-            </w:r>
-            <w:r>
-              <w:rPr>
-                <w:rFonts w:ascii="Times New Roman" w:hAnsi="Times New Roman"/>
-              </w:rPr>
-            </w:r>
           </w:p>
         </w:tc>
       </w:tr>
@@ -1852,14 +1561,12 @@
                 <w:rFonts w:ascii="Times New Roman" w:hAnsi="Times New Roman"/>
               </w:rPr>
             </w:pPr>
-            <w:proofErr w:type="spellStart"/>
             <w:r>
               <w:rPr>
                 <w:rFonts w:ascii="Times New Roman" w:hAnsi="Times New Roman"/>
               </w:rPr>
               <w:t>Tahun</w:t>
             </w:r>
-            <w:proofErr w:type="spellEnd"/>
           </w:p>
         </w:tc>
         <w:tc>
@@ -1879,14 +1586,12 @@
                 <w:rFonts w:ascii="Times New Roman" w:hAnsi="Times New Roman"/>
               </w:rPr>
             </w:pPr>
-            <w:proofErr w:type="spellStart"/>
             <w:r>
               <w:rPr>
                 <w:rFonts w:ascii="Times New Roman" w:hAnsi="Times New Roman"/>
               </w:rPr>
               <w:t>Sisa</w:t>
             </w:r>
-            <w:proofErr w:type="spellEnd"/>
           </w:p>
         </w:tc>
         <w:tc>
@@ -1905,14 +1610,12 @@
                 <w:rFonts w:ascii="Times New Roman" w:hAnsi="Times New Roman"/>
               </w:rPr>
             </w:pPr>
-            <w:proofErr w:type="spellStart"/>
             <w:r>
               <w:rPr>
                 <w:rFonts w:ascii="Times New Roman" w:hAnsi="Times New Roman"/>
               </w:rPr>
               <w:t>Keterangan</w:t>
             </w:r>
-            <w:proofErr w:type="spellEnd"/>
           </w:p>
         </w:tc>
         <w:tc>
@@ -1992,15 +1695,23 @@
               <w:jc w:val="center"/>
               <w:rPr>
                 <w:rFonts w:ascii="Times New Roman" w:hAnsi="Times New Roman"/>
-                <w:lang w:val="id-ID"/>
-              </w:rPr>
-            </w:pPr>
-            <w:r>
-              <w:rPr>
-                <w:rFonts w:ascii="Times New Roman" w:hAnsi="Times New Roman"/>
-                <w:lang w:val="id-ID"/>
-              </w:rPr>
-              <w:t>-</w:t>
+              </w:rPr>
+            </w:pPr>
+            <w:r>
+              <w:rPr>
+                <w:rFonts w:ascii="Times New Roman" w:hAnsi="Times New Roman"/>
+              </w:rPr>
+              <w:t xml:space="preserve">6</w:t>
+            </w:r>
+            <w:r>
+              <w:rPr>
+                <w:rFonts w:ascii="Times New Roman" w:hAnsi="Times New Roman"/>
+              </w:rPr>
+            </w:r>
+            <w:r>
+              <w:rPr>
+                <w:rFonts w:ascii="Times New Roman" w:hAnsi="Times New Roman"/>
+              </w:rPr>
             </w:r>
           </w:p>
         </w:tc>
@@ -2021,9 +1732,18 @@
             <w:r>
               <w:rPr>
                 <w:rFonts w:ascii="Times New Roman" w:hAnsi="Times New Roman"/>
-                <w:lang w:val="id-ID"/>
-              </w:rPr>
-              <w:t>-</w:t>
+              </w:rPr>
+              <w:t xml:space="preserve">0</w:t>
+            </w:r>
+            <w:r>
+              <w:rPr>
+                <w:rFonts w:ascii="Times New Roman" w:hAnsi="Times New Roman"/>
+              </w:rPr>
+            </w:r>
+            <w:r>
+              <w:rPr>
+                <w:rFonts w:ascii="Times New Roman" w:hAnsi="Times New Roman"/>
+              </w:rPr>
             </w:r>
           </w:p>
         </w:tc>
@@ -2112,7 +1832,32 @@
               <w:rPr>
                 <w:rFonts w:ascii="Times New Roman" w:hAnsi="Times New Roman"/>
               </w:rPr>
-              <w:t>-</w:t>
+              <w:t xml:space="preserve">6</w:t>
+            </w:r>
+            <w:r>
+              <w:rPr>
+                <w:rFonts w:ascii="Times New Roman" w:hAnsi="Times New Roman"/>
+              </w:rPr>
+            </w:r>
+            <w:r>
+              <w:rPr>
+                <w:rFonts w:ascii="Times New Roman" w:hAnsi="Times New Roman"/>
+              </w:rPr>
+            </w:r>
+            <w:r>
+              <w:rPr>
+                <w:rFonts w:ascii="Times New Roman" w:hAnsi="Times New Roman"/>
+              </w:rPr>
+            </w:r>
+            <w:r>
+              <w:rPr>
+                <w:rFonts w:ascii="Times New Roman" w:hAnsi="Times New Roman"/>
+              </w:rPr>
+            </w:r>
+            <w:r>
+              <w:rPr>
+                <w:rFonts w:ascii="Times New Roman" w:hAnsi="Times New Roman"/>
+              </w:rPr>
             </w:r>
           </w:p>
         </w:tc>
@@ -2133,7 +1878,32 @@
               <w:rPr>
                 <w:rFonts w:ascii="Times New Roman" w:hAnsi="Times New Roman"/>
               </w:rPr>
-              <w:t>-</w:t>
+              <w:t xml:space="preserve">5</w:t>
+            </w:r>
+            <w:r>
+              <w:rPr>
+                <w:rFonts w:ascii="Times New Roman" w:hAnsi="Times New Roman"/>
+              </w:rPr>
+            </w:r>
+            <w:r>
+              <w:rPr>
+                <w:rFonts w:ascii="Times New Roman" w:hAnsi="Times New Roman"/>
+              </w:rPr>
+            </w:r>
+            <w:r>
+              <w:rPr>
+                <w:rFonts w:ascii="Times New Roman" w:hAnsi="Times New Roman"/>
+              </w:rPr>
+            </w:r>
+            <w:r>
+              <w:rPr>
+                <w:rFonts w:ascii="Times New Roman" w:hAnsi="Times New Roman"/>
+              </w:rPr>
+            </w:r>
+            <w:r>
+              <w:rPr>
+                <w:rFonts w:ascii="Times New Roman" w:hAnsi="Times New Roman"/>
+              </w:rPr>
             </w:r>
           </w:p>
         </w:tc>
@@ -2229,7 +1999,32 @@
               <w:rPr>
                 <w:rFonts w:ascii="Times New Roman" w:hAnsi="Times New Roman"/>
               </w:rPr>
-              <w:t>-</w:t>
+              <w:t xml:space="preserve">12</w:t>
+            </w:r>
+            <w:r>
+              <w:rPr>
+                <w:rFonts w:ascii="Times New Roman" w:hAnsi="Times New Roman"/>
+              </w:rPr>
+            </w:r>
+            <w:r>
+              <w:rPr>
+                <w:rFonts w:ascii="Times New Roman" w:hAnsi="Times New Roman"/>
+              </w:rPr>
+            </w:r>
+            <w:r>
+              <w:rPr>
+                <w:rFonts w:ascii="Times New Roman" w:hAnsi="Times New Roman"/>
+              </w:rPr>
+            </w:r>
+            <w:r>
+              <w:rPr>
+                <w:rFonts w:ascii="Times New Roman" w:hAnsi="Times New Roman"/>
+              </w:rPr>
+            </w:r>
+            <w:r>
+              <w:rPr>
+                <w:rFonts w:ascii="Times New Roman" w:hAnsi="Times New Roman"/>
+              </w:rPr>
             </w:r>
           </w:p>
         </w:tc>
@@ -2250,9 +2045,33 @@
             <w:r>
               <w:rPr>
                 <w:rFonts w:ascii="Times New Roman" w:hAnsi="Times New Roman"/>
-                <w:lang w:val="id-ID"/>
-              </w:rPr>
-              <w:t>-</w:t>
+              </w:rPr>
+              <w:t xml:space="preserve">12</w:t>
+            </w:r>
+            <w:r>
+              <w:rPr>
+                <w:rFonts w:ascii="Times New Roman" w:hAnsi="Times New Roman"/>
+              </w:rPr>
+            </w:r>
+            <w:r>
+              <w:rPr>
+                <w:rFonts w:ascii="Times New Roman" w:hAnsi="Times New Roman"/>
+              </w:rPr>
+            </w:r>
+            <w:r>
+              <w:rPr>
+                <w:rFonts w:ascii="Times New Roman" w:hAnsi="Times New Roman"/>
+              </w:rPr>
+            </w:r>
+            <w:r>
+              <w:rPr>
+                <w:rFonts w:ascii="Times New Roman" w:hAnsi="Times New Roman"/>
+              </w:rPr>
+            </w:r>
+            <w:r>
+              <w:rPr>
+                <w:rFonts w:ascii="Times New Roman" w:hAnsi="Times New Roman"/>
+              </w:rPr>
             </w:r>
           </w:p>
         </w:tc>
@@ -2380,16 +2199,8 @@
               <w:rPr>
                 <w:rFonts w:ascii="Times New Roman" w:hAnsi="Times New Roman"/>
               </w:rPr>
-              <w:t xml:space="preserve">Alamat </w:t>
-            </w:r>
-            <w:proofErr w:type="spellStart"/>
-            <w:r>
-              <w:rPr>
-                <w:rFonts w:ascii="Times New Roman" w:hAnsi="Times New Roman"/>
-              </w:rPr>
-              <w:t>Lengkap</w:t>
-            </w:r>
-            <w:proofErr w:type="spellEnd"/>
+              <w:t>Alamat Lengkap</w:t>
+            </w:r>
           </w:p>
         </w:tc>
         <w:tc>
@@ -2404,14 +2215,12 @@
                 <w:rFonts w:ascii="Times New Roman" w:hAnsi="Times New Roman"/>
               </w:rPr>
             </w:pPr>
-            <w:proofErr w:type="spellStart"/>
             <w:r>
               <w:rPr>
                 <w:rFonts w:ascii="Times New Roman" w:hAnsi="Times New Roman"/>
               </w:rPr>
               <w:t>Telpon</w:t>
             </w:r>
-            <w:proofErr w:type="spellEnd"/>
           </w:p>
         </w:tc>
         <w:tc>
@@ -2427,19 +2236,11 @@
                 <w:rFonts w:ascii="Times New Roman" w:hAnsi="Times New Roman"/>
               </w:rPr>
             </w:pPr>
-            <w:proofErr w:type="spellStart"/>
-            <w:r>
-              <w:rPr>
-                <w:rFonts w:ascii="Times New Roman" w:hAnsi="Times New Roman"/>
-              </w:rPr>
-              <w:t>Hormat</w:t>
-            </w:r>
-            <w:proofErr w:type="spellEnd"/>
-            <w:r>
-              <w:rPr>
-                <w:rFonts w:ascii="Times New Roman" w:hAnsi="Times New Roman"/>
-              </w:rPr>
-              <w:t xml:space="preserve"> Saya,</w:t>
+            <w:r>
+              <w:rPr>
+                <w:rFonts w:ascii="Times New Roman" w:hAnsi="Times New Roman"/>
+              </w:rPr>
+              <w:t>Hormat Saya,</w:t>
             </w:r>
           </w:p>
           <w:p>
@@ -2484,16 +2285,6 @@
                 <w:rFonts w:ascii="Times New Roman" w:hAnsi="Times New Roman"/>
               </w:rPr>
               <w:t xml:space="preserve">H. RIDUAN, S.AG</w:t>
-            </w:r>
-            <w:r>
-              <w:rPr>
-                <w:rFonts w:ascii="Times New Roman" w:hAnsi="Times New Roman"/>
-              </w:rPr>
-            </w:r>
-            <w:r>
-              <w:rPr>
-                <w:rFonts w:ascii="Times New Roman" w:hAnsi="Times New Roman"/>
-              </w:rPr>
             </w:r>
           </w:p>
           <w:p>
@@ -2569,16 +2360,6 @@
                 <w:rFonts w:ascii="Times New Roman" w:hAnsi="Times New Roman"/>
               </w:rPr>
               <w:t xml:space="preserve">085249500260</w:t>
-            </w:r>
-            <w:r>
-              <w:rPr>
-                <w:rFonts w:ascii="Times New Roman" w:hAnsi="Times New Roman"/>
-              </w:rPr>
-            </w:r>
-            <w:r>
-              <w:rPr>
-                <w:rFonts w:ascii="Times New Roman" w:hAnsi="Times New Roman"/>
-              </w:rPr>
             </w:r>
           </w:p>
         </w:tc>
@@ -2866,16 +2647,6 @@
               </w:rPr>
               <w:t xml:space="preserve">Admin</w:t>
             </w:r>
-            <w:r>
-              <w:rPr>
-                <w:rFonts w:ascii="Times New Roman" w:hAnsi="Times New Roman"/>
-              </w:rPr>
-            </w:r>
-            <w:r>
-              <w:rPr>
-                <w:rFonts w:ascii="Times New Roman" w:hAnsi="Times New Roman"/>
-              </w:rPr>
-            </w:r>
           </w:p>
           <w:p>
             <w:pPr>
@@ -2952,18 +2723,6 @@
                 <w:u w:val="single"/>
               </w:rPr>
             </w:r>
-            <w:r>
-              <w:rPr>
-                <w:rFonts w:ascii="Times New Roman" w:hAnsi="Times New Roman"/>
-                <w:u w:val="single"/>
-              </w:rPr>
-            </w:r>
-            <w:r>
-              <w:rPr>
-                <w:rFonts w:ascii="Times New Roman" w:hAnsi="Times New Roman"/>
-                <w:u w:val="single"/>
-              </w:rPr>
-            </w:r>
           </w:p>
           <w:p>
             <w:pPr>
@@ -2997,16 +2756,6 @@
                 <w:rFonts w:ascii="Georgia" w:hAnsi="Georgia"/>
               </w:rPr>
               <w:t xml:space="preserve">1985101420080520022</w:t>
-            </w:r>
-            <w:r>
-              <w:rPr>
-                <w:rFonts w:ascii="Georgia" w:hAnsi="Georgia"/>
-              </w:rPr>
-            </w:r>
-            <w:r>
-              <w:rPr>
-                <w:rFonts w:ascii="Georgia" w:hAnsi="Georgia"/>
-              </w:rPr>
             </w:r>
           </w:p>
         </w:tc>
@@ -3413,18 +3162,6 @@
               </w:rPr>
               <w:t xml:space="preserve">H. RIDUAN, S.AG</w:t>
             </w:r>
-            <w:r>
-              <w:rPr>
-                <w:rFonts w:ascii="Times New Roman" w:hAnsi="Times New Roman"/>
-                <w:u w:val="single"/>
-              </w:rPr>
-            </w:r>
-            <w:r>
-              <w:rPr>
-                <w:rFonts w:ascii="Times New Roman" w:hAnsi="Times New Roman"/>
-                <w:u w:val="single"/>
-              </w:rPr>
-            </w:r>
           </w:p>
           <w:p>
             <w:pPr>
@@ -3458,16 +3195,6 @@
                 <w:rFonts w:ascii="Times New Roman" w:hAnsi="Times New Roman"/>
               </w:rPr>
               <w:t xml:space="preserve"/>
-            </w:r>
-            <w:r>
-              <w:rPr>
-                <w:rFonts w:ascii="Times New Roman" w:hAnsi="Times New Roman"/>
-              </w:rPr>
-            </w:r>
-            <w:r>
-              <w:rPr>
-                <w:rFonts w:ascii="Times New Roman" w:hAnsi="Times New Roman"/>
-              </w:rPr>
             </w:r>
           </w:p>
         </w:tc>
@@ -3482,7 +3209,6 @@
           <w:u w:val="single"/>
         </w:rPr>
       </w:pPr>
-      <w:proofErr w:type="spellStart"/>
       <w:r>
         <w:rPr>
           <w:rFonts w:ascii="Times New Roman" w:hAnsi="Times New Roman"/>
@@ -3491,7 +3217,6 @@
         </w:rPr>
         <w:t>Catatan</w:t>
       </w:r>
-      <w:proofErr w:type="spellEnd"/>
       <w:r>
         <w:rPr>
           <w:rFonts w:ascii="Times New Roman" w:hAnsi="Times New Roman"/>
@@ -3520,44 +3245,8 @@
         <w:rPr>
           <w:rFonts w:ascii="Times New Roman" w:hAnsi="Times New Roman"/>
         </w:rPr>
-        <w:t xml:space="preserve">*           </w:t>
-      </w:r>
-      <w:proofErr w:type="spellStart"/>
-      <w:r>
-        <w:rPr>
-          <w:rFonts w:ascii="Times New Roman" w:hAnsi="Times New Roman"/>
-        </w:rPr>
-        <w:t>Coret</w:t>
-      </w:r>
-      <w:proofErr w:type="spellEnd"/>
-      <w:r>
-        <w:rPr>
-          <w:rFonts w:ascii="Times New Roman" w:hAnsi="Times New Roman"/>
-        </w:rPr>
-        <w:t xml:space="preserve"> yang </w:t>
-      </w:r>
-      <w:proofErr w:type="spellStart"/>
-      <w:r>
-        <w:rPr>
-          <w:rFonts w:ascii="Times New Roman" w:hAnsi="Times New Roman"/>
-        </w:rPr>
-        <w:t>tidak</w:t>
-      </w:r>
-      <w:proofErr w:type="spellEnd"/>
-      <w:r>
-        <w:rPr>
-          <w:rFonts w:ascii="Times New Roman" w:hAnsi="Times New Roman"/>
-        </w:rPr>
-        <w:t xml:space="preserve"> </w:t>
-      </w:r>
-      <w:proofErr w:type="spellStart"/>
-      <w:r>
-        <w:rPr>
-          <w:rFonts w:ascii="Times New Roman" w:hAnsi="Times New Roman"/>
-        </w:rPr>
-        <w:t>perlu</w:t>
-      </w:r>
-      <w:proofErr w:type="spellEnd"/>
+        <w:t>*           Coret yang tidak perlu</w:t>
+      </w:r>
     </w:p>
     <w:p>
       <w:pPr>
@@ -3570,91 +3259,7 @@
         <w:rPr>
           <w:rFonts w:ascii="Times New Roman" w:hAnsi="Times New Roman"/>
         </w:rPr>
-        <w:t xml:space="preserve">**         </w:t>
-      </w:r>
-      <w:proofErr w:type="spellStart"/>
-      <w:r>
-        <w:rPr>
-          <w:rFonts w:ascii="Times New Roman" w:hAnsi="Times New Roman"/>
-        </w:rPr>
-        <w:t>Pilih</w:t>
-      </w:r>
-      <w:proofErr w:type="spellEnd"/>
-      <w:r>
-        <w:rPr>
-          <w:rFonts w:ascii="Times New Roman" w:hAnsi="Times New Roman"/>
-        </w:rPr>
-        <w:t xml:space="preserve"> salah </w:t>
-      </w:r>
-      <w:proofErr w:type="spellStart"/>
-      <w:r>
-        <w:rPr>
-          <w:rFonts w:ascii="Times New Roman" w:hAnsi="Times New Roman"/>
-        </w:rPr>
-        <w:t>satu</w:t>
-      </w:r>
-      <w:proofErr w:type="spellEnd"/>
-      <w:r>
-        <w:rPr>
-          <w:rFonts w:ascii="Times New Roman" w:hAnsi="Times New Roman"/>
-        </w:rPr>
-        <w:t xml:space="preserve"> </w:t>
-      </w:r>
-      <w:proofErr w:type="spellStart"/>
-      <w:r>
-        <w:rPr>
-          <w:rFonts w:ascii="Times New Roman" w:hAnsi="Times New Roman"/>
-        </w:rPr>
-        <w:t>dengan</w:t>
-      </w:r>
-      <w:proofErr w:type="spellEnd"/>
-      <w:r>
-        <w:rPr>
-          <w:rFonts w:ascii="Times New Roman" w:hAnsi="Times New Roman"/>
-        </w:rPr>
-        <w:t xml:space="preserve"> </w:t>
-      </w:r>
-      <w:proofErr w:type="spellStart"/>
-      <w:r>
-        <w:rPr>
-          <w:rFonts w:ascii="Times New Roman" w:hAnsi="Times New Roman"/>
-        </w:rPr>
-        <w:t>memberi</w:t>
-      </w:r>
-      <w:proofErr w:type="spellEnd"/>
-      <w:r>
-        <w:rPr>
-          <w:rFonts w:ascii="Times New Roman" w:hAnsi="Times New Roman"/>
-        </w:rPr>
-        <w:t xml:space="preserve"> </w:t>
-      </w:r>
-      <w:proofErr w:type="spellStart"/>
-      <w:r>
-        <w:rPr>
-          <w:rFonts w:ascii="Times New Roman" w:hAnsi="Times New Roman"/>
-        </w:rPr>
-        <w:t>tanda</w:t>
-      </w:r>
-      <w:proofErr w:type="spellEnd"/>
-      <w:r>
-        <w:rPr>
-          <w:rFonts w:ascii="Times New Roman" w:hAnsi="Times New Roman"/>
-        </w:rPr>
-        <w:t xml:space="preserve"> </w:t>
-      </w:r>
-      <w:proofErr w:type="spellStart"/>
-      <w:r>
-        <w:rPr>
-          <w:rFonts w:ascii="Times New Roman" w:hAnsi="Times New Roman"/>
-        </w:rPr>
-        <w:t>centang</w:t>
-      </w:r>
-      <w:proofErr w:type="spellEnd"/>
-      <w:r>
-        <w:rPr>
-          <w:rFonts w:ascii="Times New Roman" w:hAnsi="Times New Roman"/>
-        </w:rPr>
-        <w:t xml:space="preserve"> (</w:t>
+        <w:t>**         Pilih salah satu dengan memberi tanda centang (</w:t>
       </w:r>
       <w:r>
         <w:rPr>
@@ -3688,114 +3293,14 @@
         <w:rPr>
           <w:rFonts w:ascii="Times New Roman" w:hAnsi="Times New Roman"/>
         </w:rPr>
-        <w:t xml:space="preserve">***       </w:t>
-      </w:r>
-      <w:proofErr w:type="spellStart"/>
+        <w:t>***       diisi oleh pejabat yang menangani bidang kepegawaian sebelum</w:t>
+      </w:r>
       <w:r>
         <w:rPr>
           <w:rFonts w:ascii="Times New Roman" w:hAnsi="Times New Roman"/>
         </w:rPr>
-        <w:t>diisi</w:t>
-      </w:r>
-      <w:proofErr w:type="spellEnd"/>
-      <w:r>
-        <w:rPr>
-          <w:rFonts w:ascii="Times New Roman" w:hAnsi="Times New Roman"/>
-        </w:rPr>
-        <w:t xml:space="preserve"> oleh </w:t>
-      </w:r>
-      <w:proofErr w:type="spellStart"/>
-      <w:r>
-        <w:rPr>
-          <w:rFonts w:ascii="Times New Roman" w:hAnsi="Times New Roman"/>
-        </w:rPr>
-        <w:t>pejabat</w:t>
-      </w:r>
-      <w:proofErr w:type="spellEnd"/>
-      <w:r>
-        <w:rPr>
-          <w:rFonts w:ascii="Times New Roman" w:hAnsi="Times New Roman"/>
-        </w:rPr>
-        <w:t xml:space="preserve"> yang </w:t>
-      </w:r>
-      <w:proofErr w:type="spellStart"/>
-      <w:r>
-        <w:rPr>
-          <w:rFonts w:ascii="Times New Roman" w:hAnsi="Times New Roman"/>
-        </w:rPr>
-        <w:t>menangani</w:t>
-      </w:r>
-      <w:proofErr w:type="spellEnd"/>
-      <w:r>
-        <w:rPr>
-          <w:rFonts w:ascii="Times New Roman" w:hAnsi="Times New Roman"/>
-        </w:rPr>
-        <w:t xml:space="preserve"> </w:t>
-      </w:r>
-      <w:proofErr w:type="spellStart"/>
-      <w:r>
-        <w:rPr>
-          <w:rFonts w:ascii="Times New Roman" w:hAnsi="Times New Roman"/>
-        </w:rPr>
-        <w:t>bidang</w:t>
-      </w:r>
-      <w:proofErr w:type="spellEnd"/>
-      <w:r>
-        <w:rPr>
-          <w:rFonts w:ascii="Times New Roman" w:hAnsi="Times New Roman"/>
-        </w:rPr>
-        <w:t xml:space="preserve"> </w:t>
-      </w:r>
-      <w:proofErr w:type="spellStart"/>
-      <w:r>
-        <w:rPr>
-          <w:rFonts w:ascii="Times New Roman" w:hAnsi="Times New Roman"/>
-        </w:rPr>
-        <w:t>kepegawaian</w:t>
-      </w:r>
-      <w:proofErr w:type="spellEnd"/>
-      <w:r>
-        <w:rPr>
-          <w:rFonts w:ascii="Times New Roman" w:hAnsi="Times New Roman"/>
-        </w:rPr>
-        <w:t xml:space="preserve"> </w:t>
-      </w:r>
-      <w:proofErr w:type="spellStart"/>
-      <w:r>
-        <w:rPr>
-          <w:rFonts w:ascii="Times New Roman" w:hAnsi="Times New Roman"/>
-        </w:rPr>
-        <w:t>sebelum</w:t>
-      </w:r>
-      <w:proofErr w:type="spellEnd"/>
-      <w:r>
-        <w:rPr>
-          <w:rFonts w:ascii="Times New Roman" w:hAnsi="Times New Roman"/>
-        </w:rPr>
-        <w:t xml:space="preserve"> PNS </w:t>
-      </w:r>
-      <w:proofErr w:type="spellStart"/>
-      <w:r>
-        <w:rPr>
-          <w:rFonts w:ascii="Times New Roman" w:hAnsi="Times New Roman"/>
-        </w:rPr>
-        <w:t>mengajukan</w:t>
-      </w:r>
-      <w:proofErr w:type="spellEnd"/>
-      <w:r>
-        <w:rPr>
-          <w:rFonts w:ascii="Times New Roman" w:hAnsi="Times New Roman"/>
-        </w:rPr>
-        <w:t xml:space="preserve"> </w:t>
-      </w:r>
-      <w:proofErr w:type="spellStart"/>
-      <w:r>
-        <w:rPr>
-          <w:rFonts w:ascii="Times New Roman" w:hAnsi="Times New Roman"/>
-        </w:rPr>
-        <w:t>Cuti</w:t>
-      </w:r>
-      <w:proofErr w:type="spellEnd"/>
+        <w:t xml:space="preserve"> PNS mengajukan Cuti</w:t>
+      </w:r>
     </w:p>
     <w:p>
       <w:pPr>
@@ -3808,63 +3313,7 @@
         <w:rPr>
           <w:rFonts w:ascii="Times New Roman" w:hAnsi="Times New Roman"/>
         </w:rPr>
-        <w:t xml:space="preserve">****     </w:t>
-      </w:r>
-      <w:proofErr w:type="spellStart"/>
-      <w:r>
-        <w:rPr>
-          <w:rFonts w:ascii="Times New Roman" w:hAnsi="Times New Roman"/>
-        </w:rPr>
-        <w:t>diberi</w:t>
-      </w:r>
-      <w:proofErr w:type="spellEnd"/>
-      <w:r>
-        <w:rPr>
-          <w:rFonts w:ascii="Times New Roman" w:hAnsi="Times New Roman"/>
-        </w:rPr>
-        <w:t xml:space="preserve"> </w:t>
-      </w:r>
-      <w:proofErr w:type="spellStart"/>
-      <w:r>
-        <w:rPr>
-          <w:rFonts w:ascii="Times New Roman" w:hAnsi="Times New Roman"/>
-        </w:rPr>
-        <w:t>tanda</w:t>
-      </w:r>
-      <w:proofErr w:type="spellEnd"/>
-      <w:r>
-        <w:rPr>
-          <w:rFonts w:ascii="Times New Roman" w:hAnsi="Times New Roman"/>
-        </w:rPr>
-        <w:t xml:space="preserve"> </w:t>
-      </w:r>
-      <w:proofErr w:type="spellStart"/>
-      <w:r>
-        <w:rPr>
-          <w:rFonts w:ascii="Times New Roman" w:hAnsi="Times New Roman"/>
-        </w:rPr>
-        <w:t>centang</w:t>
-      </w:r>
-      <w:proofErr w:type="spellEnd"/>
-      <w:r>
-        <w:rPr>
-          <w:rFonts w:ascii="Times New Roman" w:hAnsi="Times New Roman"/>
-        </w:rPr>
-        <w:t xml:space="preserve"> dan </w:t>
-      </w:r>
-      <w:proofErr w:type="spellStart"/>
-      <w:r>
-        <w:rPr>
-          <w:rFonts w:ascii="Times New Roman" w:hAnsi="Times New Roman"/>
-        </w:rPr>
-        <w:t>alasannya</w:t>
-      </w:r>
-      <w:proofErr w:type="spellEnd"/>
-      <w:r>
-        <w:rPr>
-          <w:rFonts w:ascii="Times New Roman" w:hAnsi="Times New Roman"/>
-        </w:rPr>
-        <w:t>,.</w:t>
+        <w:t>****     diberi tanda centang dan alasannya,.</w:t>
       </w:r>
     </w:p>
     <w:p>
@@ -3890,42 +3339,12 @@
         </w:rPr>
         <w:tab/>
       </w:r>
-      <w:proofErr w:type="spellStart"/>
       <w:r>
         <w:rPr>
           <w:rFonts w:ascii="Times New Roman" w:hAnsi="Times New Roman"/>
         </w:rPr>
-        <w:t>Cuti</w:t>
-      </w:r>
-      <w:proofErr w:type="spellEnd"/>
-      <w:r>
-        <w:rPr>
-          <w:rFonts w:ascii="Times New Roman" w:hAnsi="Times New Roman"/>
-        </w:rPr>
-        <w:t xml:space="preserve"> </w:t>
-      </w:r>
-      <w:proofErr w:type="spellStart"/>
-      <w:r>
-        <w:rPr>
-          <w:rFonts w:ascii="Times New Roman" w:hAnsi="Times New Roman"/>
-        </w:rPr>
-        <w:t>tahun</w:t>
-      </w:r>
-      <w:proofErr w:type="spellEnd"/>
-      <w:r>
-        <w:rPr>
-          <w:rFonts w:ascii="Times New Roman" w:hAnsi="Times New Roman"/>
-        </w:rPr>
-        <w:t xml:space="preserve"> </w:t>
-      </w:r>
-      <w:proofErr w:type="spellStart"/>
-      <w:r>
-        <w:rPr>
-          <w:rFonts w:ascii="Times New Roman" w:hAnsi="Times New Roman"/>
-        </w:rPr>
-        <w:t>berjalan</w:t>
-      </w:r>
-      <w:proofErr w:type="spellEnd"/>
+        <w:t>Cuti tahun berjalan</w:t>
+      </w:r>
     </w:p>
     <w:p>
       <w:pPr>
@@ -3963,56 +3382,12 @@
         </w:rPr>
         <w:tab/>
       </w:r>
-      <w:proofErr w:type="spellStart"/>
       <w:r>
         <w:rPr>
           <w:rFonts w:ascii="Times New Roman" w:hAnsi="Times New Roman"/>
         </w:rPr>
-        <w:t>Sisa</w:t>
-      </w:r>
-      <w:proofErr w:type="spellEnd"/>
-      <w:r>
-        <w:rPr>
-          <w:rFonts w:ascii="Times New Roman" w:hAnsi="Times New Roman"/>
-        </w:rPr>
-        <w:t xml:space="preserve"> </w:t>
-      </w:r>
-      <w:proofErr w:type="spellStart"/>
-      <w:r>
-        <w:rPr>
-          <w:rFonts w:ascii="Times New Roman" w:hAnsi="Times New Roman"/>
-        </w:rPr>
-        <w:t>cuti</w:t>
-      </w:r>
-      <w:proofErr w:type="spellEnd"/>
-      <w:r>
-        <w:rPr>
-          <w:rFonts w:ascii="Times New Roman" w:hAnsi="Times New Roman"/>
-        </w:rPr>
-        <w:t xml:space="preserve"> 1 </w:t>
-      </w:r>
-      <w:proofErr w:type="spellStart"/>
-      <w:r>
-        <w:rPr>
-          <w:rFonts w:ascii="Times New Roman" w:hAnsi="Times New Roman"/>
-        </w:rPr>
-        <w:t>tahun</w:t>
-      </w:r>
-      <w:proofErr w:type="spellEnd"/>
-      <w:r>
-        <w:rPr>
-          <w:rFonts w:ascii="Times New Roman" w:hAnsi="Times New Roman"/>
-        </w:rPr>
-        <w:t xml:space="preserve"> </w:t>
-      </w:r>
-      <w:proofErr w:type="spellStart"/>
-      <w:r>
-        <w:rPr>
-          <w:rFonts w:ascii="Times New Roman" w:hAnsi="Times New Roman"/>
-        </w:rPr>
-        <w:t>sebelumnya</w:t>
-      </w:r>
-      <w:proofErr w:type="spellEnd"/>
+        <w:t>Sisa cuti 1 tahun sebelumnya</w:t>
+      </w:r>
     </w:p>
     <w:p>
       <w:pPr>
@@ -4045,56 +3420,12 @@
         </w:rPr>
         <w:tab/>
       </w:r>
-      <w:proofErr w:type="spellStart"/>
       <w:r>
         <w:rPr>
           <w:rFonts w:ascii="Times New Roman" w:hAnsi="Times New Roman"/>
         </w:rPr>
-        <w:t>Sisa</w:t>
-      </w:r>
-      <w:proofErr w:type="spellEnd"/>
-      <w:r>
-        <w:rPr>
-          <w:rFonts w:ascii="Times New Roman" w:hAnsi="Times New Roman"/>
-        </w:rPr>
-        <w:t xml:space="preserve"> </w:t>
-      </w:r>
-      <w:proofErr w:type="spellStart"/>
-      <w:r>
-        <w:rPr>
-          <w:rFonts w:ascii="Times New Roman" w:hAnsi="Times New Roman"/>
-        </w:rPr>
-        <w:t>cuti</w:t>
-      </w:r>
-      <w:proofErr w:type="spellEnd"/>
-      <w:r>
-        <w:rPr>
-          <w:rFonts w:ascii="Times New Roman" w:hAnsi="Times New Roman"/>
-        </w:rPr>
-        <w:t xml:space="preserve"> 2 </w:t>
-      </w:r>
-      <w:proofErr w:type="spellStart"/>
-      <w:r>
-        <w:rPr>
-          <w:rFonts w:ascii="Times New Roman" w:hAnsi="Times New Roman"/>
-        </w:rPr>
-        <w:t>tahun</w:t>
-      </w:r>
-      <w:proofErr w:type="spellEnd"/>
-      <w:r>
-        <w:rPr>
-          <w:rFonts w:ascii="Times New Roman" w:hAnsi="Times New Roman"/>
-        </w:rPr>
-        <w:t xml:space="preserve"> </w:t>
-      </w:r>
-      <w:proofErr w:type="spellStart"/>
-      <w:r>
-        <w:rPr>
-          <w:rFonts w:ascii="Times New Roman" w:hAnsi="Times New Roman"/>
-        </w:rPr>
-        <w:t>sebelumnya</w:t>
-      </w:r>
-      <w:proofErr w:type="spellEnd"/>
+        <w:t>Sisa cuti 2 tahun sebelumnya</w:t>
+      </w:r>
     </w:p>
     <w:p>
       <w:pPr>
@@ -4676,42 +4007,12 @@
           <w:rFonts w:ascii="Book Antiqua" w:hAnsi="Book Antiqua"/>
         </w:rPr>
       </w:pPr>
-      <w:proofErr w:type="spellStart"/>
-      <w:r>
-        <w:rPr>
-          <w:rFonts w:ascii="Book Antiqua" w:hAnsi="Book Antiqua"/>
-        </w:rPr>
-        <w:t>Diberikan</w:t>
-      </w:r>
-      <w:proofErr w:type="spellEnd"/>
-      <w:r>
-        <w:rPr>
-          <w:rFonts w:ascii="Book Antiqua" w:hAnsi="Book Antiqua"/>
-        </w:rPr>
-        <w:t xml:space="preserve"> </w:t>
-      </w:r>
-      <w:proofErr w:type="spellStart"/>
-      <w:r>
-        <w:rPr>
-          <w:rFonts w:ascii="Book Antiqua" w:hAnsi="Book Antiqua"/>
-        </w:rPr>
-        <w:t>Cuti</w:t>
-      </w:r>
-      <w:proofErr w:type="spellEnd"/>
-      <w:r>
-        <w:rPr>
-          <w:rFonts w:ascii="Book Antiqua" w:hAnsi="Book Antiqua"/>
-        </w:rPr>
-        <w:t xml:space="preserve"> </w:t>
-      </w:r>
-      <w:proofErr w:type="spellStart"/>
-      <w:r>
-        <w:rPr>
-          <w:rFonts w:ascii="Book Antiqua" w:hAnsi="Book Antiqua"/>
-        </w:rPr>
-        <w:t>Tahunan</w:t>
-      </w:r>
-      <w:proofErr w:type="spellEnd"/>
+      <w:r>
+        <w:rPr>
+          <w:rFonts w:ascii="Book Antiqua" w:hAnsi="Book Antiqua"/>
+        </w:rPr>
+        <w:t>Diberikan Cuti Tahunan</w:t>
+      </w:r>
       <w:r>
         <w:rPr>
           <w:rFonts w:ascii="Book Antiqua" w:hAnsi="Book Antiqua"/>
@@ -4719,47 +4020,11 @@
         </w:rPr>
         <w:t xml:space="preserve">, </w:t>
       </w:r>
-      <w:proofErr w:type="spellStart"/>
-      <w:r>
-        <w:rPr>
-          <w:rFonts w:ascii="Book Antiqua" w:hAnsi="Book Antiqua"/>
-        </w:rPr>
-        <w:t>kepada</w:t>
-      </w:r>
-      <w:proofErr w:type="spellEnd"/>
-      <w:r>
-        <w:rPr>
-          <w:rFonts w:ascii="Book Antiqua" w:hAnsi="Book Antiqua"/>
-        </w:rPr>
-        <w:t xml:space="preserve"> </w:t>
-      </w:r>
-      <w:proofErr w:type="spellStart"/>
-      <w:r>
-        <w:rPr>
-          <w:rFonts w:ascii="Book Antiqua" w:hAnsi="Book Antiqua"/>
-        </w:rPr>
-        <w:t>Pegawai</w:t>
-      </w:r>
-      <w:proofErr w:type="spellEnd"/>
-      <w:r>
-        <w:rPr>
-          <w:rFonts w:ascii="Book Antiqua" w:hAnsi="Book Antiqua"/>
-        </w:rPr>
-        <w:t xml:space="preserve"> Negeri </w:t>
-      </w:r>
-      <w:proofErr w:type="spellStart"/>
-      <w:r>
-        <w:rPr>
-          <w:rFonts w:ascii="Book Antiqua" w:hAnsi="Book Antiqua"/>
-        </w:rPr>
-        <w:t>Sipil</w:t>
-      </w:r>
-      <w:proofErr w:type="spellEnd"/>
-      <w:r>
-        <w:rPr>
-          <w:rFonts w:ascii="Book Antiqua" w:hAnsi="Book Antiqua"/>
-        </w:rPr>
-        <w:t>:</w:t>
+      <w:r>
+        <w:rPr>
+          <w:rFonts w:ascii="Book Antiqua" w:hAnsi="Book Antiqua"/>
+        </w:rPr>
+        <w:t>kepada Pegawai Negeri Sipil:</w:t>
       </w:r>
     </w:p>
     <w:p>
@@ -4807,16 +4072,6 @@
           <w:rFonts w:ascii="Times New Roman" w:hAnsi="Times New Roman"/>
         </w:rPr>
         <w:t xml:space="preserve">H. RIDUAN, S.AG</w:t>
-      </w:r>
-      <w:r>
-        <w:rPr>
-          <w:rFonts w:ascii="Times New Roman" w:hAnsi="Times New Roman"/>
-        </w:rPr>
-      </w:r>
-      <w:r>
-        <w:rPr>
-          <w:rFonts w:ascii="Times New Roman" w:hAnsi="Times New Roman"/>
-        </w:rPr>
       </w:r>
     </w:p>
     <w:p>
@@ -4917,16 +4172,6 @@
       <w:r>
         <w:rPr>
           <w:rFonts w:ascii="Book Antiqua" w:hAnsi="Book Antiqua"/>
-        </w:rPr>
-      </w:r>
-      <w:r>
-        <w:rPr>
-          <w:rFonts w:ascii="Book Antiqua" w:hAnsi="Book Antiqua"/>
-        </w:rPr>
-      </w:r>
-      <w:r>
-        <w:rPr>
-          <w:rFonts w:ascii="Book Antiqua" w:hAnsi="Book Antiqua"/>
           <w:lang w:val="id-ID"/>
         </w:rPr>
         <w:t xml:space="preserve"> </w:t>
@@ -4943,16 +4188,6 @@
           <w:rFonts w:ascii="Book Antiqua" w:hAnsi="Book Antiqua"/>
         </w:rPr>
         <w:t xml:space="preserve"/>
-      </w:r>
-      <w:r>
-        <w:rPr>
-          <w:rFonts w:ascii="Book Antiqua" w:hAnsi="Book Antiqua"/>
-        </w:rPr>
-      </w:r>
-      <w:r>
-        <w:rPr>
-          <w:rFonts w:ascii="Book Antiqua" w:hAnsi="Book Antiqua"/>
-        </w:rPr>
       </w:r>
       <w:r>
         <w:rPr>
@@ -5003,16 +4238,6 @@
         </w:rPr>
         <w:t xml:space="preserve">Ketua</w:t>
       </w:r>
-      <w:r>
-        <w:rPr>
-          <w:rFonts w:ascii="Times New Roman" w:hAnsi="Times New Roman"/>
-        </w:rPr>
-      </w:r>
-      <w:r>
-        <w:rPr>
-          <w:rFonts w:ascii="Times New Roman" w:hAnsi="Times New Roman"/>
-        </w:rPr>
-      </w:r>
     </w:p>
     <w:p>
       <w:pPr>
@@ -5024,28 +4249,12 @@
           <w:lang w:val="id-ID"/>
         </w:rPr>
       </w:pPr>
-      <w:proofErr w:type="spellStart"/>
-      <w:r>
-        <w:rPr>
-          <w:rFonts w:ascii="Book Antiqua" w:hAnsi="Book Antiqua"/>
-        </w:rPr>
-        <w:t>Satuan</w:t>
-      </w:r>
-      <w:proofErr w:type="spellEnd"/>
-      <w:r>
-        <w:rPr>
-          <w:rFonts w:ascii="Book Antiqua" w:hAnsi="Book Antiqua"/>
-        </w:rPr>
-        <w:t xml:space="preserve"> </w:t>
-      </w:r>
-      <w:proofErr w:type="spellStart"/>
-      <w:r>
-        <w:rPr>
-          <w:rFonts w:ascii="Book Antiqua" w:hAnsi="Book Antiqua"/>
-        </w:rPr>
-        <w:t>Organisasi</w:t>
-      </w:r>
-      <w:proofErr w:type="spellEnd"/>
+      <w:r>
+        <w:rPr>
+          <w:rFonts w:ascii="Book Antiqua" w:hAnsi="Book Antiqua"/>
+        </w:rPr>
+        <w:t>Satuan Organisasi</w:t>
+      </w:r>
       <w:r>
         <w:rPr>
           <w:rFonts w:ascii="Book Antiqua" w:hAnsi="Book Antiqua"/>
@@ -5057,35 +4266,7 @@
           <w:rFonts w:ascii="Book Antiqua" w:hAnsi="Book Antiqua"/>
         </w:rPr>
         <w:tab/>
-        <w:t xml:space="preserve">: </w:t>
-      </w:r>
-      <w:proofErr w:type="spellStart"/>
-      <w:r>
-        <w:rPr>
-          <w:rFonts w:ascii="Book Antiqua" w:hAnsi="Book Antiqua"/>
-        </w:rPr>
-        <w:t>Pengadilan</w:t>
-      </w:r>
-      <w:proofErr w:type="spellEnd"/>
-      <w:r>
-        <w:rPr>
-          <w:rFonts w:ascii="Book Antiqua" w:hAnsi="Book Antiqua"/>
-        </w:rPr>
-        <w:t xml:space="preserve"> Negeri </w:t>
-      </w:r>
-      <w:proofErr w:type="spellStart"/>
-      <w:r>
-        <w:rPr>
-          <w:rFonts w:ascii="Book Antiqua" w:hAnsi="Book Antiqua"/>
-        </w:rPr>
-        <w:t>Kefamenanu</w:t>
-      </w:r>
-      <w:proofErr w:type="spellEnd"/>
-      <w:r>
-        <w:rPr>
-          <w:rFonts w:ascii="Book Antiqua" w:hAnsi="Book Antiqua"/>
-        </w:rPr>
-        <w:t xml:space="preserve"> Kelas II</w:t>
+        <w:t>: Pengadilan Negeri Kefamenanu Kelas II</w:t>
       </w:r>
     </w:p>
     <w:p>
@@ -5109,17 +4290,7 @@
         <w:rPr>
           <w:rFonts w:ascii="Book Antiqua" w:hAnsi="Book Antiqua"/>
         </w:rPr>
-        <w:t xml:space="preserve">  1 Satu  hari</w:t>
-      </w:r>
-      <w:r>
-        <w:rPr>
-          <w:rFonts w:ascii="Book Antiqua" w:hAnsi="Book Antiqua"/>
-        </w:rPr>
-      </w:r>
-      <w:r>
-        <w:rPr>
-          <w:rFonts w:ascii="Book Antiqua" w:hAnsi="Book Antiqua"/>
-        </w:rPr>
+        <w:t xml:space="preserve">  7 Tujuh  hari</w:t>
       </w:r>
       <w:r>
         <w:rPr>
@@ -5222,16 +4393,8 @@
         <w:rPr>
           <w:rFonts w:ascii="Book Antiqua" w:hAnsi="Book Antiqua"/>
         </w:rPr>
-        <w:t xml:space="preserve"> s/d </w:t>
-      </w:r>
-      <w:proofErr w:type="spellStart"/>
-      <w:r>
-        <w:rPr>
-          <w:rFonts w:ascii="Book Antiqua" w:hAnsi="Book Antiqua"/>
-        </w:rPr>
-        <w:t>Tanggal</w:t>
-      </w:r>
-      <w:proofErr w:type="spellEnd"/>
+        <w:t xml:space="preserve"> s/d Tanggal</w:t>
+      </w:r>
       <w:r>
         <w:rPr>
           <w:rFonts w:ascii="Book Antiqua" w:hAnsi="Book Antiqua"/>
@@ -5273,61 +4436,11 @@
         </w:rPr>
         <w:t xml:space="preserve">  </w:t>
       </w:r>
-      <w:proofErr w:type="spellStart"/>
-      <w:r>
-        <w:rPr>
-          <w:rFonts w:ascii="Book Antiqua" w:hAnsi="Book Antiqua"/>
-        </w:rPr>
-        <w:t>dengan</w:t>
-      </w:r>
-      <w:proofErr w:type="spellEnd"/>
-      <w:r>
-        <w:rPr>
-          <w:rFonts w:ascii="Book Antiqua" w:hAnsi="Book Antiqua"/>
-        </w:rPr>
-        <w:t xml:space="preserve"> </w:t>
-      </w:r>
-      <w:proofErr w:type="spellStart"/>
-      <w:r>
-        <w:rPr>
-          <w:rFonts w:ascii="Book Antiqua" w:hAnsi="Book Antiqua"/>
-        </w:rPr>
-        <w:t>ketentuan</w:t>
-      </w:r>
-      <w:proofErr w:type="spellEnd"/>
-      <w:r>
-        <w:rPr>
-          <w:rFonts w:ascii="Book Antiqua" w:hAnsi="Book Antiqua"/>
-        </w:rPr>
-        <w:t xml:space="preserve"> </w:t>
-      </w:r>
-      <w:proofErr w:type="spellStart"/>
-      <w:r>
-        <w:rPr>
-          <w:rFonts w:ascii="Book Antiqua" w:hAnsi="Book Antiqua"/>
-        </w:rPr>
-        <w:t>sebagai</w:t>
-      </w:r>
-      <w:proofErr w:type="spellEnd"/>
-      <w:r>
-        <w:rPr>
-          <w:rFonts w:ascii="Book Antiqua" w:hAnsi="Book Antiqua"/>
-        </w:rPr>
-        <w:t xml:space="preserve"> </w:t>
-      </w:r>
-      <w:proofErr w:type="spellStart"/>
-      <w:r>
-        <w:rPr>
-          <w:rFonts w:ascii="Book Antiqua" w:hAnsi="Book Antiqua"/>
-        </w:rPr>
-        <w:t>berikut</w:t>
-      </w:r>
-      <w:proofErr w:type="spellEnd"/>
-      <w:r>
-        <w:rPr>
-          <w:rFonts w:ascii="Book Antiqua" w:hAnsi="Book Antiqua"/>
-        </w:rPr>
-        <w:t>:</w:t>
+      <w:r>
+        <w:rPr>
+          <w:rFonts w:ascii="Book Antiqua" w:hAnsi="Book Antiqua"/>
+        </w:rPr>
+        <w:t>dengan ketentuan sebagai berikut:</w:t>
       </w:r>
     </w:p>
     <w:p>
@@ -5347,140 +4460,12 @@
           <w:rFonts w:ascii="Book Antiqua" w:hAnsi="Book Antiqua"/>
         </w:rPr>
       </w:pPr>
-      <w:proofErr w:type="spellStart"/>
-      <w:r>
-        <w:rPr>
-          <w:rFonts w:ascii="Book Antiqua" w:hAnsi="Book Antiqua"/>
-        </w:rPr>
-        <w:t>Sebelum</w:t>
-      </w:r>
-      <w:proofErr w:type="spellEnd"/>
-      <w:r>
-        <w:rPr>
-          <w:rFonts w:ascii="Book Antiqua" w:hAnsi="Book Antiqua"/>
-        </w:rPr>
-        <w:t xml:space="preserve"> </w:t>
-      </w:r>
-      <w:proofErr w:type="spellStart"/>
-      <w:r>
-        <w:rPr>
-          <w:rFonts w:ascii="Book Antiqua" w:hAnsi="Book Antiqua"/>
-        </w:rPr>
-        <w:t>menjalankan</w:t>
-      </w:r>
-      <w:proofErr w:type="spellEnd"/>
-      <w:r>
-        <w:rPr>
-          <w:rFonts w:ascii="Book Antiqua" w:hAnsi="Book Antiqua"/>
-        </w:rPr>
-        <w:t xml:space="preserve"> </w:t>
-      </w:r>
-      <w:proofErr w:type="spellStart"/>
-      <w:r>
-        <w:rPr>
-          <w:rFonts w:ascii="Book Antiqua" w:hAnsi="Book Antiqua"/>
-        </w:rPr>
-        <w:t>cuti</w:t>
-      </w:r>
-      <w:proofErr w:type="spellEnd"/>
-      <w:r>
-        <w:rPr>
-          <w:rFonts w:ascii="Book Antiqua" w:hAnsi="Book Antiqua"/>
-        </w:rPr>
-        <w:t xml:space="preserve"> </w:t>
-      </w:r>
-      <w:proofErr w:type="spellStart"/>
-      <w:r>
-        <w:rPr>
-          <w:rFonts w:ascii="Book Antiqua" w:hAnsi="Book Antiqua"/>
-        </w:rPr>
-        <w:t>tahunan</w:t>
-      </w:r>
-      <w:proofErr w:type="spellEnd"/>
-      <w:r>
-        <w:rPr>
-          <w:rFonts w:ascii="Book Antiqua" w:hAnsi="Book Antiqua"/>
-        </w:rPr>
-        <w:t xml:space="preserve"> </w:t>
-      </w:r>
-      <w:proofErr w:type="spellStart"/>
-      <w:r>
-        <w:rPr>
-          <w:rFonts w:ascii="Book Antiqua" w:hAnsi="Book Antiqua"/>
-        </w:rPr>
-        <w:t>wajib</w:t>
-      </w:r>
-      <w:proofErr w:type="spellEnd"/>
-      <w:r>
-        <w:rPr>
-          <w:rFonts w:ascii="Book Antiqua" w:hAnsi="Book Antiqua"/>
-        </w:rPr>
-        <w:t xml:space="preserve"> </w:t>
-      </w:r>
-      <w:proofErr w:type="spellStart"/>
-      <w:r>
-        <w:rPr>
-          <w:rFonts w:ascii="Book Antiqua" w:hAnsi="Book Antiqua"/>
-        </w:rPr>
-        <w:t>menyerahkan</w:t>
-      </w:r>
-      <w:proofErr w:type="spellEnd"/>
-      <w:r>
-        <w:rPr>
-          <w:rFonts w:ascii="Book Antiqua" w:hAnsi="Book Antiqua"/>
-        </w:rPr>
-        <w:t xml:space="preserve"> </w:t>
-      </w:r>
-      <w:proofErr w:type="spellStart"/>
-      <w:r>
-        <w:rPr>
-          <w:rFonts w:ascii="Book Antiqua" w:hAnsi="Book Antiqua"/>
-        </w:rPr>
-        <w:t>pekerjaannya</w:t>
-      </w:r>
-      <w:proofErr w:type="spellEnd"/>
-      <w:r>
-        <w:rPr>
-          <w:rFonts w:ascii="Book Antiqua" w:hAnsi="Book Antiqua"/>
-        </w:rPr>
-        <w:t xml:space="preserve"> </w:t>
-      </w:r>
-      <w:proofErr w:type="spellStart"/>
-      <w:r>
-        <w:rPr>
-          <w:rFonts w:ascii="Book Antiqua" w:hAnsi="Book Antiqua"/>
-        </w:rPr>
-        <w:t>kepada</w:t>
-      </w:r>
-      <w:proofErr w:type="spellEnd"/>
-      <w:r>
-        <w:rPr>
-          <w:rFonts w:ascii="Book Antiqua" w:hAnsi="Book Antiqua"/>
-        </w:rPr>
-        <w:t xml:space="preserve"> </w:t>
-      </w:r>
-      <w:proofErr w:type="spellStart"/>
-      <w:r>
-        <w:rPr>
-          <w:rFonts w:ascii="Book Antiqua" w:hAnsi="Book Antiqua"/>
-        </w:rPr>
-        <w:t>atasan</w:t>
-      </w:r>
-      <w:proofErr w:type="spellEnd"/>
-      <w:r>
-        <w:rPr>
-          <w:rFonts w:ascii="Book Antiqua" w:hAnsi="Book Antiqua"/>
-        </w:rPr>
-        <w:t xml:space="preserve"> </w:t>
-      </w:r>
-      <w:proofErr w:type="spellStart"/>
-      <w:r>
-        <w:rPr>
-          <w:rFonts w:ascii="Book Antiqua" w:hAnsi="Book Antiqua"/>
-        </w:rPr>
-        <w:t>langsung</w:t>
-      </w:r>
-      <w:proofErr w:type="spellEnd"/>
+      <w:r>
+        <w:rPr>
+          <w:rFonts w:ascii="Book Antiqua" w:hAnsi="Book Antiqua"/>
+        </w:rPr>
+        <w:t>Sebelum menjalankan cuti tahunan wajib menyerahkan pekerjaannya kepada atasan langsung</w:t>
+      </w:r>
       <w:r>
         <w:rPr>
           <w:rFonts w:ascii="Book Antiqua" w:hAnsi="Book Antiqua"/>
@@ -5516,161 +4501,7 @@
         <w:rPr>
           <w:rFonts w:ascii="Book Antiqua" w:hAnsi="Book Antiqua"/>
         </w:rPr>
-        <w:t xml:space="preserve">Setelah </w:t>
-      </w:r>
-      <w:proofErr w:type="spellStart"/>
-      <w:r>
-        <w:rPr>
-          <w:rFonts w:ascii="Book Antiqua" w:hAnsi="Book Antiqua"/>
-        </w:rPr>
-        <w:t>selesai</w:t>
-      </w:r>
-      <w:proofErr w:type="spellEnd"/>
-      <w:r>
-        <w:rPr>
-          <w:rFonts w:ascii="Book Antiqua" w:hAnsi="Book Antiqua"/>
-        </w:rPr>
-        <w:t xml:space="preserve"> </w:t>
-      </w:r>
-      <w:proofErr w:type="spellStart"/>
-      <w:r>
-        <w:rPr>
-          <w:rFonts w:ascii="Book Antiqua" w:hAnsi="Book Antiqua"/>
-        </w:rPr>
-        <w:t>menjalankan</w:t>
-      </w:r>
-      <w:proofErr w:type="spellEnd"/>
-      <w:r>
-        <w:rPr>
-          <w:rFonts w:ascii="Book Antiqua" w:hAnsi="Book Antiqua"/>
-        </w:rPr>
-        <w:t xml:space="preserve"> </w:t>
-      </w:r>
-      <w:proofErr w:type="spellStart"/>
-      <w:r>
-        <w:rPr>
-          <w:rFonts w:ascii="Book Antiqua" w:hAnsi="Book Antiqua"/>
-        </w:rPr>
-        <w:t>cuti</w:t>
-      </w:r>
-      <w:proofErr w:type="spellEnd"/>
-      <w:r>
-        <w:rPr>
-          <w:rFonts w:ascii="Book Antiqua" w:hAnsi="Book Antiqua"/>
-        </w:rPr>
-        <w:t xml:space="preserve"> </w:t>
-      </w:r>
-      <w:proofErr w:type="spellStart"/>
-      <w:r>
-        <w:rPr>
-          <w:rFonts w:ascii="Book Antiqua" w:hAnsi="Book Antiqua"/>
-        </w:rPr>
-        <w:t>tahunan</w:t>
-      </w:r>
-      <w:proofErr w:type="spellEnd"/>
-      <w:r>
-        <w:rPr>
-          <w:rFonts w:ascii="Book Antiqua" w:hAnsi="Book Antiqua"/>
-        </w:rPr>
-        <w:t xml:space="preserve"> </w:t>
-      </w:r>
-      <w:proofErr w:type="spellStart"/>
-      <w:r>
-        <w:rPr>
-          <w:rFonts w:ascii="Book Antiqua" w:hAnsi="Book Antiqua"/>
-        </w:rPr>
-        <w:t>wajib</w:t>
-      </w:r>
-      <w:proofErr w:type="spellEnd"/>
-      <w:r>
-        <w:rPr>
-          <w:rFonts w:ascii="Book Antiqua" w:hAnsi="Book Antiqua"/>
-        </w:rPr>
-        <w:t xml:space="preserve"> </w:t>
-      </w:r>
-      <w:proofErr w:type="spellStart"/>
-      <w:r>
-        <w:rPr>
-          <w:rFonts w:ascii="Book Antiqua" w:hAnsi="Book Antiqua"/>
-        </w:rPr>
-        <w:t>melaporkan</w:t>
-      </w:r>
-      <w:proofErr w:type="spellEnd"/>
-      <w:r>
-        <w:rPr>
-          <w:rFonts w:ascii="Book Antiqua" w:hAnsi="Book Antiqua"/>
-        </w:rPr>
-        <w:t xml:space="preserve"> </w:t>
-      </w:r>
-      <w:proofErr w:type="spellStart"/>
-      <w:r>
-        <w:rPr>
-          <w:rFonts w:ascii="Book Antiqua" w:hAnsi="Book Antiqua"/>
-        </w:rPr>
-        <w:t>diri</w:t>
-      </w:r>
-      <w:proofErr w:type="spellEnd"/>
-      <w:r>
-        <w:rPr>
-          <w:rFonts w:ascii="Book Antiqua" w:hAnsi="Book Antiqua"/>
-        </w:rPr>
-        <w:t xml:space="preserve"> </w:t>
-      </w:r>
-      <w:proofErr w:type="spellStart"/>
-      <w:r>
-        <w:rPr>
-          <w:rFonts w:ascii="Book Antiqua" w:hAnsi="Book Antiqua"/>
-        </w:rPr>
-        <w:t>kepada</w:t>
-      </w:r>
-      <w:proofErr w:type="spellEnd"/>
-      <w:r>
-        <w:rPr>
-          <w:rFonts w:ascii="Book Antiqua" w:hAnsi="Book Antiqua"/>
-        </w:rPr>
-        <w:t xml:space="preserve"> </w:t>
-      </w:r>
-      <w:proofErr w:type="spellStart"/>
-      <w:r>
-        <w:rPr>
-          <w:rFonts w:ascii="Book Antiqua" w:hAnsi="Book Antiqua"/>
-        </w:rPr>
-        <w:t>atasan</w:t>
-      </w:r>
-      <w:proofErr w:type="spellEnd"/>
-      <w:r>
-        <w:rPr>
-          <w:rFonts w:ascii="Book Antiqua" w:hAnsi="Book Antiqua"/>
-        </w:rPr>
-        <w:t xml:space="preserve"> </w:t>
-      </w:r>
-      <w:proofErr w:type="spellStart"/>
-      <w:r>
-        <w:rPr>
-          <w:rFonts w:ascii="Book Antiqua" w:hAnsi="Book Antiqua"/>
-        </w:rPr>
-        <w:t>langsungnya</w:t>
-      </w:r>
-      <w:proofErr w:type="spellEnd"/>
-      <w:r>
-        <w:rPr>
-          <w:rFonts w:ascii="Book Antiqua" w:hAnsi="Book Antiqua"/>
-        </w:rPr>
-        <w:t xml:space="preserve"> dan </w:t>
-      </w:r>
-      <w:proofErr w:type="spellStart"/>
-      <w:r>
-        <w:rPr>
-          <w:rFonts w:ascii="Book Antiqua" w:hAnsi="Book Antiqua"/>
-        </w:rPr>
-        <w:t>bekerja</w:t>
-      </w:r>
-      <w:proofErr w:type="spellEnd"/>
-      <w:r>
-        <w:rPr>
-          <w:rFonts w:ascii="Book Antiqua" w:hAnsi="Book Antiqua"/>
-        </w:rPr>
-        <w:t xml:space="preserve"> </w:t>
+        <w:t xml:space="preserve">Setelah selesai menjalankan cuti tahunan wajib melaporkan diri kepada atasan langsungnya dan bekerja </w:t>
       </w:r>
       <w:r>
         <w:rPr>
@@ -5679,33 +4510,11 @@
         </w:rPr>
         <w:t xml:space="preserve">kembali </w:t>
       </w:r>
-      <w:proofErr w:type="spellStart"/>
-      <w:r>
-        <w:rPr>
-          <w:rFonts w:ascii="Book Antiqua" w:hAnsi="Book Antiqua"/>
-        </w:rPr>
-        <w:t>sebagaimana</w:t>
-      </w:r>
-      <w:proofErr w:type="spellEnd"/>
-      <w:r>
-        <w:rPr>
-          <w:rFonts w:ascii="Book Antiqua" w:hAnsi="Book Antiqua"/>
-        </w:rPr>
-        <w:t xml:space="preserve"> </w:t>
-      </w:r>
-      <w:proofErr w:type="spellStart"/>
-      <w:r>
-        <w:rPr>
-          <w:rFonts w:ascii="Book Antiqua" w:hAnsi="Book Antiqua"/>
-        </w:rPr>
-        <w:t>biasanya</w:t>
-      </w:r>
-      <w:proofErr w:type="spellEnd"/>
-      <w:r>
-        <w:rPr>
-          <w:rFonts w:ascii="Book Antiqua" w:hAnsi="Book Antiqua"/>
-        </w:rPr>
-        <w:t>.</w:t>
+      <w:r>
+        <w:rPr>
+          <w:rFonts w:ascii="Book Antiqua" w:hAnsi="Book Antiqua"/>
+        </w:rPr>
+        <w:t>sebagaimana biasanya.</w:t>
       </w:r>
     </w:p>
     <w:p>
@@ -5717,33 +4526,11 @@
           <w:rFonts w:ascii="Book Antiqua" w:hAnsi="Book Antiqua"/>
         </w:rPr>
       </w:pPr>
-      <w:proofErr w:type="spellStart"/>
-      <w:r>
-        <w:rPr>
-          <w:rFonts w:ascii="Book Antiqua" w:hAnsi="Book Antiqua"/>
-        </w:rPr>
-        <w:t>Demikian</w:t>
-      </w:r>
-      <w:proofErr w:type="spellEnd"/>
-      <w:r>
-        <w:rPr>
-          <w:rFonts w:ascii="Book Antiqua" w:hAnsi="Book Antiqua"/>
-        </w:rPr>
-        <w:t xml:space="preserve"> </w:t>
-      </w:r>
-      <w:proofErr w:type="spellStart"/>
-      <w:r>
-        <w:rPr>
-          <w:rFonts w:ascii="Book Antiqua" w:hAnsi="Book Antiqua"/>
-        </w:rPr>
-        <w:t>surat</w:t>
-      </w:r>
-      <w:proofErr w:type="spellEnd"/>
-      <w:r>
-        <w:rPr>
-          <w:rFonts w:ascii="Book Antiqua" w:hAnsi="Book Antiqua"/>
-        </w:rPr>
-        <w:t xml:space="preserve"> </w:t>
+      <w:r>
+        <w:rPr>
+          <w:rFonts w:ascii="Book Antiqua" w:hAnsi="Book Antiqua"/>
+        </w:rPr>
+        <w:t xml:space="preserve">Demikian surat </w:t>
       </w:r>
       <w:r>
         <w:rPr>
@@ -5752,131 +4539,11 @@
         </w:rPr>
         <w:t xml:space="preserve">izin </w:t>
       </w:r>
-      <w:proofErr w:type="spellStart"/>
-      <w:r>
-        <w:rPr>
-          <w:rFonts w:ascii="Book Antiqua" w:hAnsi="Book Antiqua"/>
-        </w:rPr>
-        <w:t>cuti</w:t>
-      </w:r>
-      <w:proofErr w:type="spellEnd"/>
-      <w:r>
-        <w:rPr>
-          <w:rFonts w:ascii="Book Antiqua" w:hAnsi="Book Antiqua"/>
-        </w:rPr>
-        <w:t xml:space="preserve"> </w:t>
-      </w:r>
-      <w:proofErr w:type="spellStart"/>
-      <w:r>
-        <w:rPr>
-          <w:rFonts w:ascii="Book Antiqua" w:hAnsi="Book Antiqua"/>
-        </w:rPr>
-        <w:t>tahunan</w:t>
-      </w:r>
-      <w:proofErr w:type="spellEnd"/>
-      <w:r>
-        <w:rPr>
-          <w:rFonts w:ascii="Book Antiqua" w:hAnsi="Book Antiqua"/>
-        </w:rPr>
-        <w:t xml:space="preserve"> </w:t>
-      </w:r>
-      <w:proofErr w:type="spellStart"/>
-      <w:r>
-        <w:rPr>
-          <w:rFonts w:ascii="Book Antiqua" w:hAnsi="Book Antiqua"/>
-        </w:rPr>
-        <w:t>ini</w:t>
-      </w:r>
-      <w:proofErr w:type="spellEnd"/>
-      <w:r>
-        <w:rPr>
-          <w:rFonts w:ascii="Book Antiqua" w:hAnsi="Book Antiqua"/>
-        </w:rPr>
-        <w:t xml:space="preserve"> </w:t>
-      </w:r>
-      <w:proofErr w:type="spellStart"/>
-      <w:r>
-        <w:rPr>
-          <w:rFonts w:ascii="Book Antiqua" w:hAnsi="Book Antiqua"/>
-        </w:rPr>
-        <w:t>dibuat</w:t>
-      </w:r>
-      <w:proofErr w:type="spellEnd"/>
-      <w:r>
-        <w:rPr>
-          <w:rFonts w:ascii="Book Antiqua" w:hAnsi="Book Antiqua"/>
-        </w:rPr>
-        <w:t xml:space="preserve"> </w:t>
-      </w:r>
-      <w:proofErr w:type="spellStart"/>
-      <w:r>
-        <w:rPr>
-          <w:rFonts w:ascii="Book Antiqua" w:hAnsi="Book Antiqua"/>
-        </w:rPr>
-        <w:t>untuk</w:t>
-      </w:r>
-      <w:proofErr w:type="spellEnd"/>
-      <w:r>
-        <w:rPr>
-          <w:rFonts w:ascii="Book Antiqua" w:hAnsi="Book Antiqua"/>
-        </w:rPr>
-        <w:t xml:space="preserve"> </w:t>
-      </w:r>
-      <w:proofErr w:type="spellStart"/>
-      <w:r>
-        <w:rPr>
-          <w:rFonts w:ascii="Book Antiqua" w:hAnsi="Book Antiqua"/>
-        </w:rPr>
-        <w:t>dapat</w:t>
-      </w:r>
-      <w:proofErr w:type="spellEnd"/>
-      <w:r>
-        <w:rPr>
-          <w:rFonts w:ascii="Book Antiqua" w:hAnsi="Book Antiqua"/>
-        </w:rPr>
-        <w:t xml:space="preserve"> </w:t>
-      </w:r>
-      <w:proofErr w:type="spellStart"/>
-      <w:r>
-        <w:rPr>
-          <w:rFonts w:ascii="Book Antiqua" w:hAnsi="Book Antiqua"/>
-        </w:rPr>
-        <w:t>digunakan</w:t>
-      </w:r>
-      <w:proofErr w:type="spellEnd"/>
-      <w:r>
-        <w:rPr>
-          <w:rFonts w:ascii="Book Antiqua" w:hAnsi="Book Antiqua"/>
-        </w:rPr>
-        <w:t xml:space="preserve"> </w:t>
-      </w:r>
-      <w:proofErr w:type="spellStart"/>
-      <w:r>
-        <w:rPr>
-          <w:rFonts w:ascii="Book Antiqua" w:hAnsi="Book Antiqua"/>
-        </w:rPr>
-        <w:t>sebagaimana</w:t>
-      </w:r>
-      <w:proofErr w:type="spellEnd"/>
-      <w:r>
-        <w:rPr>
-          <w:rFonts w:ascii="Book Antiqua" w:hAnsi="Book Antiqua"/>
-        </w:rPr>
-        <w:t xml:space="preserve"> </w:t>
-      </w:r>
-      <w:proofErr w:type="spellStart"/>
-      <w:r>
-        <w:rPr>
-          <w:rFonts w:ascii="Book Antiqua" w:hAnsi="Book Antiqua"/>
-        </w:rPr>
-        <w:t>mestinya</w:t>
-      </w:r>
-      <w:proofErr w:type="spellEnd"/>
-      <w:r>
-        <w:rPr>
-          <w:rFonts w:ascii="Book Antiqua" w:hAnsi="Book Antiqua"/>
-        </w:rPr>
-        <w:t>.</w:t>
+      <w:r>
+        <w:rPr>
+          <w:rFonts w:ascii="Book Antiqua" w:hAnsi="Book Antiqua"/>
+        </w:rPr>
+        <w:t>cuti tahunan ini dibuat untuk dapat digunakan sebagaimana mestinya.</w:t>
       </w:r>
     </w:p>
     <w:p>
@@ -5957,7 +4624,6 @@
         </w:rPr>
         <w:t xml:space="preserve"> </w:t>
       </w:r>
-      <w:proofErr w:type="spellStart"/>
       <w:r>
         <w:rPr>
           <w:rFonts w:ascii="Book Antiqua" w:hAnsi="Book Antiqua"/>
@@ -5965,7 +4631,6 @@
         </w:rPr>
         <w:t>Kefamenanu</w:t>
       </w:r>
-      <w:proofErr w:type="spellEnd"/>
     </w:p>
     <w:p>
       <w:pPr>
@@ -6087,21 +4752,12 @@
           <w:b/>
         </w:rPr>
       </w:pPr>
-      <w:proofErr w:type="spellStart"/>
       <w:r>
         <w:rPr>
           <w:rFonts w:ascii="Book Antiqua" w:hAnsi="Book Antiqua"/>
           <w:b/>
         </w:rPr>
-        <w:t>Ketua</w:t>
-      </w:r>
-      <w:proofErr w:type="spellEnd"/>
-      <w:r>
-        <w:rPr>
-          <w:rFonts w:ascii="Book Antiqua" w:hAnsi="Book Antiqua"/>
-          <w:b/>
-        </w:rPr>
-        <w:t xml:space="preserve"> </w:t>
+        <w:t xml:space="preserve">Ketua </w:t>
       </w:r>
     </w:p>
     <w:p>
@@ -6114,31 +4770,13 @@
           <w:b/>
         </w:rPr>
       </w:pPr>
-      <w:proofErr w:type="spellStart"/>
       <w:r>
         <w:rPr>
           <w:rFonts w:ascii="Book Antiqua" w:hAnsi="Book Antiqua"/>
           <w:b/>
         </w:rPr>
-        <w:t>Pengadilan</w:t>
-      </w:r>
-      <w:proofErr w:type="spellEnd"/>
-      <w:r>
-        <w:rPr>
-          <w:rFonts w:ascii="Book Antiqua" w:hAnsi="Book Antiqua"/>
-          <w:b/>
-        </w:rPr>
-        <w:t xml:space="preserve"> Negeri </w:t>
-      </w:r>
-      <w:proofErr w:type="spellStart"/>
-      <w:r>
-        <w:rPr>
-          <w:rFonts w:ascii="Book Antiqua" w:hAnsi="Book Antiqua"/>
-          <w:b/>
-        </w:rPr>
-        <w:t>Kefamenanu</w:t>
-      </w:r>
-      <w:proofErr w:type="spellEnd"/>
+        <w:t>Pengadilan Negeri Kefamenanu</w:t>
+      </w:r>
       <w:r>
         <w:rPr>
           <w:rFonts w:ascii="Book Antiqua" w:hAnsi="Book Antiqua"/>
@@ -6315,52 +4953,22 @@
           <w:lang w:val="id-ID"/>
         </w:rPr>
       </w:pPr>
-      <w:proofErr w:type="spellStart"/>
       <w:r>
         <w:rPr>
           <w:rFonts w:ascii="Book Antiqua" w:hAnsi="Book Antiqua"/>
           <w:sz w:val="20"/>
           <w:szCs w:val="20"/>
         </w:rPr>
-        <w:t>Tembusan</w:t>
-      </w:r>
-      <w:proofErr w:type="spellEnd"/>
+        <w:t xml:space="preserve">Tembusan : </w:t>
+      </w:r>
       <w:r>
         <w:rPr>
           <w:rFonts w:ascii="Book Antiqua" w:hAnsi="Book Antiqua"/>
           <w:sz w:val="20"/>
           <w:szCs w:val="20"/>
         </w:rPr>
-        <w:t xml:space="preserve"> : </w:t>
-      </w:r>
-      <w:proofErr w:type="spellStart"/>
-      <w:r>
-        <w:rPr>
-          <w:rFonts w:ascii="Book Antiqua" w:hAnsi="Book Antiqua"/>
-          <w:sz w:val="20"/>
-          <w:szCs w:val="20"/>
-        </w:rPr>
-        <w:t>Kepada</w:t>
-      </w:r>
-      <w:proofErr w:type="spellEnd"/>
-      <w:r>
-        <w:rPr>
-          <w:rFonts w:ascii="Book Antiqua" w:hAnsi="Book Antiqua"/>
-          <w:sz w:val="20"/>
-          <w:szCs w:val="20"/>
-        </w:rPr>
-        <w:t xml:space="preserve"> </w:t>
-      </w:r>
-      <w:proofErr w:type="spellStart"/>
-      <w:r>
-        <w:rPr>
-          <w:rFonts w:ascii="Book Antiqua" w:hAnsi="Book Antiqua"/>
-          <w:sz w:val="20"/>
-          <w:szCs w:val="20"/>
-        </w:rPr>
-        <w:t>Yth</w:t>
-      </w:r>
-      <w:proofErr w:type="spellEnd"/>
+        <w:t>Kepada Yth</w:t>
+      </w:r>
       <w:r>
         <w:rPr>
           <w:rFonts w:ascii="Book Antiqua" w:hAnsi="Book Antiqua"/>
@@ -6385,77 +4993,13 @@
           <w:szCs w:val="20"/>
         </w:rPr>
       </w:pPr>
-      <w:proofErr w:type="spellStart"/>
       <w:r>
         <w:rPr>
           <w:rFonts w:ascii="Book Antiqua" w:hAnsi="Book Antiqua"/>
           <w:sz w:val="20"/>
           <w:szCs w:val="20"/>
         </w:rPr>
-        <w:t>Ketua</w:t>
-      </w:r>
-      <w:proofErr w:type="spellEnd"/>
-      <w:r>
-        <w:rPr>
-          <w:rFonts w:ascii="Book Antiqua" w:hAnsi="Book Antiqua"/>
-          <w:sz w:val="20"/>
-          <w:szCs w:val="20"/>
-        </w:rPr>
-        <w:t xml:space="preserve"> </w:t>
-      </w:r>
-      <w:proofErr w:type="spellStart"/>
-      <w:r>
-        <w:rPr>
-          <w:rFonts w:ascii="Book Antiqua" w:hAnsi="Book Antiqua"/>
-          <w:sz w:val="20"/>
-          <w:szCs w:val="20"/>
-        </w:rPr>
-        <w:t>Pengadilan</w:t>
-      </w:r>
-      <w:proofErr w:type="spellEnd"/>
-      <w:r>
-        <w:rPr>
-          <w:rFonts w:ascii="Book Antiqua" w:hAnsi="Book Antiqua"/>
-          <w:sz w:val="20"/>
-          <w:szCs w:val="20"/>
-        </w:rPr>
-        <w:t xml:space="preserve"> Tinggi </w:t>
-      </w:r>
-      <w:proofErr w:type="spellStart"/>
-      <w:r>
-        <w:rPr>
-          <w:rFonts w:ascii="Book Antiqua" w:hAnsi="Book Antiqua"/>
-          <w:sz w:val="20"/>
-          <w:szCs w:val="20"/>
-        </w:rPr>
-        <w:t>Kupang</w:t>
-      </w:r>
-      <w:proofErr w:type="spellEnd"/>
-      <w:r>
-        <w:rPr>
-          <w:rFonts w:ascii="Book Antiqua" w:hAnsi="Book Antiqua"/>
-          <w:sz w:val="20"/>
-          <w:szCs w:val="20"/>
-        </w:rPr>
-        <w:t xml:space="preserve"> di </w:t>
-      </w:r>
-      <w:proofErr w:type="spellStart"/>
-      <w:r>
-        <w:rPr>
-          <w:rFonts w:ascii="Book Antiqua" w:hAnsi="Book Antiqua"/>
-          <w:sz w:val="20"/>
-          <w:szCs w:val="20"/>
-        </w:rPr>
-        <w:t>Kupang</w:t>
-      </w:r>
-      <w:proofErr w:type="spellEnd"/>
-      <w:r>
-        <w:rPr>
-          <w:rFonts w:ascii="Book Antiqua" w:hAnsi="Book Antiqua"/>
-          <w:sz w:val="20"/>
-          <w:szCs w:val="20"/>
-        </w:rPr>
-        <w:t>;</w:t>
+        <w:t>Ketua Pengadilan Tinggi Kupang di Kupang;</w:t>
       </w:r>
     </w:p>
     <w:p>

</xml_diff>

<commit_message>
menambahkan fitur reminder kenaikan pangkat per perioder
</commit_message>
<xml_diff>
--- a/template/pengajuan.docx
+++ b/template/pengajuan.docx
@@ -324,6 +324,16 @@
         </w:rPr>
         <w:t xml:space="preserve">28 Februari 2021</w:t>
       </w:r>
+      <w:r>
+        <w:rPr>
+          <w:rFonts w:ascii="Times New Roman" w:hAnsi="Times New Roman"/>
+        </w:rPr>
+      </w:r>
+      <w:r>
+        <w:rPr>
+          <w:rFonts w:ascii="Times New Roman" w:hAnsi="Times New Roman"/>
+        </w:rPr>
+      </w:r>
     </w:p>
     <w:p>
       <w:pPr>
@@ -342,23 +352,33 @@
           <w:rFonts w:ascii="Times New Roman" w:hAnsi="Times New Roman"/>
         </w:rPr>
       </w:pPr>
+      <w:proofErr w:type="spellStart"/>
       <w:r>
         <w:rPr>
           <w:rFonts w:ascii="Times New Roman" w:hAnsi="Times New Roman"/>
         </w:rPr>
         <w:t>Kepada</w:t>
       </w:r>
+      <w:proofErr w:type="spellEnd"/>
       <w:r>
         <w:rPr>
           <w:rFonts w:ascii="Times New Roman" w:hAnsi="Times New Roman"/>
         </w:rPr>
         <w:t xml:space="preserve"> </w:t>
       </w:r>
-      <w:r>
-        <w:rPr>
-          <w:rFonts w:ascii="Times New Roman" w:hAnsi="Times New Roman"/>
-        </w:rPr>
-        <w:t>Yth.</w:t>
+      <w:proofErr w:type="spellStart"/>
+      <w:r>
+        <w:rPr>
+          <w:rFonts w:ascii="Times New Roman" w:hAnsi="Times New Roman"/>
+        </w:rPr>
+        <w:t>Yth</w:t>
+      </w:r>
+      <w:proofErr w:type="spellEnd"/>
+      <w:r>
+        <w:rPr>
+          <w:rFonts w:ascii="Times New Roman" w:hAnsi="Times New Roman"/>
+        </w:rPr>
+        <w:t>.</w:t>
       </w:r>
     </w:p>
     <w:p>
@@ -559,6 +579,16 @@
               </w:rPr>
               <w:t xml:space="preserve">H. Riduan, S.Ag</w:t>
             </w:r>
+            <w:r>
+              <w:rPr>
+                <w:rFonts w:ascii="Times New Roman" w:hAnsi="Times New Roman"/>
+              </w:rPr>
+            </w:r>
+            <w:r>
+              <w:rPr>
+                <w:rFonts w:ascii="Times New Roman" w:hAnsi="Times New Roman"/>
+              </w:rPr>
+            </w:r>
           </w:p>
         </w:tc>
         <w:tc>
@@ -612,12 +642,14 @@
                 <w:rFonts w:ascii="Times New Roman" w:hAnsi="Times New Roman"/>
               </w:rPr>
             </w:pPr>
+            <w:proofErr w:type="spellStart"/>
             <w:r>
               <w:rPr>
                 <w:rFonts w:ascii="Times New Roman" w:hAnsi="Times New Roman"/>
               </w:rPr>
               <w:t>Jabatan</w:t>
             </w:r>
+            <w:proofErr w:type="spellEnd"/>
           </w:p>
         </w:tc>
         <w:tc>
@@ -637,6 +669,16 @@
               </w:rPr>
               <w:t xml:space="preserve">Ketua</w:t>
             </w:r>
+            <w:r>
+              <w:rPr>
+                <w:rFonts w:ascii="Times New Roman" w:hAnsi="Times New Roman"/>
+              </w:rPr>
+            </w:r>
+            <w:r>
+              <w:rPr>
+                <w:rFonts w:ascii="Times New Roman" w:hAnsi="Times New Roman"/>
+              </w:rPr>
+            </w:r>
           </w:p>
         </w:tc>
         <w:tc>
@@ -654,8 +696,16 @@
               <w:rPr>
                 <w:rFonts w:ascii="Times New Roman" w:hAnsi="Times New Roman"/>
               </w:rPr>
-              <w:t>Masa Kerja</w:t>
-            </w:r>
+              <w:t xml:space="preserve">Masa </w:t>
+            </w:r>
+            <w:proofErr w:type="spellStart"/>
+            <w:r>
+              <w:rPr>
+                <w:rFonts w:ascii="Times New Roman" w:hAnsi="Times New Roman"/>
+              </w:rPr>
+              <w:t>Kerja</w:t>
+            </w:r>
+            <w:proofErr w:type="spellEnd"/>
           </w:p>
         </w:tc>
         <w:tc>
@@ -674,6 +724,16 @@
                 <w:rFonts w:ascii="Times New Roman" w:hAnsi="Times New Roman"/>
               </w:rPr>
               <w:t xml:space="preserve">NaN tahun NaN bulan</w:t>
+            </w:r>
+            <w:r>
+              <w:rPr>
+                <w:rFonts w:ascii="Times New Roman" w:hAnsi="Times New Roman"/>
+              </w:rPr>
+            </w:r>
+            <w:r>
+              <w:rPr>
+                <w:rFonts w:ascii="Times New Roman" w:hAnsi="Times New Roman"/>
+              </w:rPr>
             </w:r>
           </w:p>
         </w:tc>
@@ -694,8 +754,16 @@
               <w:rPr>
                 <w:rFonts w:ascii="Times New Roman" w:hAnsi="Times New Roman"/>
               </w:rPr>
-              <w:t>Unit Kerja</w:t>
-            </w:r>
+              <w:t xml:space="preserve">Unit </w:t>
+            </w:r>
+            <w:proofErr w:type="spellStart"/>
+            <w:r>
+              <w:rPr>
+                <w:rFonts w:ascii="Times New Roman" w:hAnsi="Times New Roman"/>
+              </w:rPr>
+              <w:t>Kerja</w:t>
+            </w:r>
+            <w:proofErr w:type="spellEnd"/>
           </w:p>
         </w:tc>
         <w:tc>
@@ -820,12 +888,28 @@
                 <w:rFonts w:ascii="Times New Roman" w:hAnsi="Times New Roman"/>
               </w:rPr>
             </w:pPr>
-            <w:r>
-              <w:rPr>
-                <w:rFonts w:ascii="Times New Roman" w:hAnsi="Times New Roman"/>
-              </w:rPr>
-              <w:t>Cuti Tahunan</w:t>
-            </w:r>
+            <w:proofErr w:type="spellStart"/>
+            <w:r>
+              <w:rPr>
+                <w:rFonts w:ascii="Times New Roman" w:hAnsi="Times New Roman"/>
+              </w:rPr>
+              <w:t>Cuti</w:t>
+            </w:r>
+            <w:proofErr w:type="spellEnd"/>
+            <w:r>
+              <w:rPr>
+                <w:rFonts w:ascii="Times New Roman" w:hAnsi="Times New Roman"/>
+              </w:rPr>
+              <w:t xml:space="preserve"> </w:t>
+            </w:r>
+            <w:proofErr w:type="spellStart"/>
+            <w:r>
+              <w:rPr>
+                <w:rFonts w:ascii="Times New Roman" w:hAnsi="Times New Roman"/>
+              </w:rPr>
+              <w:t>Tahunan</w:t>
+            </w:r>
+            <w:proofErr w:type="spellEnd"/>
           </w:p>
         </w:tc>
         <w:tc>
@@ -846,6 +930,16 @@
               </w:rPr>
               <w:t xml:space="preserve">✓</w:t>
             </w:r>
+            <w:r>
+              <w:rPr>
+                <w:rFonts w:ascii="Times New Roman" w:hAnsi="Times New Roman"/>
+              </w:rPr>
+            </w:r>
+            <w:r>
+              <w:rPr>
+                <w:rFonts w:ascii="Times New Roman" w:hAnsi="Times New Roman"/>
+              </w:rPr>
+            </w:r>
           </w:p>
         </w:tc>
         <w:tc>
@@ -864,12 +958,28 @@
                 <w:rFonts w:ascii="Times New Roman" w:hAnsi="Times New Roman"/>
               </w:rPr>
             </w:pPr>
-            <w:r>
-              <w:rPr>
-                <w:rFonts w:ascii="Times New Roman" w:hAnsi="Times New Roman"/>
-              </w:rPr>
-              <w:t>Cuti Besar</w:t>
-            </w:r>
+            <w:proofErr w:type="spellStart"/>
+            <w:r>
+              <w:rPr>
+                <w:rFonts w:ascii="Times New Roman" w:hAnsi="Times New Roman"/>
+              </w:rPr>
+              <w:t>Cuti</w:t>
+            </w:r>
+            <w:proofErr w:type="spellEnd"/>
+            <w:r>
+              <w:rPr>
+                <w:rFonts w:ascii="Times New Roman" w:hAnsi="Times New Roman"/>
+              </w:rPr>
+              <w:t xml:space="preserve"> </w:t>
+            </w:r>
+            <w:proofErr w:type="spellStart"/>
+            <w:r>
+              <w:rPr>
+                <w:rFonts w:ascii="Times New Roman" w:hAnsi="Times New Roman"/>
+              </w:rPr>
+              <w:t>Besar</w:t>
+            </w:r>
+            <w:proofErr w:type="spellEnd"/>
           </w:p>
         </w:tc>
         <w:tc>
@@ -889,6 +999,16 @@
                 <w:rFonts w:ascii="Times New Roman" w:hAnsi="Times New Roman"/>
               </w:rPr>
               <w:t xml:space="preserve"/>
+            </w:r>
+            <w:r>
+              <w:rPr>
+                <w:rFonts w:ascii="Times New Roman" w:hAnsi="Times New Roman"/>
+              </w:rPr>
+            </w:r>
+            <w:r>
+              <w:rPr>
+                <w:rFonts w:ascii="Times New Roman" w:hAnsi="Times New Roman"/>
+              </w:rPr>
             </w:r>
           </w:p>
         </w:tc>
@@ -910,12 +1030,28 @@
                 <w:rFonts w:ascii="Times New Roman" w:hAnsi="Times New Roman"/>
               </w:rPr>
             </w:pPr>
-            <w:r>
-              <w:rPr>
-                <w:rFonts w:ascii="Times New Roman" w:hAnsi="Times New Roman"/>
-              </w:rPr>
-              <w:t>Cuti Sakit</w:t>
-            </w:r>
+            <w:proofErr w:type="spellStart"/>
+            <w:r>
+              <w:rPr>
+                <w:rFonts w:ascii="Times New Roman" w:hAnsi="Times New Roman"/>
+              </w:rPr>
+              <w:t>Cuti</w:t>
+            </w:r>
+            <w:proofErr w:type="spellEnd"/>
+            <w:r>
+              <w:rPr>
+                <w:rFonts w:ascii="Times New Roman" w:hAnsi="Times New Roman"/>
+              </w:rPr>
+              <w:t xml:space="preserve"> </w:t>
+            </w:r>
+            <w:proofErr w:type="spellStart"/>
+            <w:r>
+              <w:rPr>
+                <w:rFonts w:ascii="Times New Roman" w:hAnsi="Times New Roman"/>
+              </w:rPr>
+              <w:t>Sakit</w:t>
+            </w:r>
+            <w:proofErr w:type="spellEnd"/>
           </w:p>
         </w:tc>
         <w:tc>
@@ -954,12 +1090,28 @@
                 <w:rFonts w:ascii="Times New Roman" w:hAnsi="Times New Roman"/>
               </w:rPr>
             </w:pPr>
-            <w:r>
-              <w:rPr>
-                <w:rFonts w:ascii="Times New Roman" w:hAnsi="Times New Roman"/>
-              </w:rPr>
-              <w:t>Cuti Melahirkan</w:t>
-            </w:r>
+            <w:proofErr w:type="spellStart"/>
+            <w:r>
+              <w:rPr>
+                <w:rFonts w:ascii="Times New Roman" w:hAnsi="Times New Roman"/>
+              </w:rPr>
+              <w:t>Cuti</w:t>
+            </w:r>
+            <w:proofErr w:type="spellEnd"/>
+            <w:r>
+              <w:rPr>
+                <w:rFonts w:ascii="Times New Roman" w:hAnsi="Times New Roman"/>
+              </w:rPr>
+              <w:t xml:space="preserve"> </w:t>
+            </w:r>
+            <w:proofErr w:type="spellStart"/>
+            <w:r>
+              <w:rPr>
+                <w:rFonts w:ascii="Times New Roman" w:hAnsi="Times New Roman"/>
+              </w:rPr>
+              <w:t>Melahirkan</w:t>
+            </w:r>
+            <w:proofErr w:type="spellEnd"/>
           </w:p>
         </w:tc>
         <w:tc>
@@ -1000,12 +1152,42 @@
                 <w:rFonts w:ascii="Times New Roman" w:hAnsi="Times New Roman"/>
               </w:rPr>
             </w:pPr>
-            <w:r>
-              <w:rPr>
-                <w:rFonts w:ascii="Times New Roman" w:hAnsi="Times New Roman"/>
-              </w:rPr>
-              <w:t>Cuti Karena Alasan Penting</w:t>
-            </w:r>
+            <w:proofErr w:type="spellStart"/>
+            <w:r>
+              <w:rPr>
+                <w:rFonts w:ascii="Times New Roman" w:hAnsi="Times New Roman"/>
+              </w:rPr>
+              <w:t>Cuti</w:t>
+            </w:r>
+            <w:proofErr w:type="spellEnd"/>
+            <w:r>
+              <w:rPr>
+                <w:rFonts w:ascii="Times New Roman" w:hAnsi="Times New Roman"/>
+              </w:rPr>
+              <w:t xml:space="preserve"> Karena </w:t>
+            </w:r>
+            <w:proofErr w:type="spellStart"/>
+            <w:r>
+              <w:rPr>
+                <w:rFonts w:ascii="Times New Roman" w:hAnsi="Times New Roman"/>
+              </w:rPr>
+              <w:t>Alasan</w:t>
+            </w:r>
+            <w:proofErr w:type="spellEnd"/>
+            <w:r>
+              <w:rPr>
+                <w:rFonts w:ascii="Times New Roman" w:hAnsi="Times New Roman"/>
+              </w:rPr>
+              <w:t xml:space="preserve"> </w:t>
+            </w:r>
+            <w:proofErr w:type="spellStart"/>
+            <w:r>
+              <w:rPr>
+                <w:rFonts w:ascii="Times New Roman" w:hAnsi="Times New Roman"/>
+              </w:rPr>
+              <w:t>Penting</w:t>
+            </w:r>
+            <w:proofErr w:type="spellEnd"/>
           </w:p>
         </w:tc>
         <w:tc>
@@ -1044,11 +1226,47 @@
                 <w:rFonts w:ascii="Times New Roman" w:hAnsi="Times New Roman"/>
               </w:rPr>
             </w:pPr>
-            <w:r>
-              <w:rPr>
-                <w:rFonts w:ascii="Times New Roman" w:hAnsi="Times New Roman"/>
-              </w:rPr>
-              <w:t>Cuti di Luar Tanggungan Negara</w:t>
+            <w:proofErr w:type="spellStart"/>
+            <w:r>
+              <w:rPr>
+                <w:rFonts w:ascii="Times New Roman" w:hAnsi="Times New Roman"/>
+              </w:rPr>
+              <w:t>Cuti</w:t>
+            </w:r>
+            <w:proofErr w:type="spellEnd"/>
+            <w:r>
+              <w:rPr>
+                <w:rFonts w:ascii="Times New Roman" w:hAnsi="Times New Roman"/>
+              </w:rPr>
+              <w:t xml:space="preserve"> di </w:t>
+            </w:r>
+            <w:proofErr w:type="spellStart"/>
+            <w:r>
+              <w:rPr>
+                <w:rFonts w:ascii="Times New Roman" w:hAnsi="Times New Roman"/>
+              </w:rPr>
+              <w:t>Luar</w:t>
+            </w:r>
+            <w:proofErr w:type="spellEnd"/>
+            <w:r>
+              <w:rPr>
+                <w:rFonts w:ascii="Times New Roman" w:hAnsi="Times New Roman"/>
+              </w:rPr>
+              <w:t xml:space="preserve"> </w:t>
+            </w:r>
+            <w:proofErr w:type="spellStart"/>
+            <w:r>
+              <w:rPr>
+                <w:rFonts w:ascii="Times New Roman" w:hAnsi="Times New Roman"/>
+              </w:rPr>
+              <w:t>Tanggungan</w:t>
+            </w:r>
+            <w:proofErr w:type="spellEnd"/>
+            <w:r>
+              <w:rPr>
+                <w:rFonts w:ascii="Times New Roman" w:hAnsi="Times New Roman"/>
+              </w:rPr>
+              <w:t xml:space="preserve"> Negara</w:t>
             </w:r>
           </w:p>
         </w:tc>
@@ -1144,6 +1362,11 @@
                 <w:rFonts w:ascii="Times New Roman" w:hAnsi="Times New Roman"/>
               </w:rPr>
               <w:t xml:space="preserve">Ingin menghabiskan jatah cuti</w:t>
+            </w:r>
+            <w:r>
+              <w:rPr>
+                <w:rFonts w:ascii="Times New Roman" w:hAnsi="Times New Roman"/>
+              </w:rPr>
             </w:r>
             <w:r>
               <w:rPr>
@@ -1240,12 +1463,14 @@
                 <w:rFonts w:ascii="Times New Roman" w:hAnsi="Times New Roman"/>
               </w:rPr>
             </w:pPr>
+            <w:proofErr w:type="spellStart"/>
             <w:r>
               <w:rPr>
                 <w:rFonts w:ascii="Times New Roman" w:hAnsi="Times New Roman"/>
               </w:rPr>
               <w:t>Selama</w:t>
             </w:r>
+            <w:proofErr w:type="spellEnd"/>
           </w:p>
         </w:tc>
         <w:tc>
@@ -1271,6 +1496,16 @@
                 <w:rFonts w:ascii="Times New Roman" w:hAnsi="Times New Roman"/>
               </w:rPr>
             </w:r>
+            <w:r>
+              <w:rPr>
+                <w:rFonts w:ascii="Times New Roman" w:hAnsi="Times New Roman"/>
+              </w:rPr>
+            </w:r>
+            <w:r>
+              <w:rPr>
+                <w:rFonts w:ascii="Times New Roman" w:hAnsi="Times New Roman"/>
+              </w:rPr>
+            </w:r>
           </w:p>
         </w:tc>
         <w:tc>
@@ -1286,12 +1521,28 @@
                 <w:rFonts w:ascii="Times New Roman" w:hAnsi="Times New Roman"/>
               </w:rPr>
             </w:pPr>
-            <w:r>
-              <w:rPr>
-                <w:rFonts w:ascii="Times New Roman" w:hAnsi="Times New Roman"/>
-              </w:rPr>
-              <w:t>Mulai Tanggal</w:t>
-            </w:r>
+            <w:proofErr w:type="spellStart"/>
+            <w:r>
+              <w:rPr>
+                <w:rFonts w:ascii="Times New Roman" w:hAnsi="Times New Roman"/>
+              </w:rPr>
+              <w:t>Mulai</w:t>
+            </w:r>
+            <w:proofErr w:type="spellEnd"/>
+            <w:r>
+              <w:rPr>
+                <w:rFonts w:ascii="Times New Roman" w:hAnsi="Times New Roman"/>
+              </w:rPr>
+              <w:t xml:space="preserve"> </w:t>
+            </w:r>
+            <w:proofErr w:type="spellStart"/>
+            <w:r>
+              <w:rPr>
+                <w:rFonts w:ascii="Times New Roman" w:hAnsi="Times New Roman"/>
+              </w:rPr>
+              <w:t>Tanggal</w:t>
+            </w:r>
+            <w:proofErr w:type="spellEnd"/>
           </w:p>
         </w:tc>
         <w:tc>
@@ -1312,6 +1563,16 @@
               </w:rPr>
               <w:t xml:space="preserve">01 Maret 2021</w:t>
             </w:r>
+            <w:r>
+              <w:rPr>
+                <w:rFonts w:ascii="Book Antiqua" w:hAnsi="Book Antiqua"/>
+              </w:rPr>
+            </w:r>
+            <w:r>
+              <w:rPr>
+                <w:rFonts w:ascii="Book Antiqua" w:hAnsi="Book Antiqua"/>
+              </w:rPr>
+            </w:r>
           </w:p>
         </w:tc>
         <w:tc>
@@ -1352,6 +1613,16 @@
                 <w:rFonts w:ascii="Book Antiqua" w:hAnsi="Book Antiqua"/>
               </w:rPr>
               <w:t xml:space="preserve">08 Maret 2021</w:t>
+            </w:r>
+            <w:r>
+              <w:rPr>
+                <w:rFonts w:ascii="Book Antiqua" w:hAnsi="Book Antiqua"/>
+              </w:rPr>
+            </w:r>
+            <w:r>
+              <w:rPr>
+                <w:rFonts w:ascii="Book Antiqua" w:hAnsi="Book Antiqua"/>
+              </w:rPr>
             </w:r>
           </w:p>
         </w:tc>
@@ -1498,6 +1769,16 @@
               </w:rPr>
               <w:t xml:space="preserve">✓</w:t>
             </w:r>
+            <w:r>
+              <w:rPr>
+                <w:rFonts w:ascii="Times New Roman" w:hAnsi="Times New Roman"/>
+              </w:rPr>
+            </w:r>
+            <w:r>
+              <w:rPr>
+                <w:rFonts w:ascii="Times New Roman" w:hAnsi="Times New Roman"/>
+              </w:rPr>
+            </w:r>
           </w:p>
         </w:tc>
         <w:tc>
@@ -1543,6 +1824,16 @@
                 <w:rFonts w:ascii="Times New Roman" w:hAnsi="Times New Roman"/>
               </w:rPr>
               <w:t xml:space="preserve"/>
+            </w:r>
+            <w:r>
+              <w:rPr>
+                <w:rFonts w:ascii="Times New Roman" w:hAnsi="Times New Roman"/>
+              </w:rPr>
+            </w:r>
+            <w:r>
+              <w:rPr>
+                <w:rFonts w:ascii="Times New Roman" w:hAnsi="Times New Roman"/>
+              </w:rPr>
             </w:r>
           </w:p>
         </w:tc>
@@ -1561,12 +1852,14 @@
                 <w:rFonts w:ascii="Times New Roman" w:hAnsi="Times New Roman"/>
               </w:rPr>
             </w:pPr>
+            <w:proofErr w:type="spellStart"/>
             <w:r>
               <w:rPr>
                 <w:rFonts w:ascii="Times New Roman" w:hAnsi="Times New Roman"/>
               </w:rPr>
               <w:t>Tahun</w:t>
             </w:r>
+            <w:proofErr w:type="spellEnd"/>
           </w:p>
         </w:tc>
         <w:tc>
@@ -1586,12 +1879,14 @@
                 <w:rFonts w:ascii="Times New Roman" w:hAnsi="Times New Roman"/>
               </w:rPr>
             </w:pPr>
+            <w:proofErr w:type="spellStart"/>
             <w:r>
               <w:rPr>
                 <w:rFonts w:ascii="Times New Roman" w:hAnsi="Times New Roman"/>
               </w:rPr>
               <w:t>Sisa</w:t>
             </w:r>
+            <w:proofErr w:type="spellEnd"/>
           </w:p>
         </w:tc>
         <w:tc>
@@ -1610,12 +1905,14 @@
                 <w:rFonts w:ascii="Times New Roman" w:hAnsi="Times New Roman"/>
               </w:rPr>
             </w:pPr>
+            <w:proofErr w:type="spellStart"/>
             <w:r>
               <w:rPr>
                 <w:rFonts w:ascii="Times New Roman" w:hAnsi="Times New Roman"/>
               </w:rPr>
               <w:t>Keterangan</w:t>
             </w:r>
+            <w:proofErr w:type="spellEnd"/>
           </w:p>
         </w:tc>
         <w:tc>
@@ -1844,21 +2141,6 @@
                 <w:rFonts w:ascii="Times New Roman" w:hAnsi="Times New Roman"/>
               </w:rPr>
             </w:r>
-            <w:r>
-              <w:rPr>
-                <w:rFonts w:ascii="Times New Roman" w:hAnsi="Times New Roman"/>
-              </w:rPr>
-            </w:r>
-            <w:r>
-              <w:rPr>
-                <w:rFonts w:ascii="Times New Roman" w:hAnsi="Times New Roman"/>
-              </w:rPr>
-            </w:r>
-            <w:r>
-              <w:rPr>
-                <w:rFonts w:ascii="Times New Roman" w:hAnsi="Times New Roman"/>
-              </w:rPr>
-            </w:r>
           </w:p>
         </w:tc>
         <w:tc>
@@ -1879,21 +2161,6 @@
                 <w:rFonts w:ascii="Times New Roman" w:hAnsi="Times New Roman"/>
               </w:rPr>
               <w:t xml:space="preserve">5</w:t>
-            </w:r>
-            <w:r>
-              <w:rPr>
-                <w:rFonts w:ascii="Times New Roman" w:hAnsi="Times New Roman"/>
-              </w:rPr>
-            </w:r>
-            <w:r>
-              <w:rPr>
-                <w:rFonts w:ascii="Times New Roman" w:hAnsi="Times New Roman"/>
-              </w:rPr>
-            </w:r>
-            <w:r>
-              <w:rPr>
-                <w:rFonts w:ascii="Times New Roman" w:hAnsi="Times New Roman"/>
-              </w:rPr>
             </w:r>
             <w:r>
               <w:rPr>
@@ -2011,21 +2278,6 @@
                 <w:rFonts w:ascii="Times New Roman" w:hAnsi="Times New Roman"/>
               </w:rPr>
             </w:r>
-            <w:r>
-              <w:rPr>
-                <w:rFonts w:ascii="Times New Roman" w:hAnsi="Times New Roman"/>
-              </w:rPr>
-            </w:r>
-            <w:r>
-              <w:rPr>
-                <w:rFonts w:ascii="Times New Roman" w:hAnsi="Times New Roman"/>
-              </w:rPr>
-            </w:r>
-            <w:r>
-              <w:rPr>
-                <w:rFonts w:ascii="Times New Roman" w:hAnsi="Times New Roman"/>
-              </w:rPr>
-            </w:r>
           </w:p>
         </w:tc>
         <w:tc>
@@ -2047,21 +2299,6 @@
                 <w:rFonts w:ascii="Times New Roman" w:hAnsi="Times New Roman"/>
               </w:rPr>
               <w:t xml:space="preserve">12</w:t>
-            </w:r>
-            <w:r>
-              <w:rPr>
-                <w:rFonts w:ascii="Times New Roman" w:hAnsi="Times New Roman"/>
-              </w:rPr>
-            </w:r>
-            <w:r>
-              <w:rPr>
-                <w:rFonts w:ascii="Times New Roman" w:hAnsi="Times New Roman"/>
-              </w:rPr>
-            </w:r>
-            <w:r>
-              <w:rPr>
-                <w:rFonts w:ascii="Times New Roman" w:hAnsi="Times New Roman"/>
-              </w:rPr>
             </w:r>
             <w:r>
               <w:rPr>
@@ -2199,8 +2436,16 @@
               <w:rPr>
                 <w:rFonts w:ascii="Times New Roman" w:hAnsi="Times New Roman"/>
               </w:rPr>
-              <w:t>Alamat Lengkap</w:t>
-            </w:r>
+              <w:t xml:space="preserve">Alamat </w:t>
+            </w:r>
+            <w:proofErr w:type="spellStart"/>
+            <w:r>
+              <w:rPr>
+                <w:rFonts w:ascii="Times New Roman" w:hAnsi="Times New Roman"/>
+              </w:rPr>
+              <w:t>Lengkap</w:t>
+            </w:r>
+            <w:proofErr w:type="spellEnd"/>
           </w:p>
         </w:tc>
         <w:tc>
@@ -2215,12 +2460,14 @@
                 <w:rFonts w:ascii="Times New Roman" w:hAnsi="Times New Roman"/>
               </w:rPr>
             </w:pPr>
+            <w:proofErr w:type="spellStart"/>
             <w:r>
               <w:rPr>
                 <w:rFonts w:ascii="Times New Roman" w:hAnsi="Times New Roman"/>
               </w:rPr>
               <w:t>Telpon</w:t>
             </w:r>
+            <w:proofErr w:type="spellEnd"/>
           </w:p>
         </w:tc>
         <w:tc>
@@ -2236,11 +2483,19 @@
                 <w:rFonts w:ascii="Times New Roman" w:hAnsi="Times New Roman"/>
               </w:rPr>
             </w:pPr>
-            <w:r>
-              <w:rPr>
-                <w:rFonts w:ascii="Times New Roman" w:hAnsi="Times New Roman"/>
-              </w:rPr>
-              <w:t>Hormat Saya,</w:t>
+            <w:proofErr w:type="spellStart"/>
+            <w:r>
+              <w:rPr>
+                <w:rFonts w:ascii="Times New Roman" w:hAnsi="Times New Roman"/>
+              </w:rPr>
+              <w:t>Hormat</w:t>
+            </w:r>
+            <w:proofErr w:type="spellEnd"/>
+            <w:r>
+              <w:rPr>
+                <w:rFonts w:ascii="Times New Roman" w:hAnsi="Times New Roman"/>
+              </w:rPr>
+              <w:t xml:space="preserve"> Saya,</w:t>
             </w:r>
           </w:p>
           <w:p>
@@ -2285,6 +2540,16 @@
                 <w:rFonts w:ascii="Times New Roman" w:hAnsi="Times New Roman"/>
               </w:rPr>
               <w:t xml:space="preserve">H. RIDUAN, S.AG</w:t>
+            </w:r>
+            <w:r>
+              <w:rPr>
+                <w:rFonts w:ascii="Times New Roman" w:hAnsi="Times New Roman"/>
+              </w:rPr>
+            </w:r>
+            <w:r>
+              <w:rPr>
+                <w:rFonts w:ascii="Times New Roman" w:hAnsi="Times New Roman"/>
+              </w:rPr>
             </w:r>
           </w:p>
           <w:p>
@@ -2360,6 +2625,16 @@
                 <w:rFonts w:ascii="Times New Roman" w:hAnsi="Times New Roman"/>
               </w:rPr>
               <w:t xml:space="preserve">085249500260</w:t>
+            </w:r>
+            <w:r>
+              <w:rPr>
+                <w:rFonts w:ascii="Times New Roman" w:hAnsi="Times New Roman"/>
+              </w:rPr>
+            </w:r>
+            <w:r>
+              <w:rPr>
+                <w:rFonts w:ascii="Times New Roman" w:hAnsi="Times New Roman"/>
+              </w:rPr>
             </w:r>
           </w:p>
         </w:tc>
@@ -2647,6 +2922,16 @@
               </w:rPr>
               <w:t xml:space="preserve">Admin</w:t>
             </w:r>
+            <w:r>
+              <w:rPr>
+                <w:rFonts w:ascii="Times New Roman" w:hAnsi="Times New Roman"/>
+              </w:rPr>
+            </w:r>
+            <w:r>
+              <w:rPr>
+                <w:rFonts w:ascii="Times New Roman" w:hAnsi="Times New Roman"/>
+              </w:rPr>
+            </w:r>
           </w:p>
           <w:p>
             <w:pPr>
@@ -2723,6 +3008,18 @@
                 <w:u w:val="single"/>
               </w:rPr>
             </w:r>
+            <w:r>
+              <w:rPr>
+                <w:rFonts w:ascii="Times New Roman" w:hAnsi="Times New Roman"/>
+                <w:u w:val="single"/>
+              </w:rPr>
+            </w:r>
+            <w:r>
+              <w:rPr>
+                <w:rFonts w:ascii="Times New Roman" w:hAnsi="Times New Roman"/>
+                <w:u w:val="single"/>
+              </w:rPr>
+            </w:r>
           </w:p>
           <w:p>
             <w:pPr>
@@ -2756,6 +3053,16 @@
                 <w:rFonts w:ascii="Georgia" w:hAnsi="Georgia"/>
               </w:rPr>
               <w:t xml:space="preserve">1985101420080520022</w:t>
+            </w:r>
+            <w:r>
+              <w:rPr>
+                <w:rFonts w:ascii="Georgia" w:hAnsi="Georgia"/>
+              </w:rPr>
+            </w:r>
+            <w:r>
+              <w:rPr>
+                <w:rFonts w:ascii="Georgia" w:hAnsi="Georgia"/>
+              </w:rPr>
             </w:r>
           </w:p>
         </w:tc>
@@ -3162,6 +3469,18 @@
               </w:rPr>
               <w:t xml:space="preserve">H. RIDUAN, S.AG</w:t>
             </w:r>
+            <w:r>
+              <w:rPr>
+                <w:rFonts w:ascii="Times New Roman" w:hAnsi="Times New Roman"/>
+                <w:u w:val="single"/>
+              </w:rPr>
+            </w:r>
+            <w:r>
+              <w:rPr>
+                <w:rFonts w:ascii="Times New Roman" w:hAnsi="Times New Roman"/>
+                <w:u w:val="single"/>
+              </w:rPr>
+            </w:r>
           </w:p>
           <w:p>
             <w:pPr>
@@ -3195,6 +3514,16 @@
                 <w:rFonts w:ascii="Times New Roman" w:hAnsi="Times New Roman"/>
               </w:rPr>
               <w:t xml:space="preserve"/>
+            </w:r>
+            <w:r>
+              <w:rPr>
+                <w:rFonts w:ascii="Times New Roman" w:hAnsi="Times New Roman"/>
+              </w:rPr>
+            </w:r>
+            <w:r>
+              <w:rPr>
+                <w:rFonts w:ascii="Times New Roman" w:hAnsi="Times New Roman"/>
+              </w:rPr>
             </w:r>
           </w:p>
         </w:tc>
@@ -3209,6 +3538,7 @@
           <w:u w:val="single"/>
         </w:rPr>
       </w:pPr>
+      <w:proofErr w:type="spellStart"/>
       <w:r>
         <w:rPr>
           <w:rFonts w:ascii="Times New Roman" w:hAnsi="Times New Roman"/>
@@ -3217,6 +3547,7 @@
         </w:rPr>
         <w:t>Catatan</w:t>
       </w:r>
+      <w:proofErr w:type="spellEnd"/>
       <w:r>
         <w:rPr>
           <w:rFonts w:ascii="Times New Roman" w:hAnsi="Times New Roman"/>
@@ -3245,8 +3576,44 @@
         <w:rPr>
           <w:rFonts w:ascii="Times New Roman" w:hAnsi="Times New Roman"/>
         </w:rPr>
-        <w:t>*           Coret yang tidak perlu</w:t>
-      </w:r>
+        <w:t xml:space="preserve">*           </w:t>
+      </w:r>
+      <w:proofErr w:type="spellStart"/>
+      <w:r>
+        <w:rPr>
+          <w:rFonts w:ascii="Times New Roman" w:hAnsi="Times New Roman"/>
+        </w:rPr>
+        <w:t>Coret</w:t>
+      </w:r>
+      <w:proofErr w:type="spellEnd"/>
+      <w:r>
+        <w:rPr>
+          <w:rFonts w:ascii="Times New Roman" w:hAnsi="Times New Roman"/>
+        </w:rPr>
+        <w:t xml:space="preserve"> yang </w:t>
+      </w:r>
+      <w:proofErr w:type="spellStart"/>
+      <w:r>
+        <w:rPr>
+          <w:rFonts w:ascii="Times New Roman" w:hAnsi="Times New Roman"/>
+        </w:rPr>
+        <w:t>tidak</w:t>
+      </w:r>
+      <w:proofErr w:type="spellEnd"/>
+      <w:r>
+        <w:rPr>
+          <w:rFonts w:ascii="Times New Roman" w:hAnsi="Times New Roman"/>
+        </w:rPr>
+        <w:t xml:space="preserve"> </w:t>
+      </w:r>
+      <w:proofErr w:type="spellStart"/>
+      <w:r>
+        <w:rPr>
+          <w:rFonts w:ascii="Times New Roman" w:hAnsi="Times New Roman"/>
+        </w:rPr>
+        <w:t>perlu</w:t>
+      </w:r>
+      <w:proofErr w:type="spellEnd"/>
     </w:p>
     <w:p>
       <w:pPr>
@@ -3259,7 +3626,91 @@
         <w:rPr>
           <w:rFonts w:ascii="Times New Roman" w:hAnsi="Times New Roman"/>
         </w:rPr>
-        <w:t>**         Pilih salah satu dengan memberi tanda centang (</w:t>
+        <w:t xml:space="preserve">**         </w:t>
+      </w:r>
+      <w:proofErr w:type="spellStart"/>
+      <w:r>
+        <w:rPr>
+          <w:rFonts w:ascii="Times New Roman" w:hAnsi="Times New Roman"/>
+        </w:rPr>
+        <w:t>Pilih</w:t>
+      </w:r>
+      <w:proofErr w:type="spellEnd"/>
+      <w:r>
+        <w:rPr>
+          <w:rFonts w:ascii="Times New Roman" w:hAnsi="Times New Roman"/>
+        </w:rPr>
+        <w:t xml:space="preserve"> salah </w:t>
+      </w:r>
+      <w:proofErr w:type="spellStart"/>
+      <w:r>
+        <w:rPr>
+          <w:rFonts w:ascii="Times New Roman" w:hAnsi="Times New Roman"/>
+        </w:rPr>
+        <w:t>satu</w:t>
+      </w:r>
+      <w:proofErr w:type="spellEnd"/>
+      <w:r>
+        <w:rPr>
+          <w:rFonts w:ascii="Times New Roman" w:hAnsi="Times New Roman"/>
+        </w:rPr>
+        <w:t xml:space="preserve"> </w:t>
+      </w:r>
+      <w:proofErr w:type="spellStart"/>
+      <w:r>
+        <w:rPr>
+          <w:rFonts w:ascii="Times New Roman" w:hAnsi="Times New Roman"/>
+        </w:rPr>
+        <w:t>dengan</w:t>
+      </w:r>
+      <w:proofErr w:type="spellEnd"/>
+      <w:r>
+        <w:rPr>
+          <w:rFonts w:ascii="Times New Roman" w:hAnsi="Times New Roman"/>
+        </w:rPr>
+        <w:t xml:space="preserve"> </w:t>
+      </w:r>
+      <w:proofErr w:type="spellStart"/>
+      <w:r>
+        <w:rPr>
+          <w:rFonts w:ascii="Times New Roman" w:hAnsi="Times New Roman"/>
+        </w:rPr>
+        <w:t>memberi</w:t>
+      </w:r>
+      <w:proofErr w:type="spellEnd"/>
+      <w:r>
+        <w:rPr>
+          <w:rFonts w:ascii="Times New Roman" w:hAnsi="Times New Roman"/>
+        </w:rPr>
+        <w:t xml:space="preserve"> </w:t>
+      </w:r>
+      <w:proofErr w:type="spellStart"/>
+      <w:r>
+        <w:rPr>
+          <w:rFonts w:ascii="Times New Roman" w:hAnsi="Times New Roman"/>
+        </w:rPr>
+        <w:t>tanda</w:t>
+      </w:r>
+      <w:proofErr w:type="spellEnd"/>
+      <w:r>
+        <w:rPr>
+          <w:rFonts w:ascii="Times New Roman" w:hAnsi="Times New Roman"/>
+        </w:rPr>
+        <w:t xml:space="preserve"> </w:t>
+      </w:r>
+      <w:proofErr w:type="spellStart"/>
+      <w:r>
+        <w:rPr>
+          <w:rFonts w:ascii="Times New Roman" w:hAnsi="Times New Roman"/>
+        </w:rPr>
+        <w:t>centang</w:t>
+      </w:r>
+      <w:proofErr w:type="spellEnd"/>
+      <w:r>
+        <w:rPr>
+          <w:rFonts w:ascii="Times New Roman" w:hAnsi="Times New Roman"/>
+        </w:rPr>
+        <w:t xml:space="preserve"> (</w:t>
       </w:r>
       <w:r>
         <w:rPr>
@@ -3293,14 +3744,114 @@
         <w:rPr>
           <w:rFonts w:ascii="Times New Roman" w:hAnsi="Times New Roman"/>
         </w:rPr>
-        <w:t>***       diisi oleh pejabat yang menangani bidang kepegawaian sebelum</w:t>
-      </w:r>
-      <w:r>
-        <w:rPr>
-          <w:rFonts w:ascii="Times New Roman" w:hAnsi="Times New Roman"/>
-        </w:rPr>
-        <w:t xml:space="preserve"> PNS mengajukan Cuti</w:t>
-      </w:r>
+        <w:t xml:space="preserve">***       </w:t>
+      </w:r>
+      <w:proofErr w:type="spellStart"/>
+      <w:r>
+        <w:rPr>
+          <w:rFonts w:ascii="Times New Roman" w:hAnsi="Times New Roman"/>
+        </w:rPr>
+        <w:t>diisi</w:t>
+      </w:r>
+      <w:proofErr w:type="spellEnd"/>
+      <w:r>
+        <w:rPr>
+          <w:rFonts w:ascii="Times New Roman" w:hAnsi="Times New Roman"/>
+        </w:rPr>
+        <w:t xml:space="preserve"> oleh </w:t>
+      </w:r>
+      <w:proofErr w:type="spellStart"/>
+      <w:r>
+        <w:rPr>
+          <w:rFonts w:ascii="Times New Roman" w:hAnsi="Times New Roman"/>
+        </w:rPr>
+        <w:t>pejabat</w:t>
+      </w:r>
+      <w:proofErr w:type="spellEnd"/>
+      <w:r>
+        <w:rPr>
+          <w:rFonts w:ascii="Times New Roman" w:hAnsi="Times New Roman"/>
+        </w:rPr>
+        <w:t xml:space="preserve"> yang </w:t>
+      </w:r>
+      <w:proofErr w:type="spellStart"/>
+      <w:r>
+        <w:rPr>
+          <w:rFonts w:ascii="Times New Roman" w:hAnsi="Times New Roman"/>
+        </w:rPr>
+        <w:t>menangani</w:t>
+      </w:r>
+      <w:proofErr w:type="spellEnd"/>
+      <w:r>
+        <w:rPr>
+          <w:rFonts w:ascii="Times New Roman" w:hAnsi="Times New Roman"/>
+        </w:rPr>
+        <w:t xml:space="preserve"> </w:t>
+      </w:r>
+      <w:proofErr w:type="spellStart"/>
+      <w:r>
+        <w:rPr>
+          <w:rFonts w:ascii="Times New Roman" w:hAnsi="Times New Roman"/>
+        </w:rPr>
+        <w:t>bidang</w:t>
+      </w:r>
+      <w:proofErr w:type="spellEnd"/>
+      <w:r>
+        <w:rPr>
+          <w:rFonts w:ascii="Times New Roman" w:hAnsi="Times New Roman"/>
+        </w:rPr>
+        <w:t xml:space="preserve"> </w:t>
+      </w:r>
+      <w:proofErr w:type="spellStart"/>
+      <w:r>
+        <w:rPr>
+          <w:rFonts w:ascii="Times New Roman" w:hAnsi="Times New Roman"/>
+        </w:rPr>
+        <w:t>kepegawaian</w:t>
+      </w:r>
+      <w:proofErr w:type="spellEnd"/>
+      <w:r>
+        <w:rPr>
+          <w:rFonts w:ascii="Times New Roman" w:hAnsi="Times New Roman"/>
+        </w:rPr>
+        <w:t xml:space="preserve"> </w:t>
+      </w:r>
+      <w:proofErr w:type="spellStart"/>
+      <w:r>
+        <w:rPr>
+          <w:rFonts w:ascii="Times New Roman" w:hAnsi="Times New Roman"/>
+        </w:rPr>
+        <w:t>sebelum</w:t>
+      </w:r>
+      <w:proofErr w:type="spellEnd"/>
+      <w:r>
+        <w:rPr>
+          <w:rFonts w:ascii="Times New Roman" w:hAnsi="Times New Roman"/>
+        </w:rPr>
+        <w:t xml:space="preserve"> PNS </w:t>
+      </w:r>
+      <w:proofErr w:type="spellStart"/>
+      <w:r>
+        <w:rPr>
+          <w:rFonts w:ascii="Times New Roman" w:hAnsi="Times New Roman"/>
+        </w:rPr>
+        <w:t>mengajukan</w:t>
+      </w:r>
+      <w:proofErr w:type="spellEnd"/>
+      <w:r>
+        <w:rPr>
+          <w:rFonts w:ascii="Times New Roman" w:hAnsi="Times New Roman"/>
+        </w:rPr>
+        <w:t xml:space="preserve"> </w:t>
+      </w:r>
+      <w:proofErr w:type="spellStart"/>
+      <w:r>
+        <w:rPr>
+          <w:rFonts w:ascii="Times New Roman" w:hAnsi="Times New Roman"/>
+        </w:rPr>
+        <w:t>Cuti</w:t>
+      </w:r>
+      <w:proofErr w:type="spellEnd"/>
     </w:p>
     <w:p>
       <w:pPr>
@@ -3313,7 +3864,63 @@
         <w:rPr>
           <w:rFonts w:ascii="Times New Roman" w:hAnsi="Times New Roman"/>
         </w:rPr>
-        <w:t>****     diberi tanda centang dan alasannya,.</w:t>
+        <w:t xml:space="preserve">****     </w:t>
+      </w:r>
+      <w:proofErr w:type="spellStart"/>
+      <w:r>
+        <w:rPr>
+          <w:rFonts w:ascii="Times New Roman" w:hAnsi="Times New Roman"/>
+        </w:rPr>
+        <w:t>diberi</w:t>
+      </w:r>
+      <w:proofErr w:type="spellEnd"/>
+      <w:r>
+        <w:rPr>
+          <w:rFonts w:ascii="Times New Roman" w:hAnsi="Times New Roman"/>
+        </w:rPr>
+        <w:t xml:space="preserve"> </w:t>
+      </w:r>
+      <w:proofErr w:type="spellStart"/>
+      <w:r>
+        <w:rPr>
+          <w:rFonts w:ascii="Times New Roman" w:hAnsi="Times New Roman"/>
+        </w:rPr>
+        <w:t>tanda</w:t>
+      </w:r>
+      <w:proofErr w:type="spellEnd"/>
+      <w:r>
+        <w:rPr>
+          <w:rFonts w:ascii="Times New Roman" w:hAnsi="Times New Roman"/>
+        </w:rPr>
+        <w:t xml:space="preserve"> </w:t>
+      </w:r>
+      <w:proofErr w:type="spellStart"/>
+      <w:r>
+        <w:rPr>
+          <w:rFonts w:ascii="Times New Roman" w:hAnsi="Times New Roman"/>
+        </w:rPr>
+        <w:t>centang</w:t>
+      </w:r>
+      <w:proofErr w:type="spellEnd"/>
+      <w:r>
+        <w:rPr>
+          <w:rFonts w:ascii="Times New Roman" w:hAnsi="Times New Roman"/>
+        </w:rPr>
+        <w:t xml:space="preserve"> dan </w:t>
+      </w:r>
+      <w:proofErr w:type="spellStart"/>
+      <w:r>
+        <w:rPr>
+          <w:rFonts w:ascii="Times New Roman" w:hAnsi="Times New Roman"/>
+        </w:rPr>
+        <w:t>alasannya</w:t>
+      </w:r>
+      <w:proofErr w:type="spellEnd"/>
+      <w:r>
+        <w:rPr>
+          <w:rFonts w:ascii="Times New Roman" w:hAnsi="Times New Roman"/>
+        </w:rPr>
+        <w:t>,.</w:t>
       </w:r>
     </w:p>
     <w:p>
@@ -3339,12 +3946,42 @@
         </w:rPr>
         <w:tab/>
       </w:r>
-      <w:r>
-        <w:rPr>
-          <w:rFonts w:ascii="Times New Roman" w:hAnsi="Times New Roman"/>
-        </w:rPr>
-        <w:t>Cuti tahun berjalan</w:t>
-      </w:r>
+      <w:proofErr w:type="spellStart"/>
+      <w:r>
+        <w:rPr>
+          <w:rFonts w:ascii="Times New Roman" w:hAnsi="Times New Roman"/>
+        </w:rPr>
+        <w:t>Cuti</w:t>
+      </w:r>
+      <w:proofErr w:type="spellEnd"/>
+      <w:r>
+        <w:rPr>
+          <w:rFonts w:ascii="Times New Roman" w:hAnsi="Times New Roman"/>
+        </w:rPr>
+        <w:t xml:space="preserve"> </w:t>
+      </w:r>
+      <w:proofErr w:type="spellStart"/>
+      <w:r>
+        <w:rPr>
+          <w:rFonts w:ascii="Times New Roman" w:hAnsi="Times New Roman"/>
+        </w:rPr>
+        <w:t>tahun</w:t>
+      </w:r>
+      <w:proofErr w:type="spellEnd"/>
+      <w:r>
+        <w:rPr>
+          <w:rFonts w:ascii="Times New Roman" w:hAnsi="Times New Roman"/>
+        </w:rPr>
+        <w:t xml:space="preserve"> </w:t>
+      </w:r>
+      <w:proofErr w:type="spellStart"/>
+      <w:r>
+        <w:rPr>
+          <w:rFonts w:ascii="Times New Roman" w:hAnsi="Times New Roman"/>
+        </w:rPr>
+        <w:t>berjalan</w:t>
+      </w:r>
+      <w:proofErr w:type="spellEnd"/>
     </w:p>
     <w:p>
       <w:pPr>
@@ -3382,12 +4019,56 @@
         </w:rPr>
         <w:tab/>
       </w:r>
-      <w:r>
-        <w:rPr>
-          <w:rFonts w:ascii="Times New Roman" w:hAnsi="Times New Roman"/>
-        </w:rPr>
-        <w:t>Sisa cuti 1 tahun sebelumnya</w:t>
-      </w:r>
+      <w:proofErr w:type="spellStart"/>
+      <w:r>
+        <w:rPr>
+          <w:rFonts w:ascii="Times New Roman" w:hAnsi="Times New Roman"/>
+        </w:rPr>
+        <w:t>Sisa</w:t>
+      </w:r>
+      <w:proofErr w:type="spellEnd"/>
+      <w:r>
+        <w:rPr>
+          <w:rFonts w:ascii="Times New Roman" w:hAnsi="Times New Roman"/>
+        </w:rPr>
+        <w:t xml:space="preserve"> </w:t>
+      </w:r>
+      <w:proofErr w:type="spellStart"/>
+      <w:r>
+        <w:rPr>
+          <w:rFonts w:ascii="Times New Roman" w:hAnsi="Times New Roman"/>
+        </w:rPr>
+        <w:t>cuti</w:t>
+      </w:r>
+      <w:proofErr w:type="spellEnd"/>
+      <w:r>
+        <w:rPr>
+          <w:rFonts w:ascii="Times New Roman" w:hAnsi="Times New Roman"/>
+        </w:rPr>
+        <w:t xml:space="preserve"> 1 </w:t>
+      </w:r>
+      <w:proofErr w:type="spellStart"/>
+      <w:r>
+        <w:rPr>
+          <w:rFonts w:ascii="Times New Roman" w:hAnsi="Times New Roman"/>
+        </w:rPr>
+        <w:t>tahun</w:t>
+      </w:r>
+      <w:proofErr w:type="spellEnd"/>
+      <w:r>
+        <w:rPr>
+          <w:rFonts w:ascii="Times New Roman" w:hAnsi="Times New Roman"/>
+        </w:rPr>
+        <w:t xml:space="preserve"> </w:t>
+      </w:r>
+      <w:proofErr w:type="spellStart"/>
+      <w:r>
+        <w:rPr>
+          <w:rFonts w:ascii="Times New Roman" w:hAnsi="Times New Roman"/>
+        </w:rPr>
+        <w:t>sebelumnya</w:t>
+      </w:r>
+      <w:proofErr w:type="spellEnd"/>
     </w:p>
     <w:p>
       <w:pPr>
@@ -3420,12 +4101,56 @@
         </w:rPr>
         <w:tab/>
       </w:r>
-      <w:r>
-        <w:rPr>
-          <w:rFonts w:ascii="Times New Roman" w:hAnsi="Times New Roman"/>
-        </w:rPr>
-        <w:t>Sisa cuti 2 tahun sebelumnya</w:t>
-      </w:r>
+      <w:proofErr w:type="spellStart"/>
+      <w:r>
+        <w:rPr>
+          <w:rFonts w:ascii="Times New Roman" w:hAnsi="Times New Roman"/>
+        </w:rPr>
+        <w:t>Sisa</w:t>
+      </w:r>
+      <w:proofErr w:type="spellEnd"/>
+      <w:r>
+        <w:rPr>
+          <w:rFonts w:ascii="Times New Roman" w:hAnsi="Times New Roman"/>
+        </w:rPr>
+        <w:t xml:space="preserve"> </w:t>
+      </w:r>
+      <w:proofErr w:type="spellStart"/>
+      <w:r>
+        <w:rPr>
+          <w:rFonts w:ascii="Times New Roman" w:hAnsi="Times New Roman"/>
+        </w:rPr>
+        <w:t>cuti</w:t>
+      </w:r>
+      <w:proofErr w:type="spellEnd"/>
+      <w:r>
+        <w:rPr>
+          <w:rFonts w:ascii="Times New Roman" w:hAnsi="Times New Roman"/>
+        </w:rPr>
+        <w:t xml:space="preserve"> 2 </w:t>
+      </w:r>
+      <w:proofErr w:type="spellStart"/>
+      <w:r>
+        <w:rPr>
+          <w:rFonts w:ascii="Times New Roman" w:hAnsi="Times New Roman"/>
+        </w:rPr>
+        <w:t>tahun</w:t>
+      </w:r>
+      <w:proofErr w:type="spellEnd"/>
+      <w:r>
+        <w:rPr>
+          <w:rFonts w:ascii="Times New Roman" w:hAnsi="Times New Roman"/>
+        </w:rPr>
+        <w:t xml:space="preserve"> </w:t>
+      </w:r>
+      <w:proofErr w:type="spellStart"/>
+      <w:r>
+        <w:rPr>
+          <w:rFonts w:ascii="Times New Roman" w:hAnsi="Times New Roman"/>
+        </w:rPr>
+        <w:t>sebelumnya</w:t>
+      </w:r>
+      <w:proofErr w:type="spellEnd"/>
     </w:p>
     <w:p>
       <w:pPr>
@@ -3910,89 +4635,76 @@
         <w:rPr>
           <w:rFonts w:ascii="Book Antiqua" w:hAnsi="Book Antiqua"/>
           <w:u w:val="single"/>
+        </w:rPr>
+      </w:pPr>
+      <w:r>
+        <w:rPr>
+          <w:rFonts w:ascii="Book Antiqua" w:hAnsi="Book Antiqua"/>
           <w:lang w:val="id-ID"/>
         </w:rPr>
-      </w:pPr>
+        <w:t xml:space="preserve">Nomor: W26-U8/  </w:t>
+      </w:r>
       <w:r>
         <w:rPr>
           <w:rFonts w:ascii="Book Antiqua" w:hAnsi="Book Antiqua"/>
           <w:lang w:val="id-ID"/>
         </w:rPr>
-        <w:t xml:space="preserve">Nomor: W26-U8/  </w:t>
+        <w:t>62</w:t>
+      </w:r>
+      <w:r>
+        <w:rPr>
+          <w:rFonts w:ascii="Book Antiqua" w:hAnsi="Book Antiqua"/>
+        </w:rPr>
+        <w:t xml:space="preserve"> </w:t>
       </w:r>
       <w:r>
         <w:rPr>
           <w:rFonts w:ascii="Book Antiqua" w:hAnsi="Book Antiqua"/>
           <w:lang w:val="id-ID"/>
         </w:rPr>
-        <w:t>62</w:t>
-      </w:r>
-      <w:r>
-        <w:rPr>
-          <w:rFonts w:ascii="Book Antiqua" w:hAnsi="Book Antiqua"/>
-        </w:rPr>
-        <w:t xml:space="preserve"> </w:t>
+        <w:t xml:space="preserve"> /KP.0</w:t>
+      </w:r>
+      <w:r>
+        <w:rPr>
+          <w:rFonts w:ascii="Book Antiqua" w:hAnsi="Book Antiqua"/>
+        </w:rPr>
+        <w:t>5</w:t>
       </w:r>
       <w:r>
         <w:rPr>
           <w:rFonts w:ascii="Book Antiqua" w:hAnsi="Book Antiqua"/>
           <w:lang w:val="id-ID"/>
         </w:rPr>
-        <w:t xml:space="preserve"> /KP.0</w:t>
-      </w:r>
-      <w:r>
-        <w:rPr>
-          <w:rFonts w:ascii="Book Antiqua" w:hAnsi="Book Antiqua"/>
-        </w:rPr>
-        <w:t>5</w:t>
+        <w:t>.</w:t>
+      </w:r>
+      <w:r>
+        <w:rPr>
+          <w:rFonts w:ascii="Book Antiqua" w:hAnsi="Book Antiqua"/>
+        </w:rPr>
+        <w:t>2</w:t>
       </w:r>
       <w:r>
         <w:rPr>
           <w:rFonts w:ascii="Book Antiqua" w:hAnsi="Book Antiqua"/>
           <w:lang w:val="id-ID"/>
         </w:rPr>
-        <w:t>.</w:t>
-      </w:r>
-      <w:r>
-        <w:rPr>
-          <w:rFonts w:ascii="Book Antiqua" w:hAnsi="Book Antiqua"/>
-        </w:rPr>
-        <w:t>2</w:t>
-      </w:r>
-      <w:r>
-        <w:rPr>
-          <w:rFonts w:ascii="Book Antiqua" w:hAnsi="Book Antiqua"/>
-          <w:lang w:val="id-ID"/>
-        </w:rPr>
         <w:t>/</w:t>
       </w:r>
       <w:r>
         <w:rPr>
           <w:rFonts w:ascii="Book Antiqua" w:hAnsi="Book Antiqua"/>
-          <w:lang w:val="id-ID"/>
-        </w:rPr>
-        <w:t>I</w:t>
-      </w:r>
-      <w:r>
-        <w:rPr>
-          <w:rFonts w:ascii="Book Antiqua" w:hAnsi="Book Antiqua"/>
-          <w:lang w:val="id-ID"/>
-        </w:rPr>
-        <w:t>/20</w:t>
-      </w:r>
-      <w:r>
-        <w:rPr>
-          <w:rFonts w:ascii="Book Antiqua" w:hAnsi="Book Antiqua"/>
-          <w:lang w:val="id-ID"/>
-        </w:rPr>
-        <w:t>2</w:t>
-      </w:r>
-      <w:r>
-        <w:rPr>
-          <w:rFonts w:ascii="Book Antiqua" w:hAnsi="Book Antiqua"/>
-          <w:lang w:val="id-ID"/>
-        </w:rPr>
-        <w:t>1</w:t>
+        </w:rPr>
+        <w:t xml:space="preserve">II/2021</w:t>
+      </w:r>
+      <w:r>
+        <w:rPr>
+          <w:rFonts w:ascii="Book Antiqua" w:hAnsi="Book Antiqua"/>
+        </w:rPr>
+      </w:r>
+      <w:r>
+        <w:rPr>
+          <w:rFonts w:ascii="Book Antiqua" w:hAnsi="Book Antiqua"/>
+        </w:rPr>
       </w:r>
     </w:p>
     <w:p>
@@ -4007,12 +4719,42 @@
           <w:rFonts w:ascii="Book Antiqua" w:hAnsi="Book Antiqua"/>
         </w:rPr>
       </w:pPr>
-      <w:r>
-        <w:rPr>
-          <w:rFonts w:ascii="Book Antiqua" w:hAnsi="Book Antiqua"/>
-        </w:rPr>
-        <w:t>Diberikan Cuti Tahunan</w:t>
-      </w:r>
+      <w:proofErr w:type="spellStart"/>
+      <w:r>
+        <w:rPr>
+          <w:rFonts w:ascii="Book Antiqua" w:hAnsi="Book Antiqua"/>
+        </w:rPr>
+        <w:t>Diberikan</w:t>
+      </w:r>
+      <w:proofErr w:type="spellEnd"/>
+      <w:r>
+        <w:rPr>
+          <w:rFonts w:ascii="Book Antiqua" w:hAnsi="Book Antiqua"/>
+        </w:rPr>
+        <w:t xml:space="preserve"> </w:t>
+      </w:r>
+      <w:proofErr w:type="spellStart"/>
+      <w:r>
+        <w:rPr>
+          <w:rFonts w:ascii="Book Antiqua" w:hAnsi="Book Antiqua"/>
+        </w:rPr>
+        <w:t>Cuti</w:t>
+      </w:r>
+      <w:proofErr w:type="spellEnd"/>
+      <w:r>
+        <w:rPr>
+          <w:rFonts w:ascii="Book Antiqua" w:hAnsi="Book Antiqua"/>
+        </w:rPr>
+        <w:t xml:space="preserve"> </w:t>
+      </w:r>
+      <w:proofErr w:type="spellStart"/>
+      <w:r>
+        <w:rPr>
+          <w:rFonts w:ascii="Book Antiqua" w:hAnsi="Book Antiqua"/>
+        </w:rPr>
+        <w:t>Tahunan</w:t>
+      </w:r>
+      <w:proofErr w:type="spellEnd"/>
       <w:r>
         <w:rPr>
           <w:rFonts w:ascii="Book Antiqua" w:hAnsi="Book Antiqua"/>
@@ -4020,11 +4762,47 @@
         </w:rPr>
         <w:t xml:space="preserve">, </w:t>
       </w:r>
-      <w:r>
-        <w:rPr>
-          <w:rFonts w:ascii="Book Antiqua" w:hAnsi="Book Antiqua"/>
-        </w:rPr>
-        <w:t>kepada Pegawai Negeri Sipil:</w:t>
+      <w:proofErr w:type="spellStart"/>
+      <w:r>
+        <w:rPr>
+          <w:rFonts w:ascii="Book Antiqua" w:hAnsi="Book Antiqua"/>
+        </w:rPr>
+        <w:t>kepada</w:t>
+      </w:r>
+      <w:proofErr w:type="spellEnd"/>
+      <w:r>
+        <w:rPr>
+          <w:rFonts w:ascii="Book Antiqua" w:hAnsi="Book Antiqua"/>
+        </w:rPr>
+        <w:t xml:space="preserve"> </w:t>
+      </w:r>
+      <w:proofErr w:type="spellStart"/>
+      <w:r>
+        <w:rPr>
+          <w:rFonts w:ascii="Book Antiqua" w:hAnsi="Book Antiqua"/>
+        </w:rPr>
+        <w:t>Pegawai</w:t>
+      </w:r>
+      <w:proofErr w:type="spellEnd"/>
+      <w:r>
+        <w:rPr>
+          <w:rFonts w:ascii="Book Antiqua" w:hAnsi="Book Antiqua"/>
+        </w:rPr>
+        <w:t xml:space="preserve"> Negeri </w:t>
+      </w:r>
+      <w:proofErr w:type="spellStart"/>
+      <w:r>
+        <w:rPr>
+          <w:rFonts w:ascii="Book Antiqua" w:hAnsi="Book Antiqua"/>
+        </w:rPr>
+        <w:t>Sipil</w:t>
+      </w:r>
+      <w:proofErr w:type="spellEnd"/>
+      <w:r>
+        <w:rPr>
+          <w:rFonts w:ascii="Book Antiqua" w:hAnsi="Book Antiqua"/>
+        </w:rPr>
+        <w:t>:</w:t>
       </w:r>
     </w:p>
     <w:p>
@@ -4072,6 +4850,16 @@
           <w:rFonts w:ascii="Times New Roman" w:hAnsi="Times New Roman"/>
         </w:rPr>
         <w:t xml:space="preserve">H. RIDUAN, S.AG</w:t>
+      </w:r>
+      <w:r>
+        <w:rPr>
+          <w:rFonts w:ascii="Times New Roman" w:hAnsi="Times New Roman"/>
+        </w:rPr>
+      </w:r>
+      <w:r>
+        <w:rPr>
+          <w:rFonts w:ascii="Times New Roman" w:hAnsi="Times New Roman"/>
+        </w:rPr>
       </w:r>
     </w:p>
     <w:p>
@@ -4172,6 +4960,16 @@
       <w:r>
         <w:rPr>
           <w:rFonts w:ascii="Book Antiqua" w:hAnsi="Book Antiqua"/>
+        </w:rPr>
+      </w:r>
+      <w:r>
+        <w:rPr>
+          <w:rFonts w:ascii="Book Antiqua" w:hAnsi="Book Antiqua"/>
+        </w:rPr>
+      </w:r>
+      <w:r>
+        <w:rPr>
+          <w:rFonts w:ascii="Book Antiqua" w:hAnsi="Book Antiqua"/>
           <w:lang w:val="id-ID"/>
         </w:rPr>
         <w:t xml:space="preserve"> </w:t>
@@ -4188,6 +4986,16 @@
           <w:rFonts w:ascii="Book Antiqua" w:hAnsi="Book Antiqua"/>
         </w:rPr>
         <w:t xml:space="preserve"/>
+      </w:r>
+      <w:r>
+        <w:rPr>
+          <w:rFonts w:ascii="Book Antiqua" w:hAnsi="Book Antiqua"/>
+        </w:rPr>
+      </w:r>
+      <w:r>
+        <w:rPr>
+          <w:rFonts w:ascii="Book Antiqua" w:hAnsi="Book Antiqua"/>
+        </w:rPr>
       </w:r>
       <w:r>
         <w:rPr>
@@ -4238,6 +5046,16 @@
         </w:rPr>
         <w:t xml:space="preserve">Ketua</w:t>
       </w:r>
+      <w:r>
+        <w:rPr>
+          <w:rFonts w:ascii="Times New Roman" w:hAnsi="Times New Roman"/>
+        </w:rPr>
+      </w:r>
+      <w:r>
+        <w:rPr>
+          <w:rFonts w:ascii="Times New Roman" w:hAnsi="Times New Roman"/>
+        </w:rPr>
+      </w:r>
     </w:p>
     <w:p>
       <w:pPr>
@@ -4249,12 +5067,28 @@
           <w:lang w:val="id-ID"/>
         </w:rPr>
       </w:pPr>
-      <w:r>
-        <w:rPr>
-          <w:rFonts w:ascii="Book Antiqua" w:hAnsi="Book Antiqua"/>
-        </w:rPr>
-        <w:t>Satuan Organisasi</w:t>
-      </w:r>
+      <w:proofErr w:type="spellStart"/>
+      <w:r>
+        <w:rPr>
+          <w:rFonts w:ascii="Book Antiqua" w:hAnsi="Book Antiqua"/>
+        </w:rPr>
+        <w:t>Satuan</w:t>
+      </w:r>
+      <w:proofErr w:type="spellEnd"/>
+      <w:r>
+        <w:rPr>
+          <w:rFonts w:ascii="Book Antiqua" w:hAnsi="Book Antiqua"/>
+        </w:rPr>
+        <w:t xml:space="preserve"> </w:t>
+      </w:r>
+      <w:proofErr w:type="spellStart"/>
+      <w:r>
+        <w:rPr>
+          <w:rFonts w:ascii="Book Antiqua" w:hAnsi="Book Antiqua"/>
+        </w:rPr>
+        <w:t>Organisasi</w:t>
+      </w:r>
+      <w:proofErr w:type="spellEnd"/>
       <w:r>
         <w:rPr>
           <w:rFonts w:ascii="Book Antiqua" w:hAnsi="Book Antiqua"/>
@@ -4266,7 +5100,35 @@
           <w:rFonts w:ascii="Book Antiqua" w:hAnsi="Book Antiqua"/>
         </w:rPr>
         <w:tab/>
-        <w:t>: Pengadilan Negeri Kefamenanu Kelas II</w:t>
+        <w:t xml:space="preserve">: </w:t>
+      </w:r>
+      <w:proofErr w:type="spellStart"/>
+      <w:r>
+        <w:rPr>
+          <w:rFonts w:ascii="Book Antiqua" w:hAnsi="Book Antiqua"/>
+        </w:rPr>
+        <w:t>Pengadilan</w:t>
+      </w:r>
+      <w:proofErr w:type="spellEnd"/>
+      <w:r>
+        <w:rPr>
+          <w:rFonts w:ascii="Book Antiqua" w:hAnsi="Book Antiqua"/>
+        </w:rPr>
+        <w:t xml:space="preserve"> Negeri </w:t>
+      </w:r>
+      <w:proofErr w:type="spellStart"/>
+      <w:r>
+        <w:rPr>
+          <w:rFonts w:ascii="Book Antiqua" w:hAnsi="Book Antiqua"/>
+        </w:rPr>
+        <w:t>Kefamenanu</w:t>
+      </w:r>
+      <w:proofErr w:type="spellEnd"/>
+      <w:r>
+        <w:rPr>
+          <w:rFonts w:ascii="Book Antiqua" w:hAnsi="Book Antiqua"/>
+        </w:rPr>
+        <w:t xml:space="preserve"> Kelas II</w:t>
       </w:r>
     </w:p>
     <w:p>
@@ -4296,6 +5158,16 @@
         <w:rPr>
           <w:rFonts w:ascii="Book Antiqua" w:hAnsi="Book Antiqua"/>
         </w:rPr>
+      </w:r>
+      <w:r>
+        <w:rPr>
+          <w:rFonts w:ascii="Book Antiqua" w:hAnsi="Book Antiqua"/>
+        </w:rPr>
+      </w:r>
+      <w:r>
+        <w:rPr>
+          <w:rFonts w:ascii="Book Antiqua" w:hAnsi="Book Antiqua"/>
+        </w:rPr>
         <w:t xml:space="preserve"> </w:t>
       </w:r>
       <w:r>
@@ -4378,69 +5250,131 @@
       <w:r>
         <w:rPr>
           <w:rFonts w:ascii="Book Antiqua" w:hAnsi="Book Antiqua"/>
+        </w:rPr>
+        <w:t xml:space="preserve">01 Maret 2021</w:t>
+      </w:r>
+      <w:r>
+        <w:rPr>
+          <w:rFonts w:ascii="Book Antiqua" w:hAnsi="Book Antiqua"/>
+        </w:rPr>
+      </w:r>
+      <w:r>
+        <w:rPr>
+          <w:rFonts w:ascii="Book Antiqua" w:hAnsi="Book Antiqua"/>
+        </w:rPr>
+      </w:r>
+      <w:r>
+        <w:rPr>
+          <w:rFonts w:ascii="Book Antiqua" w:hAnsi="Book Antiqua"/>
+        </w:rPr>
+        <w:t xml:space="preserve"> s/d </w:t>
+      </w:r>
+      <w:proofErr w:type="spellStart"/>
+      <w:r>
+        <w:rPr>
+          <w:rFonts w:ascii="Book Antiqua" w:hAnsi="Book Antiqua"/>
+        </w:rPr>
+        <w:t>Tanggal</w:t>
+      </w:r>
+      <w:proofErr w:type="spellEnd"/>
+      <w:r>
+        <w:rPr>
+          <w:rFonts w:ascii="Book Antiqua" w:hAnsi="Book Antiqua"/>
           <w:lang w:val="id-ID"/>
         </w:rPr>
-        <w:t xml:space="preserve">18 </w:t>
+        <w:t xml:space="preserve"> </w:t>
+      </w:r>
+      <w:r>
+        <w:rPr>
+          <w:rFonts w:ascii="Book Antiqua" w:hAnsi="Book Antiqua"/>
+        </w:rPr>
+        <w:t xml:space="preserve">08 Maret 2021</w:t>
+      </w:r>
+      <w:r>
+        <w:rPr>
+          <w:rFonts w:ascii="Book Antiqua" w:hAnsi="Book Antiqua"/>
+        </w:rPr>
+      </w:r>
+      <w:r>
+        <w:rPr>
+          <w:rFonts w:ascii="Book Antiqua" w:hAnsi="Book Antiqua"/>
+        </w:rPr>
+      </w:r>
+      <w:r>
+        <w:rPr>
+          <w:rFonts w:ascii="Book Antiqua" w:hAnsi="Book Antiqua"/>
+          <w:lang w:val="sv-SE"/>
+        </w:rPr>
+        <w:t>,</w:t>
+      </w:r>
+      <w:r>
+        <w:rPr>
+          <w:rFonts w:ascii="Book Antiqua" w:hAnsi="Book Antiqua"/>
+        </w:rPr>
+        <w:t xml:space="preserve"> </w:t>
       </w:r>
       <w:r>
         <w:rPr>
           <w:rFonts w:ascii="Book Antiqua" w:hAnsi="Book Antiqua"/>
           <w:lang w:val="id-ID"/>
         </w:rPr>
-        <w:t xml:space="preserve"> Januari 2021</w:t>
-      </w:r>
-      <w:r>
-        <w:rPr>
-          <w:rFonts w:ascii="Book Antiqua" w:hAnsi="Book Antiqua"/>
-        </w:rPr>
-        <w:t xml:space="preserve"> s/d Tanggal</w:t>
-      </w:r>
-      <w:r>
-        <w:rPr>
-          <w:rFonts w:ascii="Book Antiqua" w:hAnsi="Book Antiqua"/>
-          <w:lang w:val="id-ID"/>
+        <w:t xml:space="preserve">  </w:t>
+      </w:r>
+      <w:proofErr w:type="spellStart"/>
+      <w:r>
+        <w:rPr>
+          <w:rFonts w:ascii="Book Antiqua" w:hAnsi="Book Antiqua"/>
+        </w:rPr>
+        <w:t>dengan</w:t>
+      </w:r>
+      <w:proofErr w:type="spellEnd"/>
+      <w:r>
+        <w:rPr>
+          <w:rFonts w:ascii="Book Antiqua" w:hAnsi="Book Antiqua"/>
         </w:rPr>
         <w:t xml:space="preserve"> </w:t>
       </w:r>
-      <w:r>
-        <w:rPr>
-          <w:rFonts w:ascii="Book Antiqua" w:hAnsi="Book Antiqua"/>
-          <w:lang w:val="id-ID"/>
-        </w:rPr>
-        <w:t xml:space="preserve">22 </w:t>
-      </w:r>
-      <w:r>
-        <w:rPr>
-          <w:rFonts w:ascii="Book Antiqua" w:hAnsi="Book Antiqua"/>
-          <w:lang w:val="id-ID"/>
-        </w:rPr>
-        <w:t xml:space="preserve"> Januari 2021</w:t>
-      </w:r>
-      <w:r>
-        <w:rPr>
-          <w:rFonts w:ascii="Book Antiqua" w:hAnsi="Book Antiqua"/>
-          <w:lang w:val="sv-SE"/>
-        </w:rPr>
-        <w:t>,</w:t>
-      </w:r>
+      <w:proofErr w:type="spellStart"/>
+      <w:r>
+        <w:rPr>
+          <w:rFonts w:ascii="Book Antiqua" w:hAnsi="Book Antiqua"/>
+        </w:rPr>
+        <w:t>ketentuan</w:t>
+      </w:r>
+      <w:proofErr w:type="spellEnd"/>
       <w:r>
         <w:rPr>
           <w:rFonts w:ascii="Book Antiqua" w:hAnsi="Book Antiqua"/>
         </w:rPr>
         <w:t xml:space="preserve"> </w:t>
       </w:r>
-      <w:r>
-        <w:rPr>
-          <w:rFonts w:ascii="Book Antiqua" w:hAnsi="Book Antiqua"/>
-          <w:lang w:val="id-ID"/>
-        </w:rPr>
-        <w:t xml:space="preserve">  </w:t>
-      </w:r>
-      <w:r>
-        <w:rPr>
-          <w:rFonts w:ascii="Book Antiqua" w:hAnsi="Book Antiqua"/>
-        </w:rPr>
-        <w:t>dengan ketentuan sebagai berikut:</w:t>
+      <w:proofErr w:type="spellStart"/>
+      <w:r>
+        <w:rPr>
+          <w:rFonts w:ascii="Book Antiqua" w:hAnsi="Book Antiqua"/>
+        </w:rPr>
+        <w:t>sebagai</w:t>
+      </w:r>
+      <w:proofErr w:type="spellEnd"/>
+      <w:r>
+        <w:rPr>
+          <w:rFonts w:ascii="Book Antiqua" w:hAnsi="Book Antiqua"/>
+        </w:rPr>
+        <w:t xml:space="preserve"> </w:t>
+      </w:r>
+      <w:proofErr w:type="spellStart"/>
+      <w:r>
+        <w:rPr>
+          <w:rFonts w:ascii="Book Antiqua" w:hAnsi="Book Antiqua"/>
+        </w:rPr>
+        <w:t>berikut</w:t>
+      </w:r>
+      <w:proofErr w:type="spellEnd"/>
+      <w:r>
+        <w:rPr>
+          <w:rFonts w:ascii="Book Antiqua" w:hAnsi="Book Antiqua"/>
+        </w:rPr>
+        <w:t>:</w:t>
       </w:r>
     </w:p>
     <w:p>
@@ -4460,12 +5394,140 @@
           <w:rFonts w:ascii="Book Antiqua" w:hAnsi="Book Antiqua"/>
         </w:rPr>
       </w:pPr>
-      <w:r>
-        <w:rPr>
-          <w:rFonts w:ascii="Book Antiqua" w:hAnsi="Book Antiqua"/>
-        </w:rPr>
-        <w:t>Sebelum menjalankan cuti tahunan wajib menyerahkan pekerjaannya kepada atasan langsung</w:t>
-      </w:r>
+      <w:proofErr w:type="spellStart"/>
+      <w:r>
+        <w:rPr>
+          <w:rFonts w:ascii="Book Antiqua" w:hAnsi="Book Antiqua"/>
+        </w:rPr>
+        <w:t>Sebelum</w:t>
+      </w:r>
+      <w:proofErr w:type="spellEnd"/>
+      <w:r>
+        <w:rPr>
+          <w:rFonts w:ascii="Book Antiqua" w:hAnsi="Book Antiqua"/>
+        </w:rPr>
+        <w:t xml:space="preserve"> </w:t>
+      </w:r>
+      <w:proofErr w:type="spellStart"/>
+      <w:r>
+        <w:rPr>
+          <w:rFonts w:ascii="Book Antiqua" w:hAnsi="Book Antiqua"/>
+        </w:rPr>
+        <w:t>menjalankan</w:t>
+      </w:r>
+      <w:proofErr w:type="spellEnd"/>
+      <w:r>
+        <w:rPr>
+          <w:rFonts w:ascii="Book Antiqua" w:hAnsi="Book Antiqua"/>
+        </w:rPr>
+        <w:t xml:space="preserve"> </w:t>
+      </w:r>
+      <w:proofErr w:type="spellStart"/>
+      <w:r>
+        <w:rPr>
+          <w:rFonts w:ascii="Book Antiqua" w:hAnsi="Book Antiqua"/>
+        </w:rPr>
+        <w:t>cuti</w:t>
+      </w:r>
+      <w:proofErr w:type="spellEnd"/>
+      <w:r>
+        <w:rPr>
+          <w:rFonts w:ascii="Book Antiqua" w:hAnsi="Book Antiqua"/>
+        </w:rPr>
+        <w:t xml:space="preserve"> </w:t>
+      </w:r>
+      <w:proofErr w:type="spellStart"/>
+      <w:r>
+        <w:rPr>
+          <w:rFonts w:ascii="Book Antiqua" w:hAnsi="Book Antiqua"/>
+        </w:rPr>
+        <w:t>tahunan</w:t>
+      </w:r>
+      <w:proofErr w:type="spellEnd"/>
+      <w:r>
+        <w:rPr>
+          <w:rFonts w:ascii="Book Antiqua" w:hAnsi="Book Antiqua"/>
+        </w:rPr>
+        <w:t xml:space="preserve"> </w:t>
+      </w:r>
+      <w:proofErr w:type="spellStart"/>
+      <w:r>
+        <w:rPr>
+          <w:rFonts w:ascii="Book Antiqua" w:hAnsi="Book Antiqua"/>
+        </w:rPr>
+        <w:t>wajib</w:t>
+      </w:r>
+      <w:proofErr w:type="spellEnd"/>
+      <w:r>
+        <w:rPr>
+          <w:rFonts w:ascii="Book Antiqua" w:hAnsi="Book Antiqua"/>
+        </w:rPr>
+        <w:t xml:space="preserve"> </w:t>
+      </w:r>
+      <w:proofErr w:type="spellStart"/>
+      <w:r>
+        <w:rPr>
+          <w:rFonts w:ascii="Book Antiqua" w:hAnsi="Book Antiqua"/>
+        </w:rPr>
+        <w:t>menyerahkan</w:t>
+      </w:r>
+      <w:proofErr w:type="spellEnd"/>
+      <w:r>
+        <w:rPr>
+          <w:rFonts w:ascii="Book Antiqua" w:hAnsi="Book Antiqua"/>
+        </w:rPr>
+        <w:t xml:space="preserve"> </w:t>
+      </w:r>
+      <w:proofErr w:type="spellStart"/>
+      <w:r>
+        <w:rPr>
+          <w:rFonts w:ascii="Book Antiqua" w:hAnsi="Book Antiqua"/>
+        </w:rPr>
+        <w:t>pekerjaannya</w:t>
+      </w:r>
+      <w:proofErr w:type="spellEnd"/>
+      <w:r>
+        <w:rPr>
+          <w:rFonts w:ascii="Book Antiqua" w:hAnsi="Book Antiqua"/>
+        </w:rPr>
+        <w:t xml:space="preserve"> </w:t>
+      </w:r>
+      <w:proofErr w:type="spellStart"/>
+      <w:r>
+        <w:rPr>
+          <w:rFonts w:ascii="Book Antiqua" w:hAnsi="Book Antiqua"/>
+        </w:rPr>
+        <w:t>kepada</w:t>
+      </w:r>
+      <w:proofErr w:type="spellEnd"/>
+      <w:r>
+        <w:rPr>
+          <w:rFonts w:ascii="Book Antiqua" w:hAnsi="Book Antiqua"/>
+        </w:rPr>
+        <w:t xml:space="preserve"> </w:t>
+      </w:r>
+      <w:proofErr w:type="spellStart"/>
+      <w:r>
+        <w:rPr>
+          <w:rFonts w:ascii="Book Antiqua" w:hAnsi="Book Antiqua"/>
+        </w:rPr>
+        <w:t>atasan</w:t>
+      </w:r>
+      <w:proofErr w:type="spellEnd"/>
+      <w:r>
+        <w:rPr>
+          <w:rFonts w:ascii="Book Antiqua" w:hAnsi="Book Antiqua"/>
+        </w:rPr>
+        <w:t xml:space="preserve"> </w:t>
+      </w:r>
+      <w:proofErr w:type="spellStart"/>
+      <w:r>
+        <w:rPr>
+          <w:rFonts w:ascii="Book Antiqua" w:hAnsi="Book Antiqua"/>
+        </w:rPr>
+        <w:t>langsung</w:t>
+      </w:r>
+      <w:proofErr w:type="spellEnd"/>
       <w:r>
         <w:rPr>
           <w:rFonts w:ascii="Book Antiqua" w:hAnsi="Book Antiqua"/>
@@ -4501,7 +5563,161 @@
         <w:rPr>
           <w:rFonts w:ascii="Book Antiqua" w:hAnsi="Book Antiqua"/>
         </w:rPr>
-        <w:t xml:space="preserve">Setelah selesai menjalankan cuti tahunan wajib melaporkan diri kepada atasan langsungnya dan bekerja </w:t>
+        <w:t xml:space="preserve">Setelah </w:t>
+      </w:r>
+      <w:proofErr w:type="spellStart"/>
+      <w:r>
+        <w:rPr>
+          <w:rFonts w:ascii="Book Antiqua" w:hAnsi="Book Antiqua"/>
+        </w:rPr>
+        <w:t>selesai</w:t>
+      </w:r>
+      <w:proofErr w:type="spellEnd"/>
+      <w:r>
+        <w:rPr>
+          <w:rFonts w:ascii="Book Antiqua" w:hAnsi="Book Antiqua"/>
+        </w:rPr>
+        <w:t xml:space="preserve"> </w:t>
+      </w:r>
+      <w:proofErr w:type="spellStart"/>
+      <w:r>
+        <w:rPr>
+          <w:rFonts w:ascii="Book Antiqua" w:hAnsi="Book Antiqua"/>
+        </w:rPr>
+        <w:t>menjalankan</w:t>
+      </w:r>
+      <w:proofErr w:type="spellEnd"/>
+      <w:r>
+        <w:rPr>
+          <w:rFonts w:ascii="Book Antiqua" w:hAnsi="Book Antiqua"/>
+        </w:rPr>
+        <w:t xml:space="preserve"> </w:t>
+      </w:r>
+      <w:proofErr w:type="spellStart"/>
+      <w:r>
+        <w:rPr>
+          <w:rFonts w:ascii="Book Antiqua" w:hAnsi="Book Antiqua"/>
+        </w:rPr>
+        <w:t>cuti</w:t>
+      </w:r>
+      <w:proofErr w:type="spellEnd"/>
+      <w:r>
+        <w:rPr>
+          <w:rFonts w:ascii="Book Antiqua" w:hAnsi="Book Antiqua"/>
+        </w:rPr>
+        <w:t xml:space="preserve"> </w:t>
+      </w:r>
+      <w:proofErr w:type="spellStart"/>
+      <w:r>
+        <w:rPr>
+          <w:rFonts w:ascii="Book Antiqua" w:hAnsi="Book Antiqua"/>
+        </w:rPr>
+        <w:t>tahunan</w:t>
+      </w:r>
+      <w:proofErr w:type="spellEnd"/>
+      <w:r>
+        <w:rPr>
+          <w:rFonts w:ascii="Book Antiqua" w:hAnsi="Book Antiqua"/>
+        </w:rPr>
+        <w:t xml:space="preserve"> </w:t>
+      </w:r>
+      <w:proofErr w:type="spellStart"/>
+      <w:r>
+        <w:rPr>
+          <w:rFonts w:ascii="Book Antiqua" w:hAnsi="Book Antiqua"/>
+        </w:rPr>
+        <w:t>wajib</w:t>
+      </w:r>
+      <w:proofErr w:type="spellEnd"/>
+      <w:r>
+        <w:rPr>
+          <w:rFonts w:ascii="Book Antiqua" w:hAnsi="Book Antiqua"/>
+        </w:rPr>
+        <w:t xml:space="preserve"> </w:t>
+      </w:r>
+      <w:proofErr w:type="spellStart"/>
+      <w:r>
+        <w:rPr>
+          <w:rFonts w:ascii="Book Antiqua" w:hAnsi="Book Antiqua"/>
+        </w:rPr>
+        <w:t>melaporkan</w:t>
+      </w:r>
+      <w:proofErr w:type="spellEnd"/>
+      <w:r>
+        <w:rPr>
+          <w:rFonts w:ascii="Book Antiqua" w:hAnsi="Book Antiqua"/>
+        </w:rPr>
+        <w:t xml:space="preserve"> </w:t>
+      </w:r>
+      <w:proofErr w:type="spellStart"/>
+      <w:r>
+        <w:rPr>
+          <w:rFonts w:ascii="Book Antiqua" w:hAnsi="Book Antiqua"/>
+        </w:rPr>
+        <w:t>diri</w:t>
+      </w:r>
+      <w:proofErr w:type="spellEnd"/>
+      <w:r>
+        <w:rPr>
+          <w:rFonts w:ascii="Book Antiqua" w:hAnsi="Book Antiqua"/>
+        </w:rPr>
+        <w:t xml:space="preserve"> </w:t>
+      </w:r>
+      <w:proofErr w:type="spellStart"/>
+      <w:r>
+        <w:rPr>
+          <w:rFonts w:ascii="Book Antiqua" w:hAnsi="Book Antiqua"/>
+        </w:rPr>
+        <w:t>kepada</w:t>
+      </w:r>
+      <w:proofErr w:type="spellEnd"/>
+      <w:r>
+        <w:rPr>
+          <w:rFonts w:ascii="Book Antiqua" w:hAnsi="Book Antiqua"/>
+        </w:rPr>
+        <w:t xml:space="preserve"> </w:t>
+      </w:r>
+      <w:proofErr w:type="spellStart"/>
+      <w:r>
+        <w:rPr>
+          <w:rFonts w:ascii="Book Antiqua" w:hAnsi="Book Antiqua"/>
+        </w:rPr>
+        <w:t>atasan</w:t>
+      </w:r>
+      <w:proofErr w:type="spellEnd"/>
+      <w:r>
+        <w:rPr>
+          <w:rFonts w:ascii="Book Antiqua" w:hAnsi="Book Antiqua"/>
+        </w:rPr>
+        <w:t xml:space="preserve"> </w:t>
+      </w:r>
+      <w:proofErr w:type="spellStart"/>
+      <w:r>
+        <w:rPr>
+          <w:rFonts w:ascii="Book Antiqua" w:hAnsi="Book Antiqua"/>
+        </w:rPr>
+        <w:t>langsungnya</w:t>
+      </w:r>
+      <w:proofErr w:type="spellEnd"/>
+      <w:r>
+        <w:rPr>
+          <w:rFonts w:ascii="Book Antiqua" w:hAnsi="Book Antiqua"/>
+        </w:rPr>
+        <w:t xml:space="preserve"> dan </w:t>
+      </w:r>
+      <w:proofErr w:type="spellStart"/>
+      <w:r>
+        <w:rPr>
+          <w:rFonts w:ascii="Book Antiqua" w:hAnsi="Book Antiqua"/>
+        </w:rPr>
+        <w:t>bekerja</w:t>
+      </w:r>
+      <w:proofErr w:type="spellEnd"/>
+      <w:r>
+        <w:rPr>
+          <w:rFonts w:ascii="Book Antiqua" w:hAnsi="Book Antiqua"/>
+        </w:rPr>
+        <w:t xml:space="preserve"> </w:t>
       </w:r>
       <w:r>
         <w:rPr>
@@ -4510,11 +5726,33 @@
         </w:rPr>
         <w:t xml:space="preserve">kembali </w:t>
       </w:r>
-      <w:r>
-        <w:rPr>
-          <w:rFonts w:ascii="Book Antiqua" w:hAnsi="Book Antiqua"/>
-        </w:rPr>
-        <w:t>sebagaimana biasanya.</w:t>
+      <w:proofErr w:type="spellStart"/>
+      <w:r>
+        <w:rPr>
+          <w:rFonts w:ascii="Book Antiqua" w:hAnsi="Book Antiqua"/>
+        </w:rPr>
+        <w:t>sebagaimana</w:t>
+      </w:r>
+      <w:proofErr w:type="spellEnd"/>
+      <w:r>
+        <w:rPr>
+          <w:rFonts w:ascii="Book Antiqua" w:hAnsi="Book Antiqua"/>
+        </w:rPr>
+        <w:t xml:space="preserve"> </w:t>
+      </w:r>
+      <w:proofErr w:type="spellStart"/>
+      <w:r>
+        <w:rPr>
+          <w:rFonts w:ascii="Book Antiqua" w:hAnsi="Book Antiqua"/>
+        </w:rPr>
+        <w:t>biasanya</w:t>
+      </w:r>
+      <w:proofErr w:type="spellEnd"/>
+      <w:r>
+        <w:rPr>
+          <w:rFonts w:ascii="Book Antiqua" w:hAnsi="Book Antiqua"/>
+        </w:rPr>
+        <w:t>.</w:t>
       </w:r>
     </w:p>
     <w:p>
@@ -4526,11 +5764,33 @@
           <w:rFonts w:ascii="Book Antiqua" w:hAnsi="Book Antiqua"/>
         </w:rPr>
       </w:pPr>
-      <w:r>
-        <w:rPr>
-          <w:rFonts w:ascii="Book Antiqua" w:hAnsi="Book Antiqua"/>
-        </w:rPr>
-        <w:t xml:space="preserve">Demikian surat </w:t>
+      <w:proofErr w:type="spellStart"/>
+      <w:r>
+        <w:rPr>
+          <w:rFonts w:ascii="Book Antiqua" w:hAnsi="Book Antiqua"/>
+        </w:rPr>
+        <w:t>Demikian</w:t>
+      </w:r>
+      <w:proofErr w:type="spellEnd"/>
+      <w:r>
+        <w:rPr>
+          <w:rFonts w:ascii="Book Antiqua" w:hAnsi="Book Antiqua"/>
+        </w:rPr>
+        <w:t xml:space="preserve"> </w:t>
+      </w:r>
+      <w:proofErr w:type="spellStart"/>
+      <w:r>
+        <w:rPr>
+          <w:rFonts w:ascii="Book Antiqua" w:hAnsi="Book Antiqua"/>
+        </w:rPr>
+        <w:t>surat</w:t>
+      </w:r>
+      <w:proofErr w:type="spellEnd"/>
+      <w:r>
+        <w:rPr>
+          <w:rFonts w:ascii="Book Antiqua" w:hAnsi="Book Antiqua"/>
+        </w:rPr>
+        <w:t xml:space="preserve"> </w:t>
       </w:r>
       <w:r>
         <w:rPr>
@@ -4539,11 +5799,131 @@
         </w:rPr>
         <w:t xml:space="preserve">izin </w:t>
       </w:r>
-      <w:r>
-        <w:rPr>
-          <w:rFonts w:ascii="Book Antiqua" w:hAnsi="Book Antiqua"/>
-        </w:rPr>
-        <w:t>cuti tahunan ini dibuat untuk dapat digunakan sebagaimana mestinya.</w:t>
+      <w:proofErr w:type="spellStart"/>
+      <w:r>
+        <w:rPr>
+          <w:rFonts w:ascii="Book Antiqua" w:hAnsi="Book Antiqua"/>
+        </w:rPr>
+        <w:t>cuti</w:t>
+      </w:r>
+      <w:proofErr w:type="spellEnd"/>
+      <w:r>
+        <w:rPr>
+          <w:rFonts w:ascii="Book Antiqua" w:hAnsi="Book Antiqua"/>
+        </w:rPr>
+        <w:t xml:space="preserve"> </w:t>
+      </w:r>
+      <w:proofErr w:type="spellStart"/>
+      <w:r>
+        <w:rPr>
+          <w:rFonts w:ascii="Book Antiqua" w:hAnsi="Book Antiqua"/>
+        </w:rPr>
+        <w:t>tahunan</w:t>
+      </w:r>
+      <w:proofErr w:type="spellEnd"/>
+      <w:r>
+        <w:rPr>
+          <w:rFonts w:ascii="Book Antiqua" w:hAnsi="Book Antiqua"/>
+        </w:rPr>
+        <w:t xml:space="preserve"> </w:t>
+      </w:r>
+      <w:proofErr w:type="spellStart"/>
+      <w:r>
+        <w:rPr>
+          <w:rFonts w:ascii="Book Antiqua" w:hAnsi="Book Antiqua"/>
+        </w:rPr>
+        <w:t>ini</w:t>
+      </w:r>
+      <w:proofErr w:type="spellEnd"/>
+      <w:r>
+        <w:rPr>
+          <w:rFonts w:ascii="Book Antiqua" w:hAnsi="Book Antiqua"/>
+        </w:rPr>
+        <w:t xml:space="preserve"> </w:t>
+      </w:r>
+      <w:proofErr w:type="spellStart"/>
+      <w:r>
+        <w:rPr>
+          <w:rFonts w:ascii="Book Antiqua" w:hAnsi="Book Antiqua"/>
+        </w:rPr>
+        <w:t>dibuat</w:t>
+      </w:r>
+      <w:proofErr w:type="spellEnd"/>
+      <w:r>
+        <w:rPr>
+          <w:rFonts w:ascii="Book Antiqua" w:hAnsi="Book Antiqua"/>
+        </w:rPr>
+        <w:t xml:space="preserve"> </w:t>
+      </w:r>
+      <w:proofErr w:type="spellStart"/>
+      <w:r>
+        <w:rPr>
+          <w:rFonts w:ascii="Book Antiqua" w:hAnsi="Book Antiqua"/>
+        </w:rPr>
+        <w:t>untuk</w:t>
+      </w:r>
+      <w:proofErr w:type="spellEnd"/>
+      <w:r>
+        <w:rPr>
+          <w:rFonts w:ascii="Book Antiqua" w:hAnsi="Book Antiqua"/>
+        </w:rPr>
+        <w:t xml:space="preserve"> </w:t>
+      </w:r>
+      <w:proofErr w:type="spellStart"/>
+      <w:r>
+        <w:rPr>
+          <w:rFonts w:ascii="Book Antiqua" w:hAnsi="Book Antiqua"/>
+        </w:rPr>
+        <w:t>dapat</w:t>
+      </w:r>
+      <w:proofErr w:type="spellEnd"/>
+      <w:r>
+        <w:rPr>
+          <w:rFonts w:ascii="Book Antiqua" w:hAnsi="Book Antiqua"/>
+        </w:rPr>
+        <w:t xml:space="preserve"> </w:t>
+      </w:r>
+      <w:proofErr w:type="spellStart"/>
+      <w:r>
+        <w:rPr>
+          <w:rFonts w:ascii="Book Antiqua" w:hAnsi="Book Antiqua"/>
+        </w:rPr>
+        <w:t>digunakan</w:t>
+      </w:r>
+      <w:proofErr w:type="spellEnd"/>
+      <w:r>
+        <w:rPr>
+          <w:rFonts w:ascii="Book Antiqua" w:hAnsi="Book Antiqua"/>
+        </w:rPr>
+        <w:t xml:space="preserve"> </w:t>
+      </w:r>
+      <w:proofErr w:type="spellStart"/>
+      <w:r>
+        <w:rPr>
+          <w:rFonts w:ascii="Book Antiqua" w:hAnsi="Book Antiqua"/>
+        </w:rPr>
+        <w:t>sebagaimana</w:t>
+      </w:r>
+      <w:proofErr w:type="spellEnd"/>
+      <w:r>
+        <w:rPr>
+          <w:rFonts w:ascii="Book Antiqua" w:hAnsi="Book Antiqua"/>
+        </w:rPr>
+        <w:t xml:space="preserve"> </w:t>
+      </w:r>
+      <w:proofErr w:type="spellStart"/>
+      <w:r>
+        <w:rPr>
+          <w:rFonts w:ascii="Book Antiqua" w:hAnsi="Book Antiqua"/>
+        </w:rPr>
+        <w:t>mestinya</w:t>
+      </w:r>
+      <w:proofErr w:type="spellEnd"/>
+      <w:r>
+        <w:rPr>
+          <w:rFonts w:ascii="Book Antiqua" w:hAnsi="Book Antiqua"/>
+        </w:rPr>
+        <w:t>.</w:t>
       </w:r>
     </w:p>
     <w:p>
@@ -4624,6 +6004,7 @@
         </w:rPr>
         <w:t xml:space="preserve"> </w:t>
       </w:r>
+      <w:proofErr w:type="spellStart"/>
       <w:r>
         <w:rPr>
           <w:rFonts w:ascii="Book Antiqua" w:hAnsi="Book Antiqua"/>
@@ -4631,6 +6012,7 @@
         </w:rPr>
         <w:t>Kefamenanu</w:t>
       </w:r>
+      <w:proofErr w:type="spellEnd"/>
     </w:p>
     <w:p>
       <w:pPr>
@@ -4702,36 +6084,22 @@
           <w:rFonts w:ascii="Book Antiqua" w:hAnsi="Book Antiqua"/>
           <w:b/>
           <w:u w:val="single"/>
-          <w:lang w:val="id-ID"/>
-        </w:rPr>
-        <w:t>1</w:t>
+        </w:rPr>
+        <w:t xml:space="preserve">28 Februari 2021</w:t>
       </w:r>
       <w:r>
         <w:rPr>
           <w:rFonts w:ascii="Book Antiqua" w:hAnsi="Book Antiqua"/>
           <w:b/>
           <w:u w:val="single"/>
-          <w:lang w:val="id-ID"/>
-        </w:rPr>
-        <w:t xml:space="preserve">5 </w:t>
+        </w:rPr>
       </w:r>
       <w:r>
         <w:rPr>
           <w:rFonts w:ascii="Book Antiqua" w:hAnsi="Book Antiqua"/>
           <w:b/>
           <w:u w:val="single"/>
-          <w:lang w:val="id-ID"/>
-        </w:rPr>
-        <w:t xml:space="preserve"> </w:t>
-      </w:r>
-      <w:r>
-        <w:rPr>
-          <w:rFonts w:ascii="Book Antiqua" w:hAnsi="Book Antiqua"/>
-          <w:b/>
-          <w:u w:val="single"/>
-          <w:lang w:val="id-ID"/>
-        </w:rPr>
-        <w:t xml:space="preserve"> Januari 2021</w:t>
+        </w:rPr>
       </w:r>
       <w:r>
         <w:rPr>
@@ -4752,12 +6120,21 @@
           <w:b/>
         </w:rPr>
       </w:pPr>
+      <w:proofErr w:type="spellStart"/>
       <w:r>
         <w:rPr>
           <w:rFonts w:ascii="Book Antiqua" w:hAnsi="Book Antiqua"/>
           <w:b/>
         </w:rPr>
-        <w:t xml:space="preserve">Ketua </w:t>
+        <w:t>Ketua</w:t>
+      </w:r>
+      <w:proofErr w:type="spellEnd"/>
+      <w:r>
+        <w:rPr>
+          <w:rFonts w:ascii="Book Antiqua" w:hAnsi="Book Antiqua"/>
+          <w:b/>
+        </w:rPr>
+        <w:t xml:space="preserve"> </w:t>
       </w:r>
     </w:p>
     <w:p>
@@ -4770,13 +6147,31 @@
           <w:b/>
         </w:rPr>
       </w:pPr>
+      <w:proofErr w:type="spellStart"/>
       <w:r>
         <w:rPr>
           <w:rFonts w:ascii="Book Antiqua" w:hAnsi="Book Antiqua"/>
           <w:b/>
         </w:rPr>
-        <w:t>Pengadilan Negeri Kefamenanu</w:t>
-      </w:r>
+        <w:t>Pengadilan</w:t>
+      </w:r>
+      <w:proofErr w:type="spellEnd"/>
+      <w:r>
+        <w:rPr>
+          <w:rFonts w:ascii="Book Antiqua" w:hAnsi="Book Antiqua"/>
+          <w:b/>
+        </w:rPr>
+        <w:t xml:space="preserve"> Negeri </w:t>
+      </w:r>
+      <w:proofErr w:type="spellStart"/>
+      <w:r>
+        <w:rPr>
+          <w:rFonts w:ascii="Book Antiqua" w:hAnsi="Book Antiqua"/>
+          <w:b/>
+        </w:rPr>
+        <w:t>Kefamenanu</w:t>
+      </w:r>
+      <w:proofErr w:type="spellEnd"/>
       <w:r>
         <w:rPr>
           <w:rFonts w:ascii="Book Antiqua" w:hAnsi="Book Antiqua"/>
@@ -4827,8 +6222,8 @@
         <w:rPr>
           <w:rFonts w:ascii="Times New Roman" w:hAnsi="Times New Roman"/>
           <w:b/>
+          <w:bCs/>
           <w:u w:val="single"/>
-          <w:lang w:val="id-ID"/>
         </w:rPr>
       </w:pPr>
       <w:r>
@@ -4883,10 +6278,26 @@
         <w:rPr>
           <w:rFonts w:ascii="Times New Roman" w:hAnsi="Times New Roman"/>
           <w:b/>
+          <w:bCs/>
           <w:u w:val="single"/>
-          <w:lang w:val="id-ID"/>
-        </w:rPr>
-        <w:t>I PUTU SUYOGA, S.H.,M.H.</w:t>
+        </w:rPr>
+        <w:t xml:space="preserve">H. RIDUAN, S.AG</w:t>
+      </w:r>
+      <w:r>
+        <w:rPr>
+          <w:rFonts w:ascii="Times New Roman" w:hAnsi="Times New Roman"/>
+          <w:b/>
+          <w:bCs/>
+          <w:u w:val="single"/>
+        </w:rPr>
+      </w:r>
+      <w:r>
+        <w:rPr>
+          <w:rFonts w:ascii="Times New Roman" w:hAnsi="Times New Roman"/>
+          <w:b/>
+          <w:bCs/>
+          <w:u w:val="single"/>
+        </w:rPr>
       </w:r>
     </w:p>
     <w:p>
@@ -4900,7 +6311,6 @@
         <w:rPr>
           <w:rFonts w:ascii="Book Antiqua" w:hAnsi="Book Antiqua"/>
           <w:b/>
-          <w:lang w:val="id-ID"/>
         </w:rPr>
       </w:pPr>
       <w:r>
@@ -4938,9 +6348,20 @@
         <w:rPr>
           <w:rFonts w:ascii="Times New Roman" w:hAnsi="Times New Roman"/>
           <w:b/>
-          <w:lang w:val="id-ID"/>
-        </w:rPr>
-        <w:t>19780716 200112 1 003</w:t>
+        </w:rPr>
+        <w:t xml:space="preserve"/>
+      </w:r>
+      <w:r>
+        <w:rPr>
+          <w:rFonts w:ascii="Times New Roman" w:hAnsi="Times New Roman"/>
+          <w:b/>
+        </w:rPr>
+      </w:r>
+      <w:r>
+        <w:rPr>
+          <w:rFonts w:ascii="Times New Roman" w:hAnsi="Times New Roman"/>
+          <w:b/>
+        </w:rPr>
       </w:r>
     </w:p>
     <w:p>
@@ -4953,22 +6374,52 @@
           <w:lang w:val="id-ID"/>
         </w:rPr>
       </w:pPr>
+      <w:proofErr w:type="spellStart"/>
       <w:r>
         <w:rPr>
           <w:rFonts w:ascii="Book Antiqua" w:hAnsi="Book Antiqua"/>
           <w:sz w:val="20"/>
           <w:szCs w:val="20"/>
         </w:rPr>
-        <w:t xml:space="preserve">Tembusan : </w:t>
-      </w:r>
+        <w:t>Tembusan</w:t>
+      </w:r>
+      <w:proofErr w:type="spellEnd"/>
       <w:r>
         <w:rPr>
           <w:rFonts w:ascii="Book Antiqua" w:hAnsi="Book Antiqua"/>
           <w:sz w:val="20"/>
           <w:szCs w:val="20"/>
         </w:rPr>
-        <w:t>Kepada Yth</w:t>
-      </w:r>
+        <w:t xml:space="preserve"> : </w:t>
+      </w:r>
+      <w:proofErr w:type="spellStart"/>
+      <w:r>
+        <w:rPr>
+          <w:rFonts w:ascii="Book Antiqua" w:hAnsi="Book Antiqua"/>
+          <w:sz w:val="20"/>
+          <w:szCs w:val="20"/>
+        </w:rPr>
+        <w:t>Kepada</w:t>
+      </w:r>
+      <w:proofErr w:type="spellEnd"/>
+      <w:r>
+        <w:rPr>
+          <w:rFonts w:ascii="Book Antiqua" w:hAnsi="Book Antiqua"/>
+          <w:sz w:val="20"/>
+          <w:szCs w:val="20"/>
+        </w:rPr>
+        <w:t xml:space="preserve"> </w:t>
+      </w:r>
+      <w:proofErr w:type="spellStart"/>
+      <w:r>
+        <w:rPr>
+          <w:rFonts w:ascii="Book Antiqua" w:hAnsi="Book Antiqua"/>
+          <w:sz w:val="20"/>
+          <w:szCs w:val="20"/>
+        </w:rPr>
+        <w:t>Yth</w:t>
+      </w:r>
+      <w:proofErr w:type="spellEnd"/>
       <w:r>
         <w:rPr>
           <w:rFonts w:ascii="Book Antiqua" w:hAnsi="Book Antiqua"/>
@@ -4993,13 +6444,77 @@
           <w:szCs w:val="20"/>
         </w:rPr>
       </w:pPr>
+      <w:proofErr w:type="spellStart"/>
       <w:r>
         <w:rPr>
           <w:rFonts w:ascii="Book Antiqua" w:hAnsi="Book Antiqua"/>
           <w:sz w:val="20"/>
           <w:szCs w:val="20"/>
         </w:rPr>
-        <w:t>Ketua Pengadilan Tinggi Kupang di Kupang;</w:t>
+        <w:t>Ketua</w:t>
+      </w:r>
+      <w:proofErr w:type="spellEnd"/>
+      <w:r>
+        <w:rPr>
+          <w:rFonts w:ascii="Book Antiqua" w:hAnsi="Book Antiqua"/>
+          <w:sz w:val="20"/>
+          <w:szCs w:val="20"/>
+        </w:rPr>
+        <w:t xml:space="preserve"> </w:t>
+      </w:r>
+      <w:proofErr w:type="spellStart"/>
+      <w:r>
+        <w:rPr>
+          <w:rFonts w:ascii="Book Antiqua" w:hAnsi="Book Antiqua"/>
+          <w:sz w:val="20"/>
+          <w:szCs w:val="20"/>
+        </w:rPr>
+        <w:t>Pengadilan</w:t>
+      </w:r>
+      <w:proofErr w:type="spellEnd"/>
+      <w:r>
+        <w:rPr>
+          <w:rFonts w:ascii="Book Antiqua" w:hAnsi="Book Antiqua"/>
+          <w:sz w:val="20"/>
+          <w:szCs w:val="20"/>
+        </w:rPr>
+        <w:t xml:space="preserve"> Tinggi </w:t>
+      </w:r>
+      <w:proofErr w:type="spellStart"/>
+      <w:r>
+        <w:rPr>
+          <w:rFonts w:ascii="Book Antiqua" w:hAnsi="Book Antiqua"/>
+          <w:sz w:val="20"/>
+          <w:szCs w:val="20"/>
+        </w:rPr>
+        <w:t>Kupang</w:t>
+      </w:r>
+      <w:proofErr w:type="spellEnd"/>
+      <w:r>
+        <w:rPr>
+          <w:rFonts w:ascii="Book Antiqua" w:hAnsi="Book Antiqua"/>
+          <w:sz w:val="20"/>
+          <w:szCs w:val="20"/>
+        </w:rPr>
+        <w:t xml:space="preserve"> di </w:t>
+      </w:r>
+      <w:proofErr w:type="spellStart"/>
+      <w:r>
+        <w:rPr>
+          <w:rFonts w:ascii="Book Antiqua" w:hAnsi="Book Antiqua"/>
+          <w:sz w:val="20"/>
+          <w:szCs w:val="20"/>
+        </w:rPr>
+        <w:t>Kupang</w:t>
+      </w:r>
+      <w:proofErr w:type="spellEnd"/>
+      <w:r>
+        <w:rPr>
+          <w:rFonts w:ascii="Book Antiqua" w:hAnsi="Book Antiqua"/>
+          <w:sz w:val="20"/>
+          <w:szCs w:val="20"/>
+        </w:rPr>
+        <w:t>;</w:t>
       </w:r>
     </w:p>
     <w:p>

</xml_diff>

<commit_message>
mengubah periode kenaikan pangkat dari januari 2021 ke oktober 2020
</commit_message>
<xml_diff>
--- a/template/pengajuan.docx
+++ b/template/pengajuan.docx
@@ -322,7 +322,7 @@
         <w:rPr>
           <w:rFonts w:ascii="Times New Roman" w:hAnsi="Times New Roman"/>
         </w:rPr>
-        <w:t xml:space="preserve">28 Februari 2021</w:t>
+        <w:t xml:space="preserve">05 Maret 2021</w:t>
       </w:r>
       <w:r>
         <w:rPr>
@@ -532,6 +532,7 @@
                 <w:b/>
               </w:rPr>
             </w:pPr>
+            <w:proofErr w:type="gramStart"/>
             <w:r>
               <w:rPr>
                 <w:rFonts w:ascii="Times New Roman" w:hAnsi="Times New Roman"/>
@@ -539,6 +540,7 @@
               </w:rPr>
               <w:t>DATA  PEGAWAI</w:t>
             </w:r>
+            <w:proofErr w:type="gramEnd"/>
           </w:p>
         </w:tc>
       </w:tr>
@@ -577,7 +579,7 @@
               <w:rPr>
                 <w:rFonts w:ascii="Times New Roman" w:hAnsi="Times New Roman"/>
               </w:rPr>
-              <w:t xml:space="preserve">H. Riduan, S.Ag</w:t>
+              <w:t xml:space="preserve">Ridhiaweniaty, S.H</w:t>
             </w:r>
             <w:r>
               <w:rPr>
@@ -625,7 +627,7 @@
               <w:rPr>
                 <w:rFonts w:ascii="Georgia" w:hAnsi="Georgia"/>
               </w:rPr>
-              <w:t xml:space="preserve">12345678910111213</w:t>
+              <w:t xml:space="preserve">522588522536</w:t>
             </w:r>
           </w:p>
         </w:tc>
@@ -667,7 +669,7 @@
               <w:rPr>
                 <w:rFonts w:ascii="Times New Roman" w:hAnsi="Times New Roman"/>
               </w:rPr>
-              <w:t xml:space="preserve">Ketua</w:t>
+              <w:t xml:space="preserve">Panitera</w:t>
             </w:r>
             <w:r>
               <w:rPr>
@@ -723,7 +725,7 @@
               <w:rPr>
                 <w:rFonts w:ascii="Times New Roman" w:hAnsi="Times New Roman"/>
               </w:rPr>
-              <w:t xml:space="preserve">NaN tahun NaN bulan</w:t>
+              <w:t xml:space="preserve">25 tahun 2 bulan</w:t>
             </w:r>
             <w:r>
               <w:rPr>
@@ -1489,7 +1491,7 @@
               <w:rPr>
                 <w:rFonts w:ascii="Times New Roman" w:hAnsi="Times New Roman"/>
               </w:rPr>
-              <w:t xml:space="preserve">  7 Hari</w:t>
+              <w:t xml:space="preserve">  5 Hari</w:t>
             </w:r>
             <w:r>
               <w:rPr>
@@ -1561,7 +1563,7 @@
               <w:rPr>
                 <w:rFonts w:ascii="Book Antiqua" w:hAnsi="Book Antiqua"/>
               </w:rPr>
-              <w:t xml:space="preserve">01 Maret 2021</w:t>
+              <w:t xml:space="preserve">07 Maret 2021</w:t>
             </w:r>
             <w:r>
               <w:rPr>
@@ -1612,7 +1614,7 @@
               <w:rPr>
                 <w:rFonts w:ascii="Book Antiqua" w:hAnsi="Book Antiqua"/>
               </w:rPr>
-              <w:t xml:space="preserve">08 Maret 2021</w:t>
+              <w:t xml:space="preserve">12 Maret 2021</w:t>
             </w:r>
             <w:r>
               <w:rPr>
@@ -1680,6 +1682,7 @@
                 <w:rFonts w:ascii="Times New Roman" w:hAnsi="Times New Roman"/>
               </w:rPr>
             </w:pPr>
+            <w:proofErr w:type="gramStart"/>
             <w:r>
               <w:rPr>
                 <w:rFonts w:ascii="Times New Roman" w:hAnsi="Times New Roman"/>
@@ -1708,6 +1711,7 @@
               </w:rPr>
               <w:t xml:space="preserve"> CUTI</w:t>
             </w:r>
+            <w:proofErr w:type="gramEnd"/>
             <w:r>
               <w:rPr>
                 <w:rFonts w:ascii="Times New Roman" w:hAnsi="Times New Roman"/>
@@ -1998,7 +2002,7 @@
               <w:rPr>
                 <w:rFonts w:ascii="Times New Roman" w:hAnsi="Times New Roman"/>
               </w:rPr>
-              <w:t xml:space="preserve">6</w:t>
+              <w:t xml:space="preserve">5</w:t>
             </w:r>
             <w:r>
               <w:rPr>
@@ -2129,18 +2133,19 @@
               <w:rPr>
                 <w:rFonts w:ascii="Times New Roman" w:hAnsi="Times New Roman"/>
               </w:rPr>
-              <w:t xml:space="preserve">6</w:t>
-            </w:r>
-            <w:r>
-              <w:rPr>
-                <w:rFonts w:ascii="Times New Roman" w:hAnsi="Times New Roman"/>
-              </w:rPr>
-            </w:r>
-            <w:r>
-              <w:rPr>
-                <w:rFonts w:ascii="Times New Roman" w:hAnsi="Times New Roman"/>
-              </w:rPr>
-            </w:r>
+              <w:t xml:space="preserve">12</w:t>
+            </w:r>
+            <w:r>
+              <w:rPr>
+                <w:rFonts w:ascii="Times New Roman" w:hAnsi="Times New Roman"/>
+              </w:rPr>
+            </w:r>
+            <w:r>
+              <w:rPr>
+                <w:rFonts w:ascii="Times New Roman" w:hAnsi="Times New Roman"/>
+              </w:rPr>
+            </w:r>
+            <w:proofErr w:type="gramEnd"/>
           </w:p>
         </w:tc>
         <w:tc>
@@ -2160,18 +2165,19 @@
               <w:rPr>
                 <w:rFonts w:ascii="Times New Roman" w:hAnsi="Times New Roman"/>
               </w:rPr>
-              <w:t xml:space="preserve">5</w:t>
-            </w:r>
-            <w:r>
-              <w:rPr>
-                <w:rFonts w:ascii="Times New Roman" w:hAnsi="Times New Roman"/>
-              </w:rPr>
-            </w:r>
-            <w:r>
-              <w:rPr>
-                <w:rFonts w:ascii="Times New Roman" w:hAnsi="Times New Roman"/>
-              </w:rPr>
-            </w:r>
+              <w:t xml:space="preserve">6</w:t>
+            </w:r>
+            <w:r>
+              <w:rPr>
+                <w:rFonts w:ascii="Times New Roman" w:hAnsi="Times New Roman"/>
+              </w:rPr>
+            </w:r>
+            <w:r>
+              <w:rPr>
+                <w:rFonts w:ascii="Times New Roman" w:hAnsi="Times New Roman"/>
+              </w:rPr>
+            </w:r>
+            <w:proofErr w:type="gramEnd"/>
           </w:p>
         </w:tc>
         <w:tc>
@@ -2191,6 +2197,7 @@
                 <w:rFonts w:ascii="Times New Roman" w:hAnsi="Times New Roman"/>
               </w:rPr>
             </w:pPr>
+            <w:proofErr w:type="gramStart"/>
             <w:r>
               <w:rPr>
                 <w:rFonts w:ascii="Times New Roman" w:hAnsi="Times New Roman"/>
@@ -2202,7 +2209,15 @@
                 <w:rFonts w:ascii="Times New Roman" w:hAnsi="Times New Roman"/>
                 <w:lang w:val="id-ID"/>
               </w:rPr>
-              <w:t xml:space="preserve"> KARENA ALASAN PENTING</w:t>
+              <w:t xml:space="preserve"> KARENA</w:t>
+            </w:r>
+            <w:proofErr w:type="gramEnd"/>
+            <w:r>
+              <w:rPr>
+                <w:rFonts w:ascii="Times New Roman" w:hAnsi="Times New Roman"/>
+                <w:lang w:val="id-ID"/>
+              </w:rPr>
+              <w:t xml:space="preserve"> ALASAN PENTING</w:t>
             </w:r>
           </w:p>
         </w:tc>
@@ -2266,18 +2281,19 @@
               <w:rPr>
                 <w:rFonts w:ascii="Times New Roman" w:hAnsi="Times New Roman"/>
               </w:rPr>
-              <w:t xml:space="preserve">12</w:t>
-            </w:r>
-            <w:r>
-              <w:rPr>
-                <w:rFonts w:ascii="Times New Roman" w:hAnsi="Times New Roman"/>
-              </w:rPr>
-            </w:r>
-            <w:r>
-              <w:rPr>
-                <w:rFonts w:ascii="Times New Roman" w:hAnsi="Times New Roman"/>
-              </w:rPr>
-            </w:r>
+              <w:t xml:space="preserve">24</w:t>
+            </w:r>
+            <w:r>
+              <w:rPr>
+                <w:rFonts w:ascii="Times New Roman" w:hAnsi="Times New Roman"/>
+              </w:rPr>
+            </w:r>
+            <w:r>
+              <w:rPr>
+                <w:rFonts w:ascii="Times New Roman" w:hAnsi="Times New Roman"/>
+              </w:rPr>
+            </w:r>
+            <w:proofErr w:type="gramEnd"/>
           </w:p>
         </w:tc>
         <w:tc>
@@ -2310,6 +2326,12 @@
                 <w:rFonts w:ascii="Times New Roman" w:hAnsi="Times New Roman"/>
               </w:rPr>
             </w:r>
+            <w:r>
+              <w:rPr>
+                <w:rFonts w:ascii="Times New Roman" w:hAnsi="Times New Roman"/>
+              </w:rPr>
+            </w:r>
+            <w:proofErr w:type="gramEnd"/>
           </w:p>
         </w:tc>
         <w:tc>
@@ -2539,7 +2561,7 @@
               <w:rPr>
                 <w:rFonts w:ascii="Times New Roman" w:hAnsi="Times New Roman"/>
               </w:rPr>
-              <w:t xml:space="preserve">H. RIDUAN, S.AG</w:t>
+              <w:t xml:space="preserve">RIDHIAWENIATY, S.H</w:t>
             </w:r>
             <w:r>
               <w:rPr>
@@ -2560,6 +2582,7 @@
                 <w:rFonts w:ascii="Times New Roman" w:hAnsi="Times New Roman"/>
               </w:rPr>
             </w:pPr>
+            <w:proofErr w:type="gramStart"/>
             <w:r>
               <w:rPr>
                 <w:rFonts w:ascii="Times New Roman" w:hAnsi="Times New Roman"/>
@@ -2571,13 +2594,21 @@
                 <w:rFonts w:ascii="Times New Roman" w:hAnsi="Times New Roman"/>
                 <w:lang w:val="id-ID"/>
               </w:rPr>
-              <w:t xml:space="preserve">. </w:t>
-            </w:r>
-            <w:r>
-              <w:rPr>
-                <w:rFonts w:ascii="Times New Roman" w:hAnsi="Times New Roman"/>
-              </w:rPr>
-              <w:t xml:space="preserve">12345678910111213</w:t>
+              <w:t>.</w:t>
+            </w:r>
+            <w:proofErr w:type="gramEnd"/>
+            <w:r>
+              <w:rPr>
+                <w:rFonts w:ascii="Times New Roman" w:hAnsi="Times New Roman"/>
+                <w:lang w:val="id-ID"/>
+              </w:rPr>
+              <w:t xml:space="preserve"> </w:t>
+            </w:r>
+            <w:r>
+              <w:rPr>
+                <w:rFonts w:ascii="Times New Roman" w:hAnsi="Times New Roman"/>
+              </w:rPr>
+              <w:t xml:space="preserve">522588522536</w:t>
             </w:r>
           </w:p>
         </w:tc>
@@ -2920,7 +2951,7 @@
               <w:rPr>
                 <w:rFonts w:ascii="Times New Roman" w:hAnsi="Times New Roman"/>
               </w:rPr>
-              <w:t xml:space="preserve">Admin</w:t>
+              <w:t xml:space="preserve">Ketua</w:t>
             </w:r>
             <w:r>
               <w:rPr>
@@ -2994,7 +3025,7 @@
                 <w:rFonts w:ascii="Times New Roman" w:hAnsi="Times New Roman"/>
                 <w:u w:val="single"/>
               </w:rPr>
-              <w:t xml:space="preserve">APRIADI, S.SI</w:t>
+              <w:t xml:space="preserve">H. RIDUAN, S.AG</w:t>
             </w:r>
             <w:r>
               <w:rPr>
@@ -3052,7 +3083,7 @@
               <w:rPr>
                 <w:rFonts w:ascii="Georgia" w:hAnsi="Georgia"/>
               </w:rPr>
-              <w:t xml:space="preserve">1985101420080520022</w:t>
+              <w:t xml:space="preserve">12345678910111213</w:t>
             </w:r>
             <w:r>
               <w:rPr>
@@ -3539,6 +3570,7 @@
         </w:rPr>
       </w:pPr>
       <w:proofErr w:type="spellStart"/>
+      <w:proofErr w:type="gramStart"/>
       <w:r>
         <w:rPr>
           <w:rFonts w:ascii="Times New Roman" w:hAnsi="Times New Roman"/>
@@ -3564,6 +3596,7 @@
         </w:rPr>
         <w:t>:</w:t>
       </w:r>
+      <w:proofErr w:type="gramEnd"/>
     </w:p>
     <w:p>
       <w:pPr>
@@ -3909,6 +3942,7 @@
         <w:t xml:space="preserve"> dan </w:t>
       </w:r>
       <w:proofErr w:type="spellStart"/>
+      <w:proofErr w:type="gramStart"/>
       <w:r>
         <w:rPr>
           <w:rFonts w:ascii="Times New Roman" w:hAnsi="Times New Roman"/>
@@ -3922,6 +3956,7 @@
         </w:rPr>
         <w:t>,.</w:t>
       </w:r>
+      <w:proofErr w:type="gramEnd"/>
     </w:p>
     <w:p>
       <w:pPr>
@@ -4647,54 +4682,47 @@
       <w:r>
         <w:rPr>
           <w:rFonts w:ascii="Book Antiqua" w:hAnsi="Book Antiqua"/>
+        </w:rPr>
+        <w:t xml:space="preserve">  </w:t>
+      </w:r>
+      <w:r>
+        <w:rPr>
+          <w:rFonts w:ascii="Book Antiqua" w:hAnsi="Book Antiqua"/>
           <w:lang w:val="id-ID"/>
         </w:rPr>
-        <w:t>62</w:t>
-      </w:r>
-      <w:r>
-        <w:rPr>
-          <w:rFonts w:ascii="Book Antiqua" w:hAnsi="Book Antiqua"/>
-        </w:rPr>
-        <w:t xml:space="preserve"> </w:t>
+        <w:t>/KP.0</w:t>
+      </w:r>
+      <w:r>
+        <w:rPr>
+          <w:rFonts w:ascii="Book Antiqua" w:hAnsi="Book Antiqua"/>
+        </w:rPr>
+        <w:t>5</w:t>
       </w:r>
       <w:r>
         <w:rPr>
           <w:rFonts w:ascii="Book Antiqua" w:hAnsi="Book Antiqua"/>
           <w:lang w:val="id-ID"/>
         </w:rPr>
-        <w:t xml:space="preserve"> /KP.0</w:t>
-      </w:r>
-      <w:r>
-        <w:rPr>
-          <w:rFonts w:ascii="Book Antiqua" w:hAnsi="Book Antiqua"/>
-        </w:rPr>
-        <w:t>5</w:t>
+        <w:t>.</w:t>
+      </w:r>
+      <w:r>
+        <w:rPr>
+          <w:rFonts w:ascii="Book Antiqua" w:hAnsi="Book Antiqua"/>
+        </w:rPr>
+        <w:t>2</w:t>
       </w:r>
       <w:r>
         <w:rPr>
           <w:rFonts w:ascii="Book Antiqua" w:hAnsi="Book Antiqua"/>
           <w:lang w:val="id-ID"/>
         </w:rPr>
-        <w:t>.</w:t>
-      </w:r>
-      <w:r>
-        <w:rPr>
-          <w:rFonts w:ascii="Book Antiqua" w:hAnsi="Book Antiqua"/>
-        </w:rPr>
-        <w:t>2</w:t>
-      </w:r>
-      <w:r>
-        <w:rPr>
-          <w:rFonts w:ascii="Book Antiqua" w:hAnsi="Book Antiqua"/>
-          <w:lang w:val="id-ID"/>
-        </w:rPr>
         <w:t>/</w:t>
       </w:r>
       <w:r>
         <w:rPr>
           <w:rFonts w:ascii="Book Antiqua" w:hAnsi="Book Antiqua"/>
         </w:rPr>
-        <w:t xml:space="preserve">II/2021</w:t>
+        <w:t xml:space="preserve">III/2021</w:t>
       </w:r>
       <w:r>
         <w:rPr>
@@ -4849,7 +4877,7 @@
         <w:rPr>
           <w:rFonts w:ascii="Times New Roman" w:hAnsi="Times New Roman"/>
         </w:rPr>
-        <w:t xml:space="preserve">H. RIDUAN, S.AG</w:t>
+        <w:t xml:space="preserve">RIDHIAWENIATY, S.H</w:t>
       </w:r>
       <w:r>
         <w:rPr>
@@ -4911,7 +4939,7 @@
         <w:rPr>
           <w:rFonts w:ascii="Georgia" w:hAnsi="Georgia"/>
         </w:rPr>
-        <w:t xml:space="preserve">12345678910111213</w:t>
+        <w:t xml:space="preserve">522588522536</w:t>
       </w:r>
     </w:p>
     <w:p>
@@ -5044,7 +5072,7 @@
         <w:rPr>
           <w:rFonts w:ascii="Times New Roman" w:hAnsi="Times New Roman"/>
         </w:rPr>
-        <w:t xml:space="preserve">Ketua</w:t>
+        <w:t xml:space="preserve">Panitera</w:t>
       </w:r>
       <w:r>
         <w:rPr>
@@ -5152,7 +5180,7 @@
         <w:rPr>
           <w:rFonts w:ascii="Book Antiqua" w:hAnsi="Book Antiqua"/>
         </w:rPr>
-        <w:t xml:space="preserve">  7 Tujuh  hari</w:t>
+        <w:t xml:space="preserve">  5 Lima  hari</w:t>
       </w:r>
       <w:r>
         <w:rPr>
@@ -5251,7 +5279,7 @@
         <w:rPr>
           <w:rFonts w:ascii="Book Antiqua" w:hAnsi="Book Antiqua"/>
         </w:rPr>
-        <w:t xml:space="preserve">01 Maret 2021</w:t>
+        <w:t xml:space="preserve">07 Maret 2021</w:t>
       </w:r>
       <w:r>
         <w:rPr>
@@ -5288,7 +5316,7 @@
         <w:rPr>
           <w:rFonts w:ascii="Book Antiqua" w:hAnsi="Book Antiqua"/>
         </w:rPr>
-        <w:t xml:space="preserve">08 Maret 2021</w:t>
+        <w:t xml:space="preserve">12 Maret 2021</w:t>
       </w:r>
       <w:r>
         <w:rPr>
@@ -5987,14 +6015,30 @@
           <w:rFonts w:ascii="Book Antiqua" w:hAnsi="Book Antiqua"/>
           <w:b/>
         </w:rPr>
-        <w:t xml:space="preserve"> di  </w:t>
-      </w:r>
+        <w:t xml:space="preserve"> </w:t>
+      </w:r>
+      <w:proofErr w:type="gramStart"/>
       <w:r>
         <w:rPr>
           <w:rFonts w:ascii="Book Antiqua" w:hAnsi="Book Antiqua"/>
           <w:b/>
         </w:rPr>
-        <w:t xml:space="preserve">: </w:t>
+        <w:t xml:space="preserve">di  </w:t>
+      </w:r>
+      <w:r>
+        <w:rPr>
+          <w:rFonts w:ascii="Book Antiqua" w:hAnsi="Book Antiqua"/>
+          <w:b/>
+        </w:rPr>
+        <w:t>:</w:t>
+      </w:r>
+      <w:proofErr w:type="gramEnd"/>
+      <w:r>
+        <w:rPr>
+          <w:rFonts w:ascii="Book Antiqua" w:hAnsi="Book Antiqua"/>
+          <w:b/>
+        </w:rPr>
+        <w:t xml:space="preserve"> </w:t>
       </w:r>
       <w:r>
         <w:rPr>
@@ -6077,15 +6121,35 @@
           <w:u w:val="single"/>
           <w:lang w:val="id-ID"/>
         </w:rPr>
-        <w:t xml:space="preserve">gal       : </w:t>
-      </w:r>
+        <w:t xml:space="preserve">gal     </w:t>
+      </w:r>
+      <w:proofErr w:type="gramStart"/>
       <w:r>
         <w:rPr>
           <w:rFonts w:ascii="Book Antiqua" w:hAnsi="Book Antiqua"/>
           <w:b/>
           <w:u w:val="single"/>
-        </w:rPr>
-        <w:t xml:space="preserve">28 Februari 2021</w:t>
+          <w:lang w:val="id-ID"/>
+        </w:rPr>
+        <w:t xml:space="preserve">  :</w:t>
+      </w:r>
+      <w:proofErr w:type="gramEnd"/>
+      <w:r>
+        <w:rPr>
+          <w:rFonts w:ascii="Book Antiqua" w:hAnsi="Book Antiqua"/>
+          <w:b/>
+          <w:u w:val="single"/>
+          <w:lang w:val="id-ID"/>
+        </w:rPr>
+        <w:t xml:space="preserve"> </w:t>
+      </w:r>
+      <w:r>
+        <w:rPr>
+          <w:rFonts w:ascii="Book Antiqua" w:hAnsi="Book Antiqua"/>
+          <w:b/>
+          <w:u w:val="single"/>
+        </w:rPr>
+        <w:t xml:space="preserve">05 Maret 2021</w:t>
       </w:r>
       <w:r>
         <w:rPr>
@@ -6375,6 +6439,7 @@
         </w:rPr>
       </w:pPr>
       <w:proofErr w:type="spellStart"/>
+      <w:proofErr w:type="gramStart"/>
       <w:r>
         <w:rPr>
           <w:rFonts w:ascii="Book Antiqua" w:hAnsi="Book Antiqua"/>
@@ -6390,7 +6455,16 @@
           <w:sz w:val="20"/>
           <w:szCs w:val="20"/>
         </w:rPr>
-        <w:t xml:space="preserve"> : </w:t>
+        <w:t xml:space="preserve"> :</w:t>
+      </w:r>
+      <w:proofErr w:type="gramEnd"/>
+      <w:r>
+        <w:rPr>
+          <w:rFonts w:ascii="Book Antiqua" w:hAnsi="Book Antiqua"/>
+          <w:sz w:val="20"/>
+          <w:szCs w:val="20"/>
+        </w:rPr>
+        <w:t xml:space="preserve"> </w:t>
       </w:r>
       <w:proofErr w:type="spellStart"/>
       <w:r>

</xml_diff>